<commit_message>
Update 6103 Pre-Write Up
Added some content on logistic model
</commit_message>
<xml_diff>
--- a/6103 Pre Write-Up .docx
+++ b/6103 Pre Write-Up .docx
@@ -7,16 +7,13 @@
         <w:pStyle w:val="Heading1"/>
       </w:pPr>
       <w:r>
-        <w:t>P</w:t>
-      </w:r>
-      <w:r>
-        <w:t>re</w:t>
+        <w:t xml:space="preserve">Potential </w:t>
+      </w:r>
+      <w:r>
+        <w:t>Write-Up Format</w:t>
       </w:r>
       <w:r>
         <w:t xml:space="preserve"> </w:t>
-      </w:r>
-      <w:r>
-        <w:t xml:space="preserve">Write-Up </w:t>
       </w:r>
     </w:p>
     <w:p>
@@ -125,13 +122,13 @@
           <w:noProof/>
         </w:rPr>
         <w:drawing>
-          <wp:anchor distT="0" distB="0" distL="114300" distR="114300" simplePos="0" relativeHeight="251658240" behindDoc="0" locked="0" layoutInCell="1" allowOverlap="1" wp14:anchorId="63C97642" wp14:editId="2EA1BB6F">
+          <wp:anchor distT="0" distB="0" distL="114300" distR="114300" simplePos="0" relativeHeight="251658240" behindDoc="0" locked="0" layoutInCell="1" allowOverlap="1" wp14:anchorId="63C97642" wp14:editId="66C8827C">
             <wp:simplePos x="0" y="0"/>
             <wp:positionH relativeFrom="margin">
-              <wp:posOffset>0</wp:posOffset>
+              <wp:posOffset>-251460</wp:posOffset>
             </wp:positionH>
             <wp:positionV relativeFrom="margin">
-              <wp:posOffset>4145280</wp:posOffset>
+              <wp:posOffset>4061460</wp:posOffset>
             </wp:positionV>
             <wp:extent cx="1013460" cy="989965"/>
             <wp:effectExtent l="0" t="0" r="0" b="635"/>
@@ -386,6 +383,51 @@
     </w:p>
     <w:p>
       <w:pPr>
+        <w:pStyle w:val="ListParagraph"/>
+        <w:ind w:left="1440"/>
+        <w:rPr>
+          <w:rFonts w:ascii="Arial" w:hAnsi="Arial" w:cs="Arial"/>
+        </w:rPr>
+      </w:pPr>
+    </w:p>
+    <w:p>
+      <w:pPr>
+        <w:pStyle w:val="ListParagraph"/>
+        <w:ind w:left="1440"/>
+        <w:rPr>
+          <w:rFonts w:ascii="Arial" w:hAnsi="Arial" w:cs="Arial"/>
+        </w:rPr>
+      </w:pPr>
+    </w:p>
+    <w:p>
+      <w:pPr>
+        <w:pStyle w:val="ListParagraph"/>
+        <w:ind w:left="1440"/>
+        <w:rPr>
+          <w:rFonts w:ascii="Arial" w:hAnsi="Arial" w:cs="Arial"/>
+        </w:rPr>
+      </w:pPr>
+    </w:p>
+    <w:p>
+      <w:pPr>
+        <w:pStyle w:val="ListParagraph"/>
+        <w:ind w:left="1440"/>
+        <w:rPr>
+          <w:rFonts w:ascii="Arial" w:hAnsi="Arial" w:cs="Arial"/>
+        </w:rPr>
+      </w:pPr>
+    </w:p>
+    <w:p>
+      <w:pPr>
+        <w:pStyle w:val="ListParagraph"/>
+        <w:ind w:left="1440"/>
+        <w:rPr>
+          <w:rFonts w:ascii="Arial" w:hAnsi="Arial" w:cs="Arial"/>
+        </w:rPr>
+      </w:pPr>
+    </w:p>
+    <w:p>
+      <w:pPr>
         <w:pStyle w:val="Heading2"/>
         <w:rPr>
           <w:b/>
@@ -397,7 +439,6 @@
           <w:b/>
           <w:bCs/>
         </w:rPr>
-        <w:lastRenderedPageBreak/>
         <w:t xml:space="preserve">2. </w:t>
       </w:r>
       <w:r>
@@ -614,13 +655,7 @@
         <w:rPr>
           <w:rFonts w:ascii="Arial" w:hAnsi="Arial" w:cs="Arial"/>
         </w:rPr>
-        <w:t xml:space="preserve"> The final status of the project, indicating whether it was successful, failed, or canceled</w:t>
-      </w:r>
-      <w:r>
-        <w:rPr>
-          <w:rFonts w:ascii="Arial" w:hAnsi="Arial" w:cs="Arial"/>
-        </w:rPr>
-        <w:t>.</w:t>
+        <w:t xml:space="preserve"> The final status of the project, indicating whether it was successful, failed, or canceled. </w:t>
       </w:r>
     </w:p>
     <w:p>
@@ -973,6 +1008,7 @@
         <w:rPr>
           <w:rFonts w:ascii="Arial" w:hAnsi="Arial" w:cs="Arial"/>
         </w:rPr>
+        <w:lastRenderedPageBreak/>
         <w:t xml:space="preserve">- </w:t>
       </w:r>
       <w:r>
@@ -997,7 +1033,6 @@
           <w:bCs/>
           <w:noProof/>
         </w:rPr>
-        <w:lastRenderedPageBreak/>
         <w:drawing>
           <wp:inline distT="0" distB="0" distL="0" distR="0" wp14:anchorId="1FA84339" wp14:editId="26E1F3F3">
             <wp:extent cx="5943600" cy="3533775"/>
@@ -1052,27 +1087,88 @@
           <w:bCs/>
         </w:rPr>
       </w:pPr>
-    </w:p>
-    <w:p>
-      <w:pPr>
-        <w:rPr>
-          <w:rFonts w:ascii="Arial" w:hAnsi="Arial" w:cs="Arial"/>
-          <w:b/>
-          <w:bCs/>
-        </w:rPr>
-      </w:pPr>
       <w:r>
         <w:rPr>
           <w:noProof/>
         </w:rPr>
         <w:drawing>
-          <wp:anchor distT="0" distB="0" distL="114300" distR="114300" simplePos="0" relativeHeight="251663360" behindDoc="0" locked="0" layoutInCell="1" allowOverlap="1" wp14:anchorId="36DF027D" wp14:editId="644109CE">
+          <wp:anchor distT="0" distB="0" distL="114300" distR="114300" simplePos="0" relativeHeight="251661312" behindDoc="0" locked="0" layoutInCell="1" allowOverlap="1" wp14:anchorId="291B7486" wp14:editId="2C316881">
             <wp:simplePos x="0" y="0"/>
             <wp:positionH relativeFrom="margin">
-              <wp:align>right</wp:align>
+              <wp:align>center</wp:align>
             </wp:positionH>
             <wp:positionV relativeFrom="margin">
-              <wp:posOffset>4556760</wp:posOffset>
+              <wp:align>bottom</wp:align>
+            </wp:positionV>
+            <wp:extent cx="5857875" cy="3494405"/>
+            <wp:effectExtent l="0" t="0" r="9525" b="0"/>
+            <wp:wrapSquare wrapText="bothSides"/>
+            <wp:docPr id="653292635" name="Picture 1" descr="A screenshot of a graph&#10;&#10;Description automatically generated"/>
+            <wp:cNvGraphicFramePr>
+              <a:graphicFrameLocks xmlns:a="http://schemas.openxmlformats.org/drawingml/2006/main" noChangeAspect="1"/>
+            </wp:cNvGraphicFramePr>
+            <a:graphic xmlns:a="http://schemas.openxmlformats.org/drawingml/2006/main">
+              <a:graphicData uri="http://schemas.openxmlformats.org/drawingml/2006/picture">
+                <pic:pic xmlns:pic="http://schemas.openxmlformats.org/drawingml/2006/picture">
+                  <pic:nvPicPr>
+                    <pic:cNvPr id="653292635" name="Picture 1" descr="A screenshot of a graph&#10;&#10;Description automatically generated"/>
+                    <pic:cNvPicPr/>
+                  </pic:nvPicPr>
+                  <pic:blipFill>
+                    <a:blip r:embed="rId9">
+                      <a:extLst>
+                        <a:ext uri="{28A0092B-C50C-407E-A947-70E740481C1C}">
+                          <a14:useLocalDpi xmlns:a14="http://schemas.microsoft.com/office/drawing/2010/main" val="0"/>
+                        </a:ext>
+                      </a:extLst>
+                    </a:blip>
+                    <a:stretch>
+                      <a:fillRect/>
+                    </a:stretch>
+                  </pic:blipFill>
+                  <pic:spPr>
+                    <a:xfrm>
+                      <a:off x="0" y="0"/>
+                      <a:ext cx="5857875" cy="3494405"/>
+                    </a:xfrm>
+                    <a:prstGeom prst="rect">
+                      <a:avLst/>
+                    </a:prstGeom>
+                  </pic:spPr>
+                </pic:pic>
+              </a:graphicData>
+            </a:graphic>
+            <wp14:sizeRelH relativeFrom="margin">
+              <wp14:pctWidth>0</wp14:pctWidth>
+            </wp14:sizeRelH>
+            <wp14:sizeRelV relativeFrom="margin">
+              <wp14:pctHeight>0</wp14:pctHeight>
+            </wp14:sizeRelV>
+          </wp:anchor>
+        </w:drawing>
+      </w:r>
+    </w:p>
+    <w:p>
+      <w:pPr>
+        <w:rPr>
+          <w:rFonts w:ascii="Arial" w:hAnsi="Arial" w:cs="Arial"/>
+          <w:b/>
+          <w:bCs/>
+        </w:rPr>
+      </w:pPr>
+      <w:r>
+        <w:rPr>
+          <w:noProof/>
+        </w:rPr>
+        <w:lastRenderedPageBreak/>
+        <w:drawing>
+          <wp:anchor distT="0" distB="0" distL="114300" distR="114300" simplePos="0" relativeHeight="251663360" behindDoc="0" locked="0" layoutInCell="1" allowOverlap="1" wp14:anchorId="36DF027D" wp14:editId="6D57ACC7">
+            <wp:simplePos x="0" y="0"/>
+            <wp:positionH relativeFrom="margin">
+              <wp:posOffset>-7620</wp:posOffset>
+            </wp:positionH>
+            <wp:positionV relativeFrom="margin">
+              <wp:posOffset>457200</wp:posOffset>
             </wp:positionV>
             <wp:extent cx="5943600" cy="3545840"/>
             <wp:effectExtent l="0" t="0" r="0" b="0"/>
@@ -1089,7 +1185,7 @@
                     <pic:cNvPicPr/>
                   </pic:nvPicPr>
                   <pic:blipFill>
-                    <a:blip r:embed="rId9">
+                    <a:blip r:embed="rId10">
                       <a:extLst>
                         <a:ext uri="{28A0092B-C50C-407E-A947-70E740481C1C}">
                           <a14:useLocalDpi xmlns:a14="http://schemas.microsoft.com/office/drawing/2010/main" val="0"/>
@@ -1130,67 +1226,6 @@
           <w:bCs/>
         </w:rPr>
       </w:pPr>
-      <w:r>
-        <w:rPr>
-          <w:noProof/>
-        </w:rPr>
-        <w:lastRenderedPageBreak/>
-        <w:drawing>
-          <wp:anchor distT="0" distB="0" distL="114300" distR="114300" simplePos="0" relativeHeight="251661312" behindDoc="0" locked="0" layoutInCell="1" allowOverlap="1" wp14:anchorId="291B7486" wp14:editId="0446DAE9">
-            <wp:simplePos x="0" y="0"/>
-            <wp:positionH relativeFrom="margin">
-              <wp:posOffset>60960</wp:posOffset>
-            </wp:positionH>
-            <wp:positionV relativeFrom="margin">
-              <wp:posOffset>-276860</wp:posOffset>
-            </wp:positionV>
-            <wp:extent cx="5857875" cy="3494405"/>
-            <wp:effectExtent l="0" t="0" r="9525" b="0"/>
-            <wp:wrapSquare wrapText="bothSides"/>
-            <wp:docPr id="653292635" name="Picture 1" descr="A screenshot of a graph&#10;&#10;Description automatically generated"/>
-            <wp:cNvGraphicFramePr>
-              <a:graphicFrameLocks xmlns:a="http://schemas.openxmlformats.org/drawingml/2006/main" noChangeAspect="1"/>
-            </wp:cNvGraphicFramePr>
-            <a:graphic xmlns:a="http://schemas.openxmlformats.org/drawingml/2006/main">
-              <a:graphicData uri="http://schemas.openxmlformats.org/drawingml/2006/picture">
-                <pic:pic xmlns:pic="http://schemas.openxmlformats.org/drawingml/2006/picture">
-                  <pic:nvPicPr>
-                    <pic:cNvPr id="653292635" name="Picture 1" descr="A screenshot of a graph&#10;&#10;Description automatically generated"/>
-                    <pic:cNvPicPr/>
-                  </pic:nvPicPr>
-                  <pic:blipFill>
-                    <a:blip r:embed="rId10">
-                      <a:extLst>
-                        <a:ext uri="{28A0092B-C50C-407E-A947-70E740481C1C}">
-                          <a14:useLocalDpi xmlns:a14="http://schemas.microsoft.com/office/drawing/2010/main" val="0"/>
-                        </a:ext>
-                      </a:extLst>
-                    </a:blip>
-                    <a:stretch>
-                      <a:fillRect/>
-                    </a:stretch>
-                  </pic:blipFill>
-                  <pic:spPr>
-                    <a:xfrm>
-                      <a:off x="0" y="0"/>
-                      <a:ext cx="5857875" cy="3494405"/>
-                    </a:xfrm>
-                    <a:prstGeom prst="rect">
-                      <a:avLst/>
-                    </a:prstGeom>
-                  </pic:spPr>
-                </pic:pic>
-              </a:graphicData>
-            </a:graphic>
-            <wp14:sizeRelH relativeFrom="margin">
-              <wp14:pctWidth>0</wp14:pctWidth>
-            </wp14:sizeRelH>
-            <wp14:sizeRelV relativeFrom="margin">
-              <wp14:pctHeight>0</wp14:pctHeight>
-            </wp14:sizeRelV>
-          </wp:anchor>
-        </w:drawing>
-      </w:r>
     </w:p>
     <w:p>
       <w:pPr>
@@ -1485,6 +1520,7 @@
         <w:t xml:space="preserve">, with Music accounting for </w:t>
       </w:r>
       <w:r>
+        <w:lastRenderedPageBreak/>
         <w:t>the greatest</w:t>
       </w:r>
       <w:r>
@@ -1511,78 +1547,20 @@
     </w:p>
     <w:p>
       <w:r>
-        <w:t>To make these insights more visually appealing and intuitive, these values can be represented in a bar chart</w:t>
-      </w:r>
-      <w:r>
-        <w:t xml:space="preserve"> as seen below:</w:t>
-      </w:r>
-    </w:p>
-    <w:p>
-      <w:pPr>
-        <w:pStyle w:val="Heading2"/>
-        <w:rPr>
-          <w:b/>
-          <w:bCs/>
-        </w:rPr>
-      </w:pPr>
-      <w:r>
-        <w:rPr>
+        <w:rPr>
+          <w:rFonts w:ascii="Arial" w:hAnsi="Arial" w:cs="Arial"/>
           <w:b/>
           <w:bCs/>
           <w:noProof/>
         </w:rPr>
-        <w:lastRenderedPageBreak/>
         <w:drawing>
-          <wp:inline distT="0" distB="0" distL="0" distR="0" wp14:anchorId="0AF58588" wp14:editId="0449004E">
-            <wp:extent cx="3703020" cy="5532120"/>
-            <wp:effectExtent l="0" t="0" r="0" b="0"/>
-            <wp:docPr id="1311933621" name="Picture 1" descr="A graph of a number of backers&#10;&#10;Description automatically generated"/>
-            <wp:cNvGraphicFramePr>
-              <a:graphicFrameLocks xmlns:a="http://schemas.openxmlformats.org/drawingml/2006/main" noChangeAspect="1"/>
-            </wp:cNvGraphicFramePr>
-            <a:graphic xmlns:a="http://schemas.openxmlformats.org/drawingml/2006/main">
-              <a:graphicData uri="http://schemas.openxmlformats.org/drawingml/2006/picture">
-                <pic:pic xmlns:pic="http://schemas.openxmlformats.org/drawingml/2006/picture">
-                  <pic:nvPicPr>
-                    <pic:cNvPr id="1311933621" name="Picture 1" descr="A graph of a number of backers&#10;&#10;Description automatically generated"/>
-                    <pic:cNvPicPr/>
-                  </pic:nvPicPr>
-                  <pic:blipFill>
-                    <a:blip r:embed="rId11"/>
-                    <a:stretch>
-                      <a:fillRect/>
-                    </a:stretch>
-                  </pic:blipFill>
-                  <pic:spPr>
-                    <a:xfrm>
-                      <a:off x="0" y="0"/>
-                      <a:ext cx="3713887" cy="5548355"/>
-                    </a:xfrm>
-                    <a:prstGeom prst="rect">
-                      <a:avLst/>
-                    </a:prstGeom>
-                  </pic:spPr>
-                </pic:pic>
-              </a:graphicData>
-            </a:graphic>
-          </wp:inline>
-        </w:drawing>
-      </w:r>
-      <w:r>
-        <w:rPr>
-          <w:rFonts w:ascii="Arial" w:hAnsi="Arial" w:cs="Arial"/>
-          <w:b/>
-          <w:bCs/>
-          <w:noProof/>
-        </w:rPr>
-        <w:drawing>
-          <wp:anchor distT="0" distB="0" distL="114300" distR="114300" simplePos="0" relativeHeight="251662336" behindDoc="0" locked="0" layoutInCell="1" allowOverlap="1" wp14:anchorId="6AFD3BD2" wp14:editId="79921758">
+          <wp:anchor distT="0" distB="0" distL="114300" distR="114300" simplePos="0" relativeHeight="251662336" behindDoc="0" locked="0" layoutInCell="1" allowOverlap="1" wp14:anchorId="6AFD3BD2" wp14:editId="193E7C71">
             <wp:simplePos x="0" y="0"/>
             <wp:positionH relativeFrom="margin">
-              <wp:posOffset>60960</wp:posOffset>
+              <wp:posOffset>83820</wp:posOffset>
             </wp:positionH>
-            <wp:positionV relativeFrom="margin">
-              <wp:posOffset>-58420</wp:posOffset>
+            <wp:positionV relativeFrom="page">
+              <wp:posOffset>2489200</wp:posOffset>
             </wp:positionV>
             <wp:extent cx="5943600" cy="3545840"/>
             <wp:effectExtent l="0" t="0" r="0" b="0"/>
@@ -1599,7 +1577,7 @@
                     <pic:cNvPicPr/>
                   </pic:nvPicPr>
                   <pic:blipFill>
-                    <a:blip r:embed="rId12">
+                    <a:blip r:embed="rId11">
                       <a:extLst>
                         <a:ext uri="{28A0092B-C50C-407E-A947-70E740481C1C}">
                           <a14:useLocalDpi xmlns:a14="http://schemas.microsoft.com/office/drawing/2010/main" val="0"/>
@@ -1625,6 +1603,12 @@
           </wp:anchor>
         </w:drawing>
       </w:r>
+      <w:r>
+        <w:t>To make these insights more visually appealing and intuitive, these values can be represented in a bar chart</w:t>
+      </w:r>
+      <w:r>
+        <w:t xml:space="preserve"> as seen below:</w:t>
+      </w:r>
     </w:p>
     <w:p>
       <w:pPr>
@@ -1638,8 +1622,59 @@
         <w:rPr>
           <w:b/>
           <w:bCs/>
+          <w:noProof/>
         </w:rPr>
         <w:lastRenderedPageBreak/>
+        <w:drawing>
+          <wp:inline distT="0" distB="0" distL="0" distR="0" wp14:anchorId="0AF58588" wp14:editId="1548B355">
+            <wp:extent cx="3703020" cy="5532120"/>
+            <wp:effectExtent l="0" t="0" r="0" b="0"/>
+            <wp:docPr id="1311933621" name="Picture 1" descr="A graph of a number of backers&#10;&#10;Description automatically generated"/>
+            <wp:cNvGraphicFramePr>
+              <a:graphicFrameLocks xmlns:a="http://schemas.openxmlformats.org/drawingml/2006/main" noChangeAspect="1"/>
+            </wp:cNvGraphicFramePr>
+            <a:graphic xmlns:a="http://schemas.openxmlformats.org/drawingml/2006/main">
+              <a:graphicData uri="http://schemas.openxmlformats.org/drawingml/2006/picture">
+                <pic:pic xmlns:pic="http://schemas.openxmlformats.org/drawingml/2006/picture">
+                  <pic:nvPicPr>
+                    <pic:cNvPr id="1311933621" name="Picture 1" descr="A graph of a number of backers&#10;&#10;Description automatically generated"/>
+                    <pic:cNvPicPr/>
+                  </pic:nvPicPr>
+                  <pic:blipFill>
+                    <a:blip r:embed="rId12"/>
+                    <a:stretch>
+                      <a:fillRect/>
+                    </a:stretch>
+                  </pic:blipFill>
+                  <pic:spPr>
+                    <a:xfrm>
+                      <a:off x="0" y="0"/>
+                      <a:ext cx="3713887" cy="5548355"/>
+                    </a:xfrm>
+                    <a:prstGeom prst="rect">
+                      <a:avLst/>
+                    </a:prstGeom>
+                  </pic:spPr>
+                </pic:pic>
+              </a:graphicData>
+            </a:graphic>
+          </wp:inline>
+        </w:drawing>
+      </w:r>
+    </w:p>
+    <w:p>
+      <w:pPr>
+        <w:pStyle w:val="Heading2"/>
+        <w:rPr>
+          <w:b/>
+          <w:bCs/>
+        </w:rPr>
+      </w:pPr>
+      <w:r>
+        <w:rPr>
+          <w:b/>
+          <w:bCs/>
+        </w:rPr>
         <w:t>5.</w:t>
       </w:r>
       <w:r>
@@ -1786,6 +1821,1527 @@
           <w:bCs/>
         </w:rPr>
       </w:pPr>
+    </w:p>
+    <w:p/>
+    <w:p>
+      <w:r>
+        <w:rPr>
+          <w:noProof/>
+        </w:rPr>
+        <w:lastRenderedPageBreak/>
+        <w:drawing>
+          <wp:anchor distT="0" distB="0" distL="114300" distR="114300" simplePos="0" relativeHeight="251673600" behindDoc="0" locked="0" layoutInCell="1" allowOverlap="1" wp14:anchorId="021516CF" wp14:editId="529A5504">
+            <wp:simplePos x="0" y="0"/>
+            <wp:positionH relativeFrom="margin">
+              <wp:posOffset>670560</wp:posOffset>
+            </wp:positionH>
+            <wp:positionV relativeFrom="margin">
+              <wp:posOffset>-249555</wp:posOffset>
+            </wp:positionV>
+            <wp:extent cx="4472305" cy="4564380"/>
+            <wp:effectExtent l="0" t="0" r="4445" b="7620"/>
+            <wp:wrapSquare wrapText="bothSides"/>
+            <wp:docPr id="2061728097" name="Picture 1" descr="A screenshot of a computer screen&#10;&#10;Description automatically generated"/>
+            <wp:cNvGraphicFramePr>
+              <a:graphicFrameLocks xmlns:a="http://schemas.openxmlformats.org/drawingml/2006/main" noChangeAspect="1"/>
+            </wp:cNvGraphicFramePr>
+            <a:graphic xmlns:a="http://schemas.openxmlformats.org/drawingml/2006/main">
+              <a:graphicData uri="http://schemas.openxmlformats.org/drawingml/2006/picture">
+                <pic:pic xmlns:pic="http://schemas.openxmlformats.org/drawingml/2006/picture">
+                  <pic:nvPicPr>
+                    <pic:cNvPr id="2061728097" name="Picture 1" descr="A screenshot of a computer screen&#10;&#10;Description automatically generated"/>
+                    <pic:cNvPicPr/>
+                  </pic:nvPicPr>
+                  <pic:blipFill rotWithShape="1">
+                    <a:blip r:embed="rId13">
+                      <a:extLst>
+                        <a:ext uri="{28A0092B-C50C-407E-A947-70E740481C1C}">
+                          <a14:useLocalDpi xmlns:a14="http://schemas.microsoft.com/office/drawing/2010/main" val="0"/>
+                        </a:ext>
+                      </a:extLst>
+                    </a:blip>
+                    <a:srcRect t="1371" b="12613"/>
+                    <a:stretch/>
+                  </pic:blipFill>
+                  <pic:spPr bwMode="auto">
+                    <a:xfrm>
+                      <a:off x="0" y="0"/>
+                      <a:ext cx="4472305" cy="4564380"/>
+                    </a:xfrm>
+                    <a:prstGeom prst="rect">
+                      <a:avLst/>
+                    </a:prstGeom>
+                    <a:ln>
+                      <a:noFill/>
+                    </a:ln>
+                    <a:extLst>
+                      <a:ext uri="{53640926-AAD7-44D8-BBD7-CCE9431645EC}">
+                        <a14:shadowObscured xmlns:a14="http://schemas.microsoft.com/office/drawing/2010/main"/>
+                      </a:ext>
+                    </a:extLst>
+                  </pic:spPr>
+                </pic:pic>
+              </a:graphicData>
+            </a:graphic>
+            <wp14:sizeRelH relativeFrom="margin">
+              <wp14:pctWidth>0</wp14:pctWidth>
+            </wp14:sizeRelH>
+            <wp14:sizeRelV relativeFrom="margin">
+              <wp14:pctHeight>0</wp14:pctHeight>
+            </wp14:sizeRelV>
+          </wp:anchor>
+        </w:drawing>
+      </w:r>
+    </w:p>
+    <w:p/>
+    <w:p/>
+    <w:p/>
+    <w:p/>
+    <w:p/>
+    <w:p/>
+    <w:p/>
+    <w:p/>
+    <w:p/>
+    <w:p/>
+    <w:p/>
+    <w:p/>
+    <w:p/>
+    <w:p>
+      <w:r>
+        <w:t>This logistic regression model uses th</w:t>
+      </w:r>
+      <w:r>
+        <w:t>re</w:t>
+      </w:r>
+      <w:r>
+        <w:t>e predictors</w:t>
+      </w:r>
+      <w:r>
+        <w:t>,</w:t>
+      </w:r>
+      <w:r>
+        <w:t xml:space="preserve"> </w:t>
+      </w:r>
+      <w:r>
+        <w:rPr>
+          <w:b/>
+          <w:bCs/>
+        </w:rPr>
+        <w:t>backers</w:t>
+      </w:r>
+      <w:r>
+        <w:t xml:space="preserve">, </w:t>
+      </w:r>
+      <w:proofErr w:type="spellStart"/>
+      <w:r>
+        <w:rPr>
+          <w:b/>
+          <w:bCs/>
+        </w:rPr>
+        <w:t>usd_pledged_real</w:t>
+      </w:r>
+      <w:proofErr w:type="spellEnd"/>
+      <w:r>
+        <w:t xml:space="preserve">, and </w:t>
+      </w:r>
+      <w:proofErr w:type="spellStart"/>
+      <w:r>
+        <w:rPr>
+          <w:b/>
+          <w:bCs/>
+        </w:rPr>
+        <w:t>main_category</w:t>
+      </w:r>
+      <w:proofErr w:type="spellEnd"/>
+      <w:r>
+        <w:rPr>
+          <w:b/>
+          <w:bCs/>
+        </w:rPr>
+        <w:t xml:space="preserve">, </w:t>
+      </w:r>
+      <w:r>
+        <w:t>to predict the success of Kickstarter projects</w:t>
+      </w:r>
+      <w:r>
+        <w:t>. The</w:t>
+      </w:r>
+      <w:r>
+        <w:t xml:space="preserve"> dataset was split into </w:t>
+      </w:r>
+      <w:r>
+        <w:t>a training set (70%) and a testing set (30%)</w:t>
+      </w:r>
+      <w:r>
+        <w:t xml:space="preserve"> using the</w:t>
+      </w:r>
+      <w:r>
+        <w:t xml:space="preserve"> </w:t>
+      </w:r>
+      <w:proofErr w:type="spellStart"/>
+      <w:r>
+        <w:rPr>
+          <w:b/>
+          <w:bCs/>
+          <w:i/>
+          <w:iCs/>
+        </w:rPr>
+        <w:t>train_test_</w:t>
+      </w:r>
+      <w:proofErr w:type="gramStart"/>
+      <w:r>
+        <w:rPr>
+          <w:b/>
+          <w:bCs/>
+          <w:i/>
+          <w:iCs/>
+        </w:rPr>
+        <w:t>split</w:t>
+      </w:r>
+      <w:proofErr w:type="spellEnd"/>
+      <w:r>
+        <w:rPr>
+          <w:b/>
+          <w:bCs/>
+          <w:i/>
+          <w:iCs/>
+        </w:rPr>
+        <w:t>(</w:t>
+      </w:r>
+      <w:proofErr w:type="gramEnd"/>
+      <w:r>
+        <w:rPr>
+          <w:b/>
+          <w:bCs/>
+          <w:i/>
+          <w:iCs/>
+        </w:rPr>
+        <w:t>)</w:t>
+      </w:r>
+      <w:r>
+        <w:t xml:space="preserve"> function. </w:t>
+      </w:r>
+      <w:r>
+        <w:t xml:space="preserve">The </w:t>
+      </w:r>
+      <w:r>
+        <w:t>model’s accuracy can be seen below:</w:t>
+      </w:r>
+    </w:p>
+    <w:p/>
+    <w:p>
+      <w:pPr>
+        <w:numPr>
+          <w:ilvl w:val="0"/>
+          <w:numId w:val="20"/>
+        </w:numPr>
+      </w:pPr>
+      <w:r>
+        <w:rPr>
+          <w:b/>
+          <w:bCs/>
+        </w:rPr>
+        <w:t>Test set accuracy:</w:t>
+      </w:r>
+      <w:r>
+        <w:t xml:space="preserve"> 82.41%</w:t>
+      </w:r>
+    </w:p>
+    <w:p>
+      <w:pPr>
+        <w:numPr>
+          <w:ilvl w:val="0"/>
+          <w:numId w:val="20"/>
+        </w:numPr>
+      </w:pPr>
+      <w:r>
+        <w:rPr>
+          <w:b/>
+          <w:bCs/>
+        </w:rPr>
+        <w:t>Train set accuracy:</w:t>
+      </w:r>
+      <w:r>
+        <w:t xml:space="preserve"> 82.16%</w:t>
+      </w:r>
+      <w:r>
+        <w:br/>
+      </w:r>
+    </w:p>
+    <w:p>
+      <w:r>
+        <w:t>The similar</w:t>
+      </w:r>
+      <w:r>
+        <w:t>ity in</w:t>
+      </w:r>
+      <w:r>
+        <w:t xml:space="preserve"> accuracy for both test and train sets indicates that the model generalizes well</w:t>
+      </w:r>
+      <w:r>
+        <w:t xml:space="preserve"> to unseen data</w:t>
+      </w:r>
+      <w:r>
+        <w:t>.</w:t>
+      </w:r>
+    </w:p>
+    <w:p/>
+    <w:p>
+      <w:r>
+        <w:t xml:space="preserve">From this model it is observed that: </w:t>
+      </w:r>
+    </w:p>
+    <w:p>
+      <w:pPr>
+        <w:numPr>
+          <w:ilvl w:val="0"/>
+          <w:numId w:val="21"/>
+        </w:numPr>
+      </w:pPr>
+      <w:r>
+        <w:rPr>
+          <w:b/>
+          <w:bCs/>
+        </w:rPr>
+        <w:t>Backers (Coefficient = 0.024616; Odds Ratio = 1.0249):</w:t>
+      </w:r>
+      <w:r>
+        <w:t xml:space="preserve"> </w:t>
+      </w:r>
+    </w:p>
+    <w:p>
+      <w:pPr>
+        <w:numPr>
+          <w:ilvl w:val="1"/>
+          <w:numId w:val="21"/>
+        </w:numPr>
+      </w:pPr>
+      <w:r>
+        <w:lastRenderedPageBreak/>
+        <w:t xml:space="preserve">Each unit </w:t>
+      </w:r>
+      <w:proofErr w:type="gramStart"/>
+      <w:r>
+        <w:t>increase</w:t>
+      </w:r>
+      <w:proofErr w:type="gramEnd"/>
+      <w:r>
+        <w:t xml:space="preserve"> in backers (i.e. each additional backer), the </w:t>
+      </w:r>
+      <w:proofErr w:type="gramStart"/>
+      <w:r>
+        <w:rPr>
+          <w:b/>
+          <w:bCs/>
+        </w:rPr>
+        <w:t>odds</w:t>
+      </w:r>
+      <w:proofErr w:type="gramEnd"/>
+      <w:r>
+        <w:rPr>
+          <w:b/>
+          <w:bCs/>
+        </w:rPr>
+        <w:t xml:space="preserve"> of success</w:t>
+      </w:r>
+      <w:r>
+        <w:t xml:space="preserve"> increases by a factor of approximately 1.03.</w:t>
+      </w:r>
+    </w:p>
+    <w:p>
+      <w:pPr>
+        <w:numPr>
+          <w:ilvl w:val="0"/>
+          <w:numId w:val="21"/>
+        </w:numPr>
+      </w:pPr>
+      <w:r>
+        <w:rPr>
+          <w:b/>
+          <w:bCs/>
+        </w:rPr>
+        <w:t>USD Pledged (Coefficient = 0.000042; Odds Ratio = 1.00004):</w:t>
+      </w:r>
+      <w:r>
+        <w:t xml:space="preserve"> </w:t>
+      </w:r>
+    </w:p>
+    <w:p>
+      <w:pPr>
+        <w:numPr>
+          <w:ilvl w:val="1"/>
+          <w:numId w:val="21"/>
+        </w:numPr>
+      </w:pPr>
+      <w:r>
+        <w:t xml:space="preserve">Although </w:t>
+      </w:r>
+      <w:r>
+        <w:t xml:space="preserve">the effect of this feature is </w:t>
+      </w:r>
+      <w:r>
+        <w:t>small, a 1 unit increase in pledged funds has a positive effect on success likelihood, as it increases the odds of success by a factor of 1.</w:t>
+      </w:r>
+    </w:p>
+    <w:p>
+      <w:pPr>
+        <w:numPr>
+          <w:ilvl w:val="0"/>
+          <w:numId w:val="21"/>
+        </w:numPr>
+      </w:pPr>
+      <w:r>
+        <w:rPr>
+          <w:b/>
+          <w:bCs/>
+        </w:rPr>
+        <w:t>Main Categories:</w:t>
+      </w:r>
+    </w:p>
+    <w:p>
+      <w:pPr>
+        <w:numPr>
+          <w:ilvl w:val="1"/>
+          <w:numId w:val="21"/>
+        </w:numPr>
+      </w:pPr>
+      <w:r>
+        <w:t xml:space="preserve">This model uses the “Art” </w:t>
+      </w:r>
+      <w:r>
+        <w:t xml:space="preserve">category </w:t>
+      </w:r>
+      <w:r>
+        <w:t>as the baseline</w:t>
+      </w:r>
+      <w:r>
+        <w:t xml:space="preserve"> for comparison</w:t>
+      </w:r>
+      <w:r>
+        <w:t xml:space="preserve">. </w:t>
+      </w:r>
+      <w:r>
+        <w:t>Some insights are as follows:</w:t>
+      </w:r>
+    </w:p>
+    <w:p>
+      <w:pPr>
+        <w:numPr>
+          <w:ilvl w:val="2"/>
+          <w:numId w:val="21"/>
+        </w:numPr>
+      </w:pPr>
+      <w:r>
+        <w:t>Categories such as</w:t>
+      </w:r>
+      <w:r>
+        <w:rPr>
+          <w:b/>
+          <w:bCs/>
+        </w:rPr>
+        <w:t xml:space="preserve"> Comics, Dance, Music, Film and Video and Theater,</w:t>
+      </w:r>
+      <w:r>
+        <w:t xml:space="preserve"> have positive coefficients and odds ratios greater than 0, meaning that campaigns in these categories are more likely to succeed compared to campaigns in the </w:t>
+      </w:r>
+      <w:r>
+        <w:rPr>
+          <w:b/>
+          <w:bCs/>
+        </w:rPr>
+        <w:t>Art</w:t>
+      </w:r>
+      <w:r>
+        <w:t xml:space="preserve"> category.</w:t>
+      </w:r>
+      <w:r>
+        <w:t xml:space="preserve"> For example, campaigns in the </w:t>
+      </w:r>
+      <w:r>
+        <w:rPr>
+          <w:b/>
+          <w:bCs/>
+        </w:rPr>
+        <w:t>Theater</w:t>
+      </w:r>
+      <w:r>
+        <w:t xml:space="preserve"> category </w:t>
+      </w:r>
+      <w:proofErr w:type="gramStart"/>
+      <w:r>
+        <w:t>increases</w:t>
+      </w:r>
+      <w:proofErr w:type="gramEnd"/>
+      <w:r>
+        <w:t xml:space="preserve"> the odds of success by a factor of 2.89 when compared to those in the </w:t>
+      </w:r>
+      <w:r>
+        <w:rPr>
+          <w:b/>
+          <w:bCs/>
+        </w:rPr>
+        <w:t>Art</w:t>
+      </w:r>
+      <w:r>
+        <w:t xml:space="preserve"> category.</w:t>
+      </w:r>
+    </w:p>
+    <w:p>
+      <w:pPr>
+        <w:numPr>
+          <w:ilvl w:val="2"/>
+          <w:numId w:val="21"/>
+        </w:numPr>
+      </w:pPr>
+      <w:r>
+        <w:t>Categories like</w:t>
+      </w:r>
+      <w:r>
+        <w:rPr>
+          <w:b/>
+          <w:bCs/>
+        </w:rPr>
+        <w:t xml:space="preserve"> Crafts, Fashion, Technology, Games, and Food</w:t>
+      </w:r>
+      <w:r>
+        <w:t xml:space="preserve"> have negative coefficients, indicating that campaigns in these categories have a </w:t>
+      </w:r>
+      <w:proofErr w:type="gramStart"/>
+      <w:r>
+        <w:t>lower odds of success</w:t>
+      </w:r>
+      <w:proofErr w:type="gramEnd"/>
+      <w:r>
+        <w:t xml:space="preserve"> when compared to the baseline category, </w:t>
+      </w:r>
+      <w:r>
+        <w:rPr>
+          <w:b/>
+          <w:bCs/>
+        </w:rPr>
+        <w:t>Art</w:t>
+      </w:r>
+      <w:r>
+        <w:t>.</w:t>
+      </w:r>
+      <w:r>
+        <w:t xml:space="preserve"> For example, projects considered within the </w:t>
+      </w:r>
+      <w:r>
+        <w:rPr>
+          <w:b/>
+          <w:bCs/>
+        </w:rPr>
+        <w:t>Games</w:t>
+      </w:r>
+      <w:r>
+        <w:t xml:space="preserve"> category are less likely to be successful than those in the </w:t>
+      </w:r>
+      <w:r>
+        <w:rPr>
+          <w:b/>
+          <w:bCs/>
+        </w:rPr>
+        <w:t>Art</w:t>
+      </w:r>
+      <w:r>
+        <w:t xml:space="preserve"> category as </w:t>
+      </w:r>
+      <w:proofErr w:type="gramStart"/>
+      <w:r>
+        <w:t>it</w:t>
+      </w:r>
+      <w:proofErr w:type="gramEnd"/>
+      <w:r>
+        <w:t xml:space="preserve"> odds ratio is approximately 0.3397.</w:t>
+      </w:r>
+    </w:p>
+    <w:p>
+      <w:pPr>
+        <w:rPr>
+          <w:b/>
+          <w:bCs/>
+        </w:rPr>
+      </w:pPr>
+      <w:r>
+        <w:rPr>
+          <w:noProof/>
+        </w:rPr>
+        <w:drawing>
+          <wp:anchor distT="0" distB="0" distL="114300" distR="114300" simplePos="0" relativeHeight="251670528" behindDoc="0" locked="0" layoutInCell="1" allowOverlap="1" wp14:anchorId="7AAF5377" wp14:editId="781310CD">
+            <wp:simplePos x="0" y="0"/>
+            <wp:positionH relativeFrom="margin">
+              <wp:posOffset>762000</wp:posOffset>
+            </wp:positionH>
+            <wp:positionV relativeFrom="margin">
+              <wp:posOffset>5242560</wp:posOffset>
+            </wp:positionV>
+            <wp:extent cx="4168140" cy="3348317"/>
+            <wp:effectExtent l="0" t="0" r="3810" b="5080"/>
+            <wp:wrapSquare wrapText="bothSides"/>
+            <wp:docPr id="527216723" name="Picture 1" descr="A colorful squares with numbers&#10;&#10;Description automatically generated"/>
+            <wp:cNvGraphicFramePr>
+              <a:graphicFrameLocks xmlns:a="http://schemas.openxmlformats.org/drawingml/2006/main" noChangeAspect="1"/>
+            </wp:cNvGraphicFramePr>
+            <a:graphic xmlns:a="http://schemas.openxmlformats.org/drawingml/2006/main">
+              <a:graphicData uri="http://schemas.openxmlformats.org/drawingml/2006/picture">
+                <pic:pic xmlns:pic="http://schemas.openxmlformats.org/drawingml/2006/picture">
+                  <pic:nvPicPr>
+                    <pic:cNvPr id="527216723" name="Picture 1" descr="A colorful squares with numbers&#10;&#10;Description automatically generated"/>
+                    <pic:cNvPicPr>
+                      <a:picLocks noChangeAspect="1" noChangeArrowheads="1"/>
+                    </pic:cNvPicPr>
+                  </pic:nvPicPr>
+                  <pic:blipFill>
+                    <a:blip r:embed="rId14">
+                      <a:extLst>
+                        <a:ext uri="{28A0092B-C50C-407E-A947-70E740481C1C}">
+                          <a14:useLocalDpi xmlns:a14="http://schemas.microsoft.com/office/drawing/2010/main" val="0"/>
+                        </a:ext>
+                      </a:extLst>
+                    </a:blip>
+                    <a:srcRect/>
+                    <a:stretch>
+                      <a:fillRect/>
+                    </a:stretch>
+                  </pic:blipFill>
+                  <pic:spPr bwMode="auto">
+                    <a:xfrm>
+                      <a:off x="0" y="0"/>
+                      <a:ext cx="4168140" cy="3348317"/>
+                    </a:xfrm>
+                    <a:prstGeom prst="rect">
+                      <a:avLst/>
+                    </a:prstGeom>
+                    <a:noFill/>
+                    <a:ln>
+                      <a:noFill/>
+                    </a:ln>
+                  </pic:spPr>
+                </pic:pic>
+              </a:graphicData>
+            </a:graphic>
+            <wp14:sizeRelH relativeFrom="margin">
+              <wp14:pctWidth>0</wp14:pctWidth>
+            </wp14:sizeRelH>
+            <wp14:sizeRelV relativeFrom="margin">
+              <wp14:pctHeight>0</wp14:pctHeight>
+            </wp14:sizeRelV>
+          </wp:anchor>
+        </w:drawing>
+      </w:r>
+      <w:r>
+        <w:t xml:space="preserve"> </w:t>
+      </w:r>
+    </w:p>
+    <w:p>
+      <w:pPr>
+        <w:rPr>
+          <w:b/>
+          <w:bCs/>
+        </w:rPr>
+      </w:pPr>
+    </w:p>
+    <w:p>
+      <w:pPr>
+        <w:rPr>
+          <w:b/>
+          <w:bCs/>
+        </w:rPr>
+      </w:pPr>
+    </w:p>
+    <w:p>
+      <w:pPr>
+        <w:rPr>
+          <w:b/>
+          <w:bCs/>
+        </w:rPr>
+      </w:pPr>
+    </w:p>
+    <w:p>
+      <w:pPr>
+        <w:rPr>
+          <w:b/>
+          <w:bCs/>
+        </w:rPr>
+      </w:pPr>
+    </w:p>
+    <w:p>
+      <w:pPr>
+        <w:rPr>
+          <w:b/>
+          <w:bCs/>
+        </w:rPr>
+      </w:pPr>
+    </w:p>
+    <w:p>
+      <w:pPr>
+        <w:rPr>
+          <w:b/>
+          <w:bCs/>
+        </w:rPr>
+      </w:pPr>
+    </w:p>
+    <w:p>
+      <w:pPr>
+        <w:rPr>
+          <w:b/>
+          <w:bCs/>
+        </w:rPr>
+      </w:pPr>
+    </w:p>
+    <w:p>
+      <w:pPr>
+        <w:rPr>
+          <w:b/>
+          <w:bCs/>
+        </w:rPr>
+      </w:pPr>
+    </w:p>
+    <w:p>
+      <w:pPr>
+        <w:rPr>
+          <w:b/>
+          <w:bCs/>
+        </w:rPr>
+      </w:pPr>
+      <w:r>
+        <w:rPr>
+          <w:b/>
+          <w:bCs/>
+        </w:rPr>
+        <w:lastRenderedPageBreak/>
+        <w:t xml:space="preserve">From the confusion matrix, classification metrics can be </w:t>
+      </w:r>
+      <w:r>
+        <w:rPr>
+          <w:b/>
+          <w:bCs/>
+        </w:rPr>
+        <w:t>derived</w:t>
+      </w:r>
+      <w:r>
+        <w:rPr>
+          <w:b/>
+          <w:bCs/>
+        </w:rPr>
+        <w:t xml:space="preserve"> and evaluated.</w:t>
+      </w:r>
+    </w:p>
+    <w:p>
+      <w:pPr>
+        <w:rPr>
+          <w:b/>
+          <w:bCs/>
+        </w:rPr>
+      </w:pPr>
+      <w:r>
+        <w:rPr>
+          <w:noProof/>
+        </w:rPr>
+        <w:drawing>
+          <wp:anchor distT="0" distB="0" distL="114300" distR="114300" simplePos="0" relativeHeight="251665408" behindDoc="0" locked="0" layoutInCell="1" allowOverlap="1" wp14:anchorId="4DD94857" wp14:editId="1B12E1EC">
+            <wp:simplePos x="0" y="0"/>
+            <wp:positionH relativeFrom="margin">
+              <wp:posOffset>567690</wp:posOffset>
+            </wp:positionH>
+            <wp:positionV relativeFrom="margin">
+              <wp:posOffset>467995</wp:posOffset>
+            </wp:positionV>
+            <wp:extent cx="4747260" cy="1970405"/>
+            <wp:effectExtent l="0" t="0" r="0" b="0"/>
+            <wp:wrapSquare wrapText="bothSides"/>
+            <wp:docPr id="20552256" name="Picture 1" descr="A screenshot of a computer screen&#10;&#10;Description automatically generated"/>
+            <wp:cNvGraphicFramePr>
+              <a:graphicFrameLocks xmlns:a="http://schemas.openxmlformats.org/drawingml/2006/main" noChangeAspect="1"/>
+            </wp:cNvGraphicFramePr>
+            <a:graphic xmlns:a="http://schemas.openxmlformats.org/drawingml/2006/main">
+              <a:graphicData uri="http://schemas.openxmlformats.org/drawingml/2006/picture">
+                <pic:pic xmlns:pic="http://schemas.openxmlformats.org/drawingml/2006/picture">
+                  <pic:nvPicPr>
+                    <pic:cNvPr id="20552256" name="Picture 1" descr="A screenshot of a computer screen&#10;&#10;Description automatically generated"/>
+                    <pic:cNvPicPr/>
+                  </pic:nvPicPr>
+                  <pic:blipFill>
+                    <a:blip r:embed="rId15">
+                      <a:extLst>
+                        <a:ext uri="{28A0092B-C50C-407E-A947-70E740481C1C}">
+                          <a14:useLocalDpi xmlns:a14="http://schemas.microsoft.com/office/drawing/2010/main" val="0"/>
+                        </a:ext>
+                      </a:extLst>
+                    </a:blip>
+                    <a:stretch>
+                      <a:fillRect/>
+                    </a:stretch>
+                  </pic:blipFill>
+                  <pic:spPr>
+                    <a:xfrm>
+                      <a:off x="0" y="0"/>
+                      <a:ext cx="4747260" cy="1970405"/>
+                    </a:xfrm>
+                    <a:prstGeom prst="rect">
+                      <a:avLst/>
+                    </a:prstGeom>
+                  </pic:spPr>
+                </pic:pic>
+              </a:graphicData>
+            </a:graphic>
+          </wp:anchor>
+        </w:drawing>
+      </w:r>
+    </w:p>
+    <w:p>
+      <w:pPr>
+        <w:rPr>
+          <w:b/>
+          <w:bCs/>
+        </w:rPr>
+      </w:pPr>
+    </w:p>
+    <w:p>
+      <w:pPr>
+        <w:rPr>
+          <w:b/>
+          <w:bCs/>
+        </w:rPr>
+      </w:pPr>
+    </w:p>
+    <w:p>
+      <w:pPr>
+        <w:rPr>
+          <w:b/>
+          <w:bCs/>
+        </w:rPr>
+      </w:pPr>
+    </w:p>
+    <w:p>
+      <w:pPr>
+        <w:rPr>
+          <w:b/>
+          <w:bCs/>
+        </w:rPr>
+      </w:pPr>
+    </w:p>
+    <w:p>
+      <w:pPr>
+        <w:rPr>
+          <w:b/>
+          <w:bCs/>
+        </w:rPr>
+      </w:pPr>
+    </w:p>
+    <w:p>
+      <w:pPr>
+        <w:rPr>
+          <w:b/>
+          <w:bCs/>
+        </w:rPr>
+      </w:pPr>
+    </w:p>
+    <w:p>
+      <w:r>
+        <w:rPr>
+          <w:b/>
+          <w:bCs/>
+        </w:rPr>
+        <w:t>F1-score:</w:t>
+      </w:r>
+      <w:r>
+        <w:t xml:space="preserve"> </w:t>
+      </w:r>
+    </w:p>
+    <w:p>
+      <w:pPr>
+        <w:pStyle w:val="ListParagraph"/>
+        <w:numPr>
+          <w:ilvl w:val="0"/>
+          <w:numId w:val="22"/>
+        </w:numPr>
+      </w:pPr>
+      <w:r>
+        <w:t>The model’s F1-Score of 0.82</w:t>
+      </w:r>
+      <w:r>
+        <w:t xml:space="preserve"> (82%)</w:t>
+      </w:r>
+      <w:r>
+        <w:rPr>
+          <w:b/>
+          <w:bCs/>
+        </w:rPr>
+        <w:t xml:space="preserve"> </w:t>
+      </w:r>
+      <w:r>
+        <w:t>represents</w:t>
+      </w:r>
+      <w:r>
+        <w:t xml:space="preserve"> the balance between precision and recall, indicating that the model is performing well overall</w:t>
+      </w:r>
+      <w:r>
+        <w:t xml:space="preserve">. </w:t>
+      </w:r>
+      <w:proofErr w:type="gramStart"/>
+      <w:r>
+        <w:t xml:space="preserve">However,  </w:t>
+      </w:r>
+      <w:r>
+        <w:t>there</w:t>
+      </w:r>
+      <w:proofErr w:type="gramEnd"/>
+      <w:r>
+        <w:t xml:space="preserve"> is room for improvement in minimizing false negatives.</w:t>
+      </w:r>
+    </w:p>
+    <w:p>
+      <w:pPr>
+        <w:rPr>
+          <w:b/>
+          <w:bCs/>
+        </w:rPr>
+      </w:pPr>
+      <w:r>
+        <w:rPr>
+          <w:noProof/>
+        </w:rPr>
+        <w:drawing>
+          <wp:anchor distT="0" distB="0" distL="114300" distR="114300" simplePos="0" relativeHeight="251671552" behindDoc="0" locked="0" layoutInCell="1" allowOverlap="1" wp14:anchorId="0DA83E33" wp14:editId="348BAF32">
+            <wp:simplePos x="0" y="0"/>
+            <wp:positionH relativeFrom="margin">
+              <wp:align>center</wp:align>
+            </wp:positionH>
+            <wp:positionV relativeFrom="margin">
+              <wp:posOffset>3653790</wp:posOffset>
+            </wp:positionV>
+            <wp:extent cx="3295650" cy="638175"/>
+            <wp:effectExtent l="0" t="0" r="0" b="9525"/>
+            <wp:wrapSquare wrapText="bothSides"/>
+            <wp:docPr id="1684572829" name="Picture 1" descr="White text on a black background&#10;&#10;Description automatically generated"/>
+            <wp:cNvGraphicFramePr>
+              <a:graphicFrameLocks xmlns:a="http://schemas.openxmlformats.org/drawingml/2006/main" noChangeAspect="1"/>
+            </wp:cNvGraphicFramePr>
+            <a:graphic xmlns:a="http://schemas.openxmlformats.org/drawingml/2006/main">
+              <a:graphicData uri="http://schemas.openxmlformats.org/drawingml/2006/picture">
+                <pic:pic xmlns:pic="http://schemas.openxmlformats.org/drawingml/2006/picture">
+                  <pic:nvPicPr>
+                    <pic:cNvPr id="1684572829" name="Picture 1" descr="White text on a black background&#10;&#10;Description automatically generated"/>
+                    <pic:cNvPicPr/>
+                  </pic:nvPicPr>
+                  <pic:blipFill>
+                    <a:blip r:embed="rId16">
+                      <a:extLst>
+                        <a:ext uri="{28A0092B-C50C-407E-A947-70E740481C1C}">
+                          <a14:useLocalDpi xmlns:a14="http://schemas.microsoft.com/office/drawing/2010/main" val="0"/>
+                        </a:ext>
+                      </a:extLst>
+                    </a:blip>
+                    <a:stretch>
+                      <a:fillRect/>
+                    </a:stretch>
+                  </pic:blipFill>
+                  <pic:spPr>
+                    <a:xfrm>
+                      <a:off x="0" y="0"/>
+                      <a:ext cx="3295650" cy="638175"/>
+                    </a:xfrm>
+                    <a:prstGeom prst="rect">
+                      <a:avLst/>
+                    </a:prstGeom>
+                  </pic:spPr>
+                </pic:pic>
+              </a:graphicData>
+            </a:graphic>
+          </wp:anchor>
+        </w:drawing>
+      </w:r>
+    </w:p>
+    <w:p>
+      <w:pPr>
+        <w:rPr>
+          <w:b/>
+          <w:bCs/>
+        </w:rPr>
+      </w:pPr>
+    </w:p>
+    <w:p>
+      <w:pPr>
+        <w:rPr>
+          <w:b/>
+          <w:bCs/>
+        </w:rPr>
+      </w:pPr>
+    </w:p>
+    <w:p>
+      <w:r>
+        <w:rPr>
+          <w:b/>
+          <w:bCs/>
+        </w:rPr>
+        <w:t>False Positive Rate (FPR): 5.89%</w:t>
+      </w:r>
+    </w:p>
+    <w:p>
+      <w:pPr>
+        <w:pStyle w:val="ListParagraph"/>
+        <w:numPr>
+          <w:ilvl w:val="0"/>
+          <w:numId w:val="22"/>
+        </w:numPr>
+      </w:pPr>
+      <w:r>
+        <w:t xml:space="preserve">This FPR value indicates that among </w:t>
+      </w:r>
+      <w:proofErr w:type="gramStart"/>
+      <w:r>
+        <w:t>projects that</w:t>
+      </w:r>
+      <w:proofErr w:type="gramEnd"/>
+      <w:r>
+        <w:t xml:space="preserve"> 5.89% of failed projects were incorrectly classified as successful by the model.</w:t>
+      </w:r>
+    </w:p>
+    <w:p>
+      <w:r>
+        <w:rPr>
+          <w:b/>
+          <w:bCs/>
+        </w:rPr>
+        <w:t>False Negative Rate (FNR): 34.99%</w:t>
+      </w:r>
+    </w:p>
+    <w:p>
+      <w:pPr>
+        <w:pStyle w:val="ListParagraph"/>
+        <w:numPr>
+          <w:ilvl w:val="0"/>
+          <w:numId w:val="22"/>
+        </w:numPr>
+      </w:pPr>
+      <w:r>
+        <w:t xml:space="preserve">The FNR of 34.99% </w:t>
+      </w:r>
+      <w:r>
+        <w:t>implies</w:t>
+      </w:r>
+      <w:r>
+        <w:t xml:space="preserve"> that 34.99% of successful projects were incorrectly classified as not successful</w:t>
+      </w:r>
+      <w:r>
+        <w:rPr>
+          <w:i/>
+          <w:iCs/>
+        </w:rPr>
+        <w:t xml:space="preserve"> (failed)</w:t>
+      </w:r>
+      <w:r>
+        <w:t xml:space="preserve"> by the model.</w:t>
+      </w:r>
+    </w:p>
+    <w:p>
+      <w:r>
+        <w:t>This high FNR indicates the model has difficulty identifying successful projects</w:t>
+      </w:r>
+      <w:r>
+        <w:t xml:space="preserve">. </w:t>
+      </w:r>
+      <w:r>
+        <w:t xml:space="preserve">To address this high FNR value, </w:t>
+      </w:r>
+      <w:r>
+        <w:t>the</w:t>
+      </w:r>
+      <w:r>
+        <w:t xml:space="preserve"> cutoff </w:t>
+      </w:r>
+      <w:r>
+        <w:t>was lowered to 0.3.</w:t>
+      </w:r>
+      <w:r>
+        <w:t xml:space="preserve"> After </w:t>
+      </w:r>
+      <w:r>
+        <w:t>re</w:t>
+      </w:r>
+      <w:r>
+        <w:t>fitting this model with new threshold,</w:t>
+      </w:r>
+      <w:r>
+        <w:t xml:space="preserve"> the following metrics were obtained:</w:t>
+      </w:r>
+    </w:p>
+    <w:p/>
+    <w:p/>
+    <w:p/>
+    <w:p/>
+    <w:p/>
+    <w:p>
+      <w:r>
+        <w:rPr>
+          <w:noProof/>
+        </w:rPr>
+        <w:drawing>
+          <wp:anchor distT="0" distB="0" distL="114300" distR="114300" simplePos="0" relativeHeight="251668480" behindDoc="0" locked="0" layoutInCell="1" allowOverlap="1" wp14:anchorId="29E0A132" wp14:editId="2994D647">
+            <wp:simplePos x="0" y="0"/>
+            <wp:positionH relativeFrom="margin">
+              <wp:posOffset>1040130</wp:posOffset>
+            </wp:positionH>
+            <wp:positionV relativeFrom="margin">
+              <wp:posOffset>-213360</wp:posOffset>
+            </wp:positionV>
+            <wp:extent cx="4143375" cy="2308225"/>
+            <wp:effectExtent l="0" t="0" r="9525" b="0"/>
+            <wp:wrapSquare wrapText="bothSides"/>
+            <wp:docPr id="360741756" name="Picture 1" descr="A screenshot of a computer&#10;&#10;Description automatically generated"/>
+            <wp:cNvGraphicFramePr>
+              <a:graphicFrameLocks xmlns:a="http://schemas.openxmlformats.org/drawingml/2006/main" noChangeAspect="1"/>
+            </wp:cNvGraphicFramePr>
+            <a:graphic xmlns:a="http://schemas.openxmlformats.org/drawingml/2006/main">
+              <a:graphicData uri="http://schemas.openxmlformats.org/drawingml/2006/picture">
+                <pic:pic xmlns:pic="http://schemas.openxmlformats.org/drawingml/2006/picture">
+                  <pic:nvPicPr>
+                    <pic:cNvPr id="360741756" name="Picture 1" descr="A screenshot of a computer&#10;&#10;Description automatically generated"/>
+                    <pic:cNvPicPr/>
+                  </pic:nvPicPr>
+                  <pic:blipFill>
+                    <a:blip r:embed="rId17">
+                      <a:extLst>
+                        <a:ext uri="{28A0092B-C50C-407E-A947-70E740481C1C}">
+                          <a14:useLocalDpi xmlns:a14="http://schemas.microsoft.com/office/drawing/2010/main" val="0"/>
+                        </a:ext>
+                      </a:extLst>
+                    </a:blip>
+                    <a:stretch>
+                      <a:fillRect/>
+                    </a:stretch>
+                  </pic:blipFill>
+                  <pic:spPr>
+                    <a:xfrm>
+                      <a:off x="0" y="0"/>
+                      <a:ext cx="4143375" cy="2308225"/>
+                    </a:xfrm>
+                    <a:prstGeom prst="rect">
+                      <a:avLst/>
+                    </a:prstGeom>
+                  </pic:spPr>
+                </pic:pic>
+              </a:graphicData>
+            </a:graphic>
+            <wp14:sizeRelH relativeFrom="margin">
+              <wp14:pctWidth>0</wp14:pctWidth>
+            </wp14:sizeRelH>
+            <wp14:sizeRelV relativeFrom="margin">
+              <wp14:pctHeight>0</wp14:pctHeight>
+            </wp14:sizeRelV>
+          </wp:anchor>
+        </w:drawing>
+      </w:r>
+    </w:p>
+    <w:p/>
+    <w:p/>
+    <w:p/>
+    <w:p>
+      <w:pPr>
+        <w:rPr>
+          <w:b/>
+          <w:bCs/>
+        </w:rPr>
+      </w:pPr>
+    </w:p>
+    <w:p>
+      <w:pPr>
+        <w:rPr>
+          <w:b/>
+          <w:bCs/>
+        </w:rPr>
+      </w:pPr>
+    </w:p>
+    <w:p>
+      <w:r>
+        <w:rPr>
+          <w:b/>
+          <w:bCs/>
+        </w:rPr>
+        <w:t>Accuracy</w:t>
+      </w:r>
+      <w:r>
+        <w:t xml:space="preserve">: </w:t>
+      </w:r>
+      <w:r>
+        <w:rPr>
+          <w:b/>
+          <w:bCs/>
+        </w:rPr>
+        <w:t>83%</w:t>
+      </w:r>
+    </w:p>
+    <w:p>
+      <w:pPr>
+        <w:ind w:firstLine="720"/>
+      </w:pPr>
+      <w:r>
+        <w:t xml:space="preserve"> – The model correctly predicted the outcome (success or failure) 83% of the time across all </w:t>
+      </w:r>
+      <w:r>
+        <w:t>the projects</w:t>
+      </w:r>
+      <w:r>
+        <w:t>.</w:t>
+      </w:r>
+    </w:p>
+    <w:p/>
+    <w:p>
+      <w:pPr>
+        <w:rPr>
+          <w:b/>
+          <w:bCs/>
+        </w:rPr>
+      </w:pPr>
+      <w:proofErr w:type="spellStart"/>
+      <w:r>
+        <w:rPr>
+          <w:b/>
+          <w:bCs/>
+        </w:rPr>
+        <w:t>Pecision</w:t>
+      </w:r>
+      <w:proofErr w:type="spellEnd"/>
+      <w:r>
+        <w:rPr>
+          <w:b/>
+          <w:bCs/>
+        </w:rPr>
+        <w:t>: 84%</w:t>
+      </w:r>
+    </w:p>
+    <w:p>
+      <w:pPr>
+        <w:ind w:firstLine="720"/>
+      </w:pPr>
+      <w:r>
+        <w:t>– Although the average pre</w:t>
+      </w:r>
+      <w:r>
+        <w:t>cis</w:t>
+      </w:r>
+      <w:r>
+        <w:t xml:space="preserve">ion is approximately 84%, there is a large difference between the precision of </w:t>
+      </w:r>
+      <w:r>
+        <w:t>the two</w:t>
+      </w:r>
+      <w:r>
+        <w:t xml:space="preserve"> class</w:t>
+      </w:r>
+      <w:r>
+        <w:t>es</w:t>
+      </w:r>
+      <w:r>
+        <w:t>. The model has a higher precision at predicting failures than successes.</w:t>
+      </w:r>
+    </w:p>
+    <w:p>
+      <w:pPr>
+        <w:ind w:firstLine="720"/>
+      </w:pPr>
+    </w:p>
+    <w:p>
+      <w:pPr>
+        <w:rPr>
+          <w:b/>
+          <w:bCs/>
+        </w:rPr>
+      </w:pPr>
+      <w:r>
+        <w:rPr>
+          <w:b/>
+          <w:bCs/>
+        </w:rPr>
+        <w:t>F-1 Score:</w:t>
+      </w:r>
+      <w:r>
+        <w:rPr>
+          <w:b/>
+          <w:bCs/>
+        </w:rPr>
+        <w:t xml:space="preserve"> 84%</w:t>
+      </w:r>
+    </w:p>
+    <w:p>
+      <w:pPr>
+        <w:pStyle w:val="ListParagraph"/>
+        <w:numPr>
+          <w:ilvl w:val="0"/>
+          <w:numId w:val="22"/>
+        </w:numPr>
+      </w:pPr>
+      <w:r>
+        <w:t xml:space="preserve"> While slightly lower for successes than for failures, the model still does generally well with balancing precision and recall</w:t>
+      </w:r>
+      <w:r>
+        <w:t>, with a slight increase at the new threshold of 0.3 compared to 0.5</w:t>
+      </w:r>
+      <w:r>
+        <w:t>. This indicates the model is good for capturing successful projects.</w:t>
+      </w:r>
+    </w:p>
+    <w:p>
+      <w:pPr>
+        <w:pStyle w:val="ListParagraph"/>
+      </w:pPr>
+    </w:p>
+    <w:p>
+      <w:r>
+        <w:t>With further evaluation, the confusion matrix of this model at a threshold of 0.3 can be seen below:</w:t>
+      </w:r>
+    </w:p>
+    <w:p/>
+    <w:p/>
+    <w:p/>
+    <w:p>
+      <w:r>
+        <w:lastRenderedPageBreak/>
+        <w:drawing>
+          <wp:anchor distT="0" distB="0" distL="114300" distR="114300" simplePos="0" relativeHeight="251667456" behindDoc="0" locked="0" layoutInCell="1" allowOverlap="1" wp14:anchorId="4DED36D6" wp14:editId="205D8FCD">
+            <wp:simplePos x="0" y="0"/>
+            <wp:positionH relativeFrom="margin">
+              <wp:posOffset>716280</wp:posOffset>
+            </wp:positionH>
+            <wp:positionV relativeFrom="page">
+              <wp:posOffset>434340</wp:posOffset>
+            </wp:positionV>
+            <wp:extent cx="4153535" cy="3337560"/>
+            <wp:effectExtent l="0" t="0" r="0" b="0"/>
+            <wp:wrapSquare wrapText="bothSides"/>
+            <wp:docPr id="85964199" name="Picture 1" descr="A chart with numbers and a few squares&#10;&#10;Description automatically generated with medium confidence"/>
+            <wp:cNvGraphicFramePr>
+              <a:graphicFrameLocks xmlns:a="http://schemas.openxmlformats.org/drawingml/2006/main" noChangeAspect="1"/>
+            </wp:cNvGraphicFramePr>
+            <a:graphic xmlns:a="http://schemas.openxmlformats.org/drawingml/2006/main">
+              <a:graphicData uri="http://schemas.openxmlformats.org/drawingml/2006/picture">
+                <pic:pic xmlns:pic="http://schemas.openxmlformats.org/drawingml/2006/picture">
+                  <pic:nvPicPr>
+                    <pic:cNvPr id="85964199" name="Picture 1" descr="A chart with numbers and a few squares&#10;&#10;Description automatically generated with medium confidence"/>
+                    <pic:cNvPicPr/>
+                  </pic:nvPicPr>
+                  <pic:blipFill>
+                    <a:blip r:embed="rId18">
+                      <a:extLst>
+                        <a:ext uri="{28A0092B-C50C-407E-A947-70E740481C1C}">
+                          <a14:useLocalDpi xmlns:a14="http://schemas.microsoft.com/office/drawing/2010/main" val="0"/>
+                        </a:ext>
+                      </a:extLst>
+                    </a:blip>
+                    <a:stretch>
+                      <a:fillRect/>
+                    </a:stretch>
+                  </pic:blipFill>
+                  <pic:spPr>
+                    <a:xfrm>
+                      <a:off x="0" y="0"/>
+                      <a:ext cx="4153535" cy="3337560"/>
+                    </a:xfrm>
+                    <a:prstGeom prst="rect">
+                      <a:avLst/>
+                    </a:prstGeom>
+                  </pic:spPr>
+                </pic:pic>
+              </a:graphicData>
+            </a:graphic>
+            <wp14:sizeRelH relativeFrom="margin">
+              <wp14:pctWidth>0</wp14:pctWidth>
+            </wp14:sizeRelH>
+            <wp14:sizeRelV relativeFrom="margin">
+              <wp14:pctHeight>0</wp14:pctHeight>
+            </wp14:sizeRelV>
+          </wp:anchor>
+        </w:drawing>
+      </w:r>
+    </w:p>
+    <w:p/>
+    <w:p/>
+    <w:p/>
+    <w:p/>
+    <w:p/>
+    <w:p/>
+    <w:p/>
+    <w:p/>
+    <w:p/>
+    <w:p>
+      <w:r>
+        <w:t>The new FPR and FNR is calculated from this matrix.</w:t>
+      </w:r>
+    </w:p>
+    <w:p>
+      <w:r>
+        <w:rPr>
+          <w:noProof/>
+        </w:rPr>
+        <w:drawing>
+          <wp:anchor distT="0" distB="0" distL="114300" distR="114300" simplePos="0" relativeHeight="251669504" behindDoc="0" locked="0" layoutInCell="1" allowOverlap="1" wp14:anchorId="40628011" wp14:editId="1DD7E8CA">
+            <wp:simplePos x="0" y="0"/>
+            <wp:positionH relativeFrom="margin">
+              <wp:posOffset>670560</wp:posOffset>
+            </wp:positionH>
+            <wp:positionV relativeFrom="margin">
+              <wp:posOffset>3598545</wp:posOffset>
+            </wp:positionV>
+            <wp:extent cx="4187190" cy="636905"/>
+            <wp:effectExtent l="0" t="0" r="3810" b="0"/>
+            <wp:wrapSquare wrapText="bothSides"/>
+            <wp:docPr id="21440706" name="Picture 1" descr="A black background with white text&#10;&#10;Description automatically generated"/>
+            <wp:cNvGraphicFramePr>
+              <a:graphicFrameLocks xmlns:a="http://schemas.openxmlformats.org/drawingml/2006/main" noChangeAspect="1"/>
+            </wp:cNvGraphicFramePr>
+            <a:graphic xmlns:a="http://schemas.openxmlformats.org/drawingml/2006/main">
+              <a:graphicData uri="http://schemas.openxmlformats.org/drawingml/2006/picture">
+                <pic:pic xmlns:pic="http://schemas.openxmlformats.org/drawingml/2006/picture">
+                  <pic:nvPicPr>
+                    <pic:cNvPr id="21440706" name="Picture 1" descr="A black background with white text&#10;&#10;Description automatically generated"/>
+                    <pic:cNvPicPr/>
+                  </pic:nvPicPr>
+                  <pic:blipFill>
+                    <a:blip r:embed="rId19">
+                      <a:extLst>
+                        <a:ext uri="{28A0092B-C50C-407E-A947-70E740481C1C}">
+                          <a14:useLocalDpi xmlns:a14="http://schemas.microsoft.com/office/drawing/2010/main" val="0"/>
+                        </a:ext>
+                      </a:extLst>
+                    </a:blip>
+                    <a:stretch>
+                      <a:fillRect/>
+                    </a:stretch>
+                  </pic:blipFill>
+                  <pic:spPr>
+                    <a:xfrm>
+                      <a:off x="0" y="0"/>
+                      <a:ext cx="4187190" cy="636905"/>
+                    </a:xfrm>
+                    <a:prstGeom prst="rect">
+                      <a:avLst/>
+                    </a:prstGeom>
+                  </pic:spPr>
+                </pic:pic>
+              </a:graphicData>
+            </a:graphic>
+          </wp:anchor>
+        </w:drawing>
+      </w:r>
+    </w:p>
+    <w:p/>
+    <w:p/>
+    <w:p>
+      <w:r>
+        <w:t xml:space="preserve">Compared to the original model with the default threshold of 0.5, reducing the threshold value has decreased the FNR and increased the FPR. </w:t>
+      </w:r>
+    </w:p>
+    <w:p>
+      <w:pPr>
+        <w:rPr>
+          <w:b/>
+          <w:bCs/>
+        </w:rPr>
+      </w:pPr>
+      <w:r>
+        <w:rPr>
+          <w:b/>
+          <w:bCs/>
+        </w:rPr>
+        <w:t>False Positive Rate (FPR)</w:t>
+      </w:r>
+      <w:r>
+        <w:rPr>
+          <w:b/>
+          <w:bCs/>
+        </w:rPr>
+        <w:t xml:space="preserve">: </w:t>
+      </w:r>
+    </w:p>
+    <w:p>
+      <w:pPr>
+        <w:pStyle w:val="ListParagraph"/>
+        <w:numPr>
+          <w:ilvl w:val="0"/>
+          <w:numId w:val="22"/>
+        </w:numPr>
+      </w:pPr>
+      <w:r>
+        <w:t>The FPR is calculated to be</w:t>
+      </w:r>
+      <w:r>
+        <w:rPr>
+          <w:b/>
+          <w:bCs/>
+        </w:rPr>
+        <w:t xml:space="preserve"> 18.64%,</w:t>
+      </w:r>
+      <w:r>
+        <w:t xml:space="preserve"> indicat</w:t>
+      </w:r>
+      <w:r>
+        <w:t>ing</w:t>
+      </w:r>
+      <w:r>
+        <w:t xml:space="preserve"> that 18.64% of the failed projects were incorrectly classified as successful.</w:t>
+      </w:r>
+    </w:p>
+    <w:p>
+      <w:pPr>
+        <w:rPr>
+          <w:b/>
+          <w:bCs/>
+        </w:rPr>
+      </w:pPr>
+      <w:r>
+        <w:t xml:space="preserve"> </w:t>
+      </w:r>
+      <w:r>
+        <w:rPr>
+          <w:b/>
+          <w:bCs/>
+        </w:rPr>
+        <w:t>False Negative Rate (FNR)</w:t>
+      </w:r>
+      <w:r>
+        <w:rPr>
+          <w:b/>
+          <w:bCs/>
+        </w:rPr>
+        <w:t xml:space="preserve">: </w:t>
+      </w:r>
+    </w:p>
+    <w:p>
+      <w:pPr>
+        <w:pStyle w:val="ListParagraph"/>
+        <w:numPr>
+          <w:ilvl w:val="0"/>
+          <w:numId w:val="22"/>
+        </w:numPr>
+      </w:pPr>
+      <w:r>
+        <w:t>The FNR value of</w:t>
+      </w:r>
+      <w:r>
+        <w:rPr>
+          <w:b/>
+          <w:bCs/>
+        </w:rPr>
+        <w:t xml:space="preserve"> 13.55%</w:t>
+      </w:r>
+      <w:r>
+        <w:t xml:space="preserve"> shows that 13.55% of the actual positive samples (i.e. successful projects) were incorrectly classified as failed. Although the FPR has increased, there is more of a balance between the two rates. </w:t>
+      </w:r>
+    </w:p>
+    <w:p>
+      <w:pPr>
+        <w:pStyle w:val="ListParagraph"/>
+      </w:pPr>
+    </w:p>
+    <w:p>
+      <w:r>
+        <w:t>When comparing the models at different cutoffs, o</w:t>
+      </w:r>
+      <w:r>
+        <w:t xml:space="preserve">verall, lowering the threshold from 0.5 to 0.3 resulted in a slight improvement in accuracy from (82.41% to 83%). The F-1 score increased slightly at a cutoff of 0.3, indicating a better balance between the precision and recall.  </w:t>
+      </w:r>
     </w:p>
     <w:p>
       <w:pPr>
@@ -2373,6 +3929,155 @@
     </w:lvl>
   </w:abstractNum>
   <w:abstractNum w:abstractNumId="2" w15:restartNumberingAfterBreak="0">
+    <w:nsid w:val="07FE5BED"/>
+    <w:multiLevelType w:val="multilevel"/>
+    <w:tmpl w:val="A692B2B4"/>
+    <w:lvl w:ilvl="0">
+      <w:start w:val="1"/>
+      <w:numFmt w:val="bullet"/>
+      <w:lvlText w:val=""/>
+      <w:lvlJc w:val="left"/>
+      <w:pPr>
+        <w:tabs>
+          <w:tab w:val="num" w:pos="720"/>
+        </w:tabs>
+        <w:ind w:left="720" w:hanging="360"/>
+      </w:pPr>
+      <w:rPr>
+        <w:rFonts w:ascii="Symbol" w:hAnsi="Symbol" w:hint="default"/>
+        <w:sz w:val="20"/>
+      </w:rPr>
+    </w:lvl>
+    <w:lvl w:ilvl="1" w:tentative="1">
+      <w:start w:val="1"/>
+      <w:numFmt w:val="bullet"/>
+      <w:lvlText w:val="o"/>
+      <w:lvlJc w:val="left"/>
+      <w:pPr>
+        <w:tabs>
+          <w:tab w:val="num" w:pos="1440"/>
+        </w:tabs>
+        <w:ind w:left="1440" w:hanging="360"/>
+      </w:pPr>
+      <w:rPr>
+        <w:rFonts w:ascii="Courier New" w:hAnsi="Courier New" w:hint="default"/>
+        <w:sz w:val="20"/>
+      </w:rPr>
+    </w:lvl>
+    <w:lvl w:ilvl="2" w:tentative="1">
+      <w:start w:val="1"/>
+      <w:numFmt w:val="bullet"/>
+      <w:lvlText w:val=""/>
+      <w:lvlJc w:val="left"/>
+      <w:pPr>
+        <w:tabs>
+          <w:tab w:val="num" w:pos="2160"/>
+        </w:tabs>
+        <w:ind w:left="2160" w:hanging="360"/>
+      </w:pPr>
+      <w:rPr>
+        <w:rFonts w:ascii="Wingdings" w:hAnsi="Wingdings" w:hint="default"/>
+        <w:sz w:val="20"/>
+      </w:rPr>
+    </w:lvl>
+    <w:lvl w:ilvl="3" w:tentative="1">
+      <w:start w:val="1"/>
+      <w:numFmt w:val="bullet"/>
+      <w:lvlText w:val=""/>
+      <w:lvlJc w:val="left"/>
+      <w:pPr>
+        <w:tabs>
+          <w:tab w:val="num" w:pos="2880"/>
+        </w:tabs>
+        <w:ind w:left="2880" w:hanging="360"/>
+      </w:pPr>
+      <w:rPr>
+        <w:rFonts w:ascii="Wingdings" w:hAnsi="Wingdings" w:hint="default"/>
+        <w:sz w:val="20"/>
+      </w:rPr>
+    </w:lvl>
+    <w:lvl w:ilvl="4" w:tentative="1">
+      <w:start w:val="1"/>
+      <w:numFmt w:val="bullet"/>
+      <w:lvlText w:val=""/>
+      <w:lvlJc w:val="left"/>
+      <w:pPr>
+        <w:tabs>
+          <w:tab w:val="num" w:pos="3600"/>
+        </w:tabs>
+        <w:ind w:left="3600" w:hanging="360"/>
+      </w:pPr>
+      <w:rPr>
+        <w:rFonts w:ascii="Wingdings" w:hAnsi="Wingdings" w:hint="default"/>
+        <w:sz w:val="20"/>
+      </w:rPr>
+    </w:lvl>
+    <w:lvl w:ilvl="5" w:tentative="1">
+      <w:start w:val="1"/>
+      <w:numFmt w:val="bullet"/>
+      <w:lvlText w:val=""/>
+      <w:lvlJc w:val="left"/>
+      <w:pPr>
+        <w:tabs>
+          <w:tab w:val="num" w:pos="4320"/>
+        </w:tabs>
+        <w:ind w:left="4320" w:hanging="360"/>
+      </w:pPr>
+      <w:rPr>
+        <w:rFonts w:ascii="Wingdings" w:hAnsi="Wingdings" w:hint="default"/>
+        <w:sz w:val="20"/>
+      </w:rPr>
+    </w:lvl>
+    <w:lvl w:ilvl="6" w:tentative="1">
+      <w:start w:val="1"/>
+      <w:numFmt w:val="bullet"/>
+      <w:lvlText w:val=""/>
+      <w:lvlJc w:val="left"/>
+      <w:pPr>
+        <w:tabs>
+          <w:tab w:val="num" w:pos="5040"/>
+        </w:tabs>
+        <w:ind w:left="5040" w:hanging="360"/>
+      </w:pPr>
+      <w:rPr>
+        <w:rFonts w:ascii="Wingdings" w:hAnsi="Wingdings" w:hint="default"/>
+        <w:sz w:val="20"/>
+      </w:rPr>
+    </w:lvl>
+    <w:lvl w:ilvl="7" w:tentative="1">
+      <w:start w:val="1"/>
+      <w:numFmt w:val="bullet"/>
+      <w:lvlText w:val=""/>
+      <w:lvlJc w:val="left"/>
+      <w:pPr>
+        <w:tabs>
+          <w:tab w:val="num" w:pos="5760"/>
+        </w:tabs>
+        <w:ind w:left="5760" w:hanging="360"/>
+      </w:pPr>
+      <w:rPr>
+        <w:rFonts w:ascii="Wingdings" w:hAnsi="Wingdings" w:hint="default"/>
+        <w:sz w:val="20"/>
+      </w:rPr>
+    </w:lvl>
+    <w:lvl w:ilvl="8" w:tentative="1">
+      <w:start w:val="1"/>
+      <w:numFmt w:val="bullet"/>
+      <w:lvlText w:val=""/>
+      <w:lvlJc w:val="left"/>
+      <w:pPr>
+        <w:tabs>
+          <w:tab w:val="num" w:pos="6480"/>
+        </w:tabs>
+        <w:ind w:left="6480" w:hanging="360"/>
+      </w:pPr>
+      <w:rPr>
+        <w:rFonts w:ascii="Wingdings" w:hAnsi="Wingdings" w:hint="default"/>
+        <w:sz w:val="20"/>
+      </w:rPr>
+    </w:lvl>
+  </w:abstractNum>
+  <w:abstractNum w:abstractNumId="3" w15:restartNumberingAfterBreak="0">
     <w:nsid w:val="0E266D85"/>
     <w:multiLevelType w:val="multilevel"/>
     <w:tmpl w:val="8E04D866"/>
@@ -2521,7 +4226,7 @@
       </w:rPr>
     </w:lvl>
   </w:abstractNum>
-  <w:abstractNum w:abstractNumId="3" w15:restartNumberingAfterBreak="0">
+  <w:abstractNum w:abstractNumId="4" w15:restartNumberingAfterBreak="0">
     <w:nsid w:val="0E434AE7"/>
     <w:multiLevelType w:val="hybridMultilevel"/>
     <w:tmpl w:val="810415C4"/>
@@ -2634,7 +4339,7 @@
       </w:rPr>
     </w:lvl>
   </w:abstractNum>
-  <w:abstractNum w:abstractNumId="4" w15:restartNumberingAfterBreak="0">
+  <w:abstractNum w:abstractNumId="5" w15:restartNumberingAfterBreak="0">
     <w:nsid w:val="0E895028"/>
     <w:multiLevelType w:val="multilevel"/>
     <w:tmpl w:val="C3820430"/>
@@ -2783,7 +4488,7 @@
       </w:rPr>
     </w:lvl>
   </w:abstractNum>
-  <w:abstractNum w:abstractNumId="5" w15:restartNumberingAfterBreak="0">
+  <w:abstractNum w:abstractNumId="6" w15:restartNumberingAfterBreak="0">
     <w:nsid w:val="10EE2241"/>
     <w:multiLevelType w:val="multilevel"/>
     <w:tmpl w:val="8F64663E"/>
@@ -2932,7 +4637,7 @@
       </w:rPr>
     </w:lvl>
   </w:abstractNum>
-  <w:abstractNum w:abstractNumId="6" w15:restartNumberingAfterBreak="0">
+  <w:abstractNum w:abstractNumId="7" w15:restartNumberingAfterBreak="0">
     <w:nsid w:val="12B71A03"/>
     <w:multiLevelType w:val="multilevel"/>
     <w:tmpl w:val="24EA66D6"/>
@@ -3081,7 +4786,7 @@
       </w:rPr>
     </w:lvl>
   </w:abstractNum>
-  <w:abstractNum w:abstractNumId="7" w15:restartNumberingAfterBreak="0">
+  <w:abstractNum w:abstractNumId="8" w15:restartNumberingAfterBreak="0">
     <w:nsid w:val="24921E2E"/>
     <w:multiLevelType w:val="multilevel"/>
     <w:tmpl w:val="120A650C"/>
@@ -3230,7 +4935,7 @@
       </w:rPr>
     </w:lvl>
   </w:abstractNum>
-  <w:abstractNum w:abstractNumId="8" w15:restartNumberingAfterBreak="0">
+  <w:abstractNum w:abstractNumId="9" w15:restartNumberingAfterBreak="0">
     <w:nsid w:val="284C2DF0"/>
     <w:multiLevelType w:val="hybridMultilevel"/>
     <w:tmpl w:val="5FAC9E32"/>
@@ -3344,7 +5049,7 @@
       </w:rPr>
     </w:lvl>
   </w:abstractNum>
-  <w:abstractNum w:abstractNumId="9" w15:restartNumberingAfterBreak="0">
+  <w:abstractNum w:abstractNumId="10" w15:restartNumberingAfterBreak="0">
     <w:nsid w:val="350D631C"/>
     <w:multiLevelType w:val="hybridMultilevel"/>
     <w:tmpl w:val="6FE2B84A"/>
@@ -3457,7 +5162,156 @@
       </w:rPr>
     </w:lvl>
   </w:abstractNum>
-  <w:abstractNum w:abstractNumId="10" w15:restartNumberingAfterBreak="0">
+  <w:abstractNum w:abstractNumId="11" w15:restartNumberingAfterBreak="0">
+    <w:nsid w:val="3E1C7DCA"/>
+    <w:multiLevelType w:val="multilevel"/>
+    <w:tmpl w:val="06FC2DC4"/>
+    <w:lvl w:ilvl="0">
+      <w:start w:val="1"/>
+      <w:numFmt w:val="bullet"/>
+      <w:lvlText w:val=""/>
+      <w:lvlJc w:val="left"/>
+      <w:pPr>
+        <w:tabs>
+          <w:tab w:val="num" w:pos="720"/>
+        </w:tabs>
+        <w:ind w:left="720" w:hanging="360"/>
+      </w:pPr>
+      <w:rPr>
+        <w:rFonts w:ascii="Symbol" w:hAnsi="Symbol" w:hint="default"/>
+        <w:sz w:val="20"/>
+      </w:rPr>
+    </w:lvl>
+    <w:lvl w:ilvl="1">
+      <w:start w:val="1"/>
+      <w:numFmt w:val="bullet"/>
+      <w:lvlText w:val="o"/>
+      <w:lvlJc w:val="left"/>
+      <w:pPr>
+        <w:tabs>
+          <w:tab w:val="num" w:pos="1440"/>
+        </w:tabs>
+        <w:ind w:left="1440" w:hanging="360"/>
+      </w:pPr>
+      <w:rPr>
+        <w:rFonts w:ascii="Courier New" w:hAnsi="Courier New" w:hint="default"/>
+        <w:sz w:val="20"/>
+      </w:rPr>
+    </w:lvl>
+    <w:lvl w:ilvl="2">
+      <w:start w:val="1"/>
+      <w:numFmt w:val="bullet"/>
+      <w:lvlText w:val=""/>
+      <w:lvlJc w:val="left"/>
+      <w:pPr>
+        <w:tabs>
+          <w:tab w:val="num" w:pos="2160"/>
+        </w:tabs>
+        <w:ind w:left="2160" w:hanging="360"/>
+      </w:pPr>
+      <w:rPr>
+        <w:rFonts w:ascii="Wingdings" w:hAnsi="Wingdings" w:hint="default"/>
+        <w:sz w:val="20"/>
+      </w:rPr>
+    </w:lvl>
+    <w:lvl w:ilvl="3" w:tentative="1">
+      <w:start w:val="1"/>
+      <w:numFmt w:val="bullet"/>
+      <w:lvlText w:val=""/>
+      <w:lvlJc w:val="left"/>
+      <w:pPr>
+        <w:tabs>
+          <w:tab w:val="num" w:pos="2880"/>
+        </w:tabs>
+        <w:ind w:left="2880" w:hanging="360"/>
+      </w:pPr>
+      <w:rPr>
+        <w:rFonts w:ascii="Wingdings" w:hAnsi="Wingdings" w:hint="default"/>
+        <w:sz w:val="20"/>
+      </w:rPr>
+    </w:lvl>
+    <w:lvl w:ilvl="4" w:tentative="1">
+      <w:start w:val="1"/>
+      <w:numFmt w:val="bullet"/>
+      <w:lvlText w:val=""/>
+      <w:lvlJc w:val="left"/>
+      <w:pPr>
+        <w:tabs>
+          <w:tab w:val="num" w:pos="3600"/>
+        </w:tabs>
+        <w:ind w:left="3600" w:hanging="360"/>
+      </w:pPr>
+      <w:rPr>
+        <w:rFonts w:ascii="Wingdings" w:hAnsi="Wingdings" w:hint="default"/>
+        <w:sz w:val="20"/>
+      </w:rPr>
+    </w:lvl>
+    <w:lvl w:ilvl="5" w:tentative="1">
+      <w:start w:val="1"/>
+      <w:numFmt w:val="bullet"/>
+      <w:lvlText w:val=""/>
+      <w:lvlJc w:val="left"/>
+      <w:pPr>
+        <w:tabs>
+          <w:tab w:val="num" w:pos="4320"/>
+        </w:tabs>
+        <w:ind w:left="4320" w:hanging="360"/>
+      </w:pPr>
+      <w:rPr>
+        <w:rFonts w:ascii="Wingdings" w:hAnsi="Wingdings" w:hint="default"/>
+        <w:sz w:val="20"/>
+      </w:rPr>
+    </w:lvl>
+    <w:lvl w:ilvl="6" w:tentative="1">
+      <w:start w:val="1"/>
+      <w:numFmt w:val="bullet"/>
+      <w:lvlText w:val=""/>
+      <w:lvlJc w:val="left"/>
+      <w:pPr>
+        <w:tabs>
+          <w:tab w:val="num" w:pos="5040"/>
+        </w:tabs>
+        <w:ind w:left="5040" w:hanging="360"/>
+      </w:pPr>
+      <w:rPr>
+        <w:rFonts w:ascii="Wingdings" w:hAnsi="Wingdings" w:hint="default"/>
+        <w:sz w:val="20"/>
+      </w:rPr>
+    </w:lvl>
+    <w:lvl w:ilvl="7" w:tentative="1">
+      <w:start w:val="1"/>
+      <w:numFmt w:val="bullet"/>
+      <w:lvlText w:val=""/>
+      <w:lvlJc w:val="left"/>
+      <w:pPr>
+        <w:tabs>
+          <w:tab w:val="num" w:pos="5760"/>
+        </w:tabs>
+        <w:ind w:left="5760" w:hanging="360"/>
+      </w:pPr>
+      <w:rPr>
+        <w:rFonts w:ascii="Wingdings" w:hAnsi="Wingdings" w:hint="default"/>
+        <w:sz w:val="20"/>
+      </w:rPr>
+    </w:lvl>
+    <w:lvl w:ilvl="8" w:tentative="1">
+      <w:start w:val="1"/>
+      <w:numFmt w:val="bullet"/>
+      <w:lvlText w:val=""/>
+      <w:lvlJc w:val="left"/>
+      <w:pPr>
+        <w:tabs>
+          <w:tab w:val="num" w:pos="6480"/>
+        </w:tabs>
+        <w:ind w:left="6480" w:hanging="360"/>
+      </w:pPr>
+      <w:rPr>
+        <w:rFonts w:ascii="Wingdings" w:hAnsi="Wingdings" w:hint="default"/>
+        <w:sz w:val="20"/>
+      </w:rPr>
+    </w:lvl>
+  </w:abstractNum>
+  <w:abstractNum w:abstractNumId="12" w15:restartNumberingAfterBreak="0">
     <w:nsid w:val="43E55798"/>
     <w:multiLevelType w:val="hybridMultilevel"/>
     <w:tmpl w:val="D67AB2EA"/>
@@ -3546,7 +5400,7 @@
       </w:pPr>
     </w:lvl>
   </w:abstractNum>
-  <w:abstractNum w:abstractNumId="11" w15:restartNumberingAfterBreak="0">
+  <w:abstractNum w:abstractNumId="13" w15:restartNumberingAfterBreak="0">
     <w:nsid w:val="48146570"/>
     <w:multiLevelType w:val="multilevel"/>
     <w:tmpl w:val="6F661E2E"/>
@@ -3695,7 +5549,7 @@
       </w:rPr>
     </w:lvl>
   </w:abstractNum>
-  <w:abstractNum w:abstractNumId="12" w15:restartNumberingAfterBreak="0">
+  <w:abstractNum w:abstractNumId="14" w15:restartNumberingAfterBreak="0">
     <w:nsid w:val="48DF5901"/>
     <w:multiLevelType w:val="multilevel"/>
     <w:tmpl w:val="A63489C0"/>
@@ -3844,7 +5698,7 @@
       </w:rPr>
     </w:lvl>
   </w:abstractNum>
-  <w:abstractNum w:abstractNumId="13" w15:restartNumberingAfterBreak="0">
+  <w:abstractNum w:abstractNumId="15" w15:restartNumberingAfterBreak="0">
     <w:nsid w:val="52CB082A"/>
     <w:multiLevelType w:val="multilevel"/>
     <w:tmpl w:val="1E6C6720"/>
@@ -3960,7 +5814,7 @@
       </w:pPr>
     </w:lvl>
   </w:abstractNum>
-  <w:abstractNum w:abstractNumId="14" w15:restartNumberingAfterBreak="0">
+  <w:abstractNum w:abstractNumId="16" w15:restartNumberingAfterBreak="0">
     <w:nsid w:val="555F76AE"/>
     <w:multiLevelType w:val="multilevel"/>
     <w:tmpl w:val="A9FEE9BC"/>
@@ -4073,7 +5927,7 @@
       </w:pPr>
     </w:lvl>
   </w:abstractNum>
-  <w:abstractNum w:abstractNumId="15" w15:restartNumberingAfterBreak="0">
+  <w:abstractNum w:abstractNumId="17" w15:restartNumberingAfterBreak="0">
     <w:nsid w:val="597A6D35"/>
     <w:multiLevelType w:val="multilevel"/>
     <w:tmpl w:val="B9466042"/>
@@ -4222,7 +6076,120 @@
       </w:rPr>
     </w:lvl>
   </w:abstractNum>
-  <w:abstractNum w:abstractNumId="16" w15:restartNumberingAfterBreak="0">
+  <w:abstractNum w:abstractNumId="18" w15:restartNumberingAfterBreak="0">
+    <w:nsid w:val="5ECC0A45"/>
+    <w:multiLevelType w:val="hybridMultilevel"/>
+    <w:tmpl w:val="EEF00C9C"/>
+    <w:lvl w:ilvl="0" w:tplc="ED347556">
+      <w:start w:val="6"/>
+      <w:numFmt w:val="bullet"/>
+      <w:lvlText w:val="-"/>
+      <w:lvlJc w:val="left"/>
+      <w:pPr>
+        <w:ind w:left="720" w:hanging="360"/>
+      </w:pPr>
+      <w:rPr>
+        <w:rFonts w:ascii="Aptos" w:eastAsiaTheme="minorHAnsi" w:hAnsi="Aptos" w:cstheme="minorBidi" w:hint="default"/>
+      </w:rPr>
+    </w:lvl>
+    <w:lvl w:ilvl="1" w:tplc="04090003" w:tentative="1">
+      <w:start w:val="1"/>
+      <w:numFmt w:val="bullet"/>
+      <w:lvlText w:val="o"/>
+      <w:lvlJc w:val="left"/>
+      <w:pPr>
+        <w:ind w:left="1440" w:hanging="360"/>
+      </w:pPr>
+      <w:rPr>
+        <w:rFonts w:ascii="Courier New" w:hAnsi="Courier New" w:cs="Courier New" w:hint="default"/>
+      </w:rPr>
+    </w:lvl>
+    <w:lvl w:ilvl="2" w:tplc="04090005" w:tentative="1">
+      <w:start w:val="1"/>
+      <w:numFmt w:val="bullet"/>
+      <w:lvlText w:val=""/>
+      <w:lvlJc w:val="left"/>
+      <w:pPr>
+        <w:ind w:left="2160" w:hanging="360"/>
+      </w:pPr>
+      <w:rPr>
+        <w:rFonts w:ascii="Wingdings" w:hAnsi="Wingdings" w:hint="default"/>
+      </w:rPr>
+    </w:lvl>
+    <w:lvl w:ilvl="3" w:tplc="04090001" w:tentative="1">
+      <w:start w:val="1"/>
+      <w:numFmt w:val="bullet"/>
+      <w:lvlText w:val=""/>
+      <w:lvlJc w:val="left"/>
+      <w:pPr>
+        <w:ind w:left="2880" w:hanging="360"/>
+      </w:pPr>
+      <w:rPr>
+        <w:rFonts w:ascii="Symbol" w:hAnsi="Symbol" w:hint="default"/>
+      </w:rPr>
+    </w:lvl>
+    <w:lvl w:ilvl="4" w:tplc="04090003" w:tentative="1">
+      <w:start w:val="1"/>
+      <w:numFmt w:val="bullet"/>
+      <w:lvlText w:val="o"/>
+      <w:lvlJc w:val="left"/>
+      <w:pPr>
+        <w:ind w:left="3600" w:hanging="360"/>
+      </w:pPr>
+      <w:rPr>
+        <w:rFonts w:ascii="Courier New" w:hAnsi="Courier New" w:cs="Courier New" w:hint="default"/>
+      </w:rPr>
+    </w:lvl>
+    <w:lvl w:ilvl="5" w:tplc="04090005" w:tentative="1">
+      <w:start w:val="1"/>
+      <w:numFmt w:val="bullet"/>
+      <w:lvlText w:val=""/>
+      <w:lvlJc w:val="left"/>
+      <w:pPr>
+        <w:ind w:left="4320" w:hanging="360"/>
+      </w:pPr>
+      <w:rPr>
+        <w:rFonts w:ascii="Wingdings" w:hAnsi="Wingdings" w:hint="default"/>
+      </w:rPr>
+    </w:lvl>
+    <w:lvl w:ilvl="6" w:tplc="04090001" w:tentative="1">
+      <w:start w:val="1"/>
+      <w:numFmt w:val="bullet"/>
+      <w:lvlText w:val=""/>
+      <w:lvlJc w:val="left"/>
+      <w:pPr>
+        <w:ind w:left="5040" w:hanging="360"/>
+      </w:pPr>
+      <w:rPr>
+        <w:rFonts w:ascii="Symbol" w:hAnsi="Symbol" w:hint="default"/>
+      </w:rPr>
+    </w:lvl>
+    <w:lvl w:ilvl="7" w:tplc="04090003" w:tentative="1">
+      <w:start w:val="1"/>
+      <w:numFmt w:val="bullet"/>
+      <w:lvlText w:val="o"/>
+      <w:lvlJc w:val="left"/>
+      <w:pPr>
+        <w:ind w:left="5760" w:hanging="360"/>
+      </w:pPr>
+      <w:rPr>
+        <w:rFonts w:ascii="Courier New" w:hAnsi="Courier New" w:cs="Courier New" w:hint="default"/>
+      </w:rPr>
+    </w:lvl>
+    <w:lvl w:ilvl="8" w:tplc="04090005" w:tentative="1">
+      <w:start w:val="1"/>
+      <w:numFmt w:val="bullet"/>
+      <w:lvlText w:val=""/>
+      <w:lvlJc w:val="left"/>
+      <w:pPr>
+        <w:ind w:left="6480" w:hanging="360"/>
+      </w:pPr>
+      <w:rPr>
+        <w:rFonts w:ascii="Wingdings" w:hAnsi="Wingdings" w:hint="default"/>
+      </w:rPr>
+    </w:lvl>
+  </w:abstractNum>
+  <w:abstractNum w:abstractNumId="19" w15:restartNumberingAfterBreak="0">
     <w:nsid w:val="60961A47"/>
     <w:multiLevelType w:val="hybridMultilevel"/>
     <w:tmpl w:val="0C162058"/>
@@ -4311,7 +6278,7 @@
       </w:pPr>
     </w:lvl>
   </w:abstractNum>
-  <w:abstractNum w:abstractNumId="17" w15:restartNumberingAfterBreak="0">
+  <w:abstractNum w:abstractNumId="20" w15:restartNumberingAfterBreak="0">
     <w:nsid w:val="7A863591"/>
     <w:multiLevelType w:val="multilevel"/>
     <w:tmpl w:val="8DEC186A"/>
@@ -4460,7 +6427,7 @@
       </w:rPr>
     </w:lvl>
   </w:abstractNum>
-  <w:abstractNum w:abstractNumId="18" w15:restartNumberingAfterBreak="0">
+  <w:abstractNum w:abstractNumId="21" w15:restartNumberingAfterBreak="0">
     <w:nsid w:val="7EE0296F"/>
     <w:multiLevelType w:val="multilevel"/>
     <w:tmpl w:val="63589372"/>
@@ -4574,61 +6541,70 @@
     </w:lvl>
   </w:abstractNum>
   <w:num w:numId="1" w16cid:durableId="1773012595">
+    <w:abstractNumId w:val="6"/>
+  </w:num>
+  <w:num w:numId="2" w16cid:durableId="185755895">
     <w:abstractNumId w:val="5"/>
   </w:num>
-  <w:num w:numId="2" w16cid:durableId="185755895">
-    <w:abstractNumId w:val="4"/>
-  </w:num>
   <w:num w:numId="3" w16cid:durableId="1545094016">
-    <w:abstractNumId w:val="6"/>
+    <w:abstractNumId w:val="7"/>
   </w:num>
   <w:num w:numId="4" w16cid:durableId="2005627383">
-    <w:abstractNumId w:val="12"/>
+    <w:abstractNumId w:val="14"/>
   </w:num>
   <w:num w:numId="5" w16cid:durableId="739211548">
-    <w:abstractNumId w:val="14"/>
+    <w:abstractNumId w:val="16"/>
   </w:num>
   <w:num w:numId="6" w16cid:durableId="1085998295">
     <w:abstractNumId w:val="1"/>
   </w:num>
   <w:num w:numId="7" w16cid:durableId="639460248">
-    <w:abstractNumId w:val="15"/>
+    <w:abstractNumId w:val="17"/>
   </w:num>
   <w:num w:numId="8" w16cid:durableId="1957444438">
-    <w:abstractNumId w:val="17"/>
+    <w:abstractNumId w:val="20"/>
   </w:num>
   <w:num w:numId="9" w16cid:durableId="123617102">
-    <w:abstractNumId w:val="7"/>
+    <w:abstractNumId w:val="8"/>
   </w:num>
   <w:num w:numId="10" w16cid:durableId="485976365">
-    <w:abstractNumId w:val="11"/>
+    <w:abstractNumId w:val="13"/>
   </w:num>
   <w:num w:numId="11" w16cid:durableId="785733040">
-    <w:abstractNumId w:val="8"/>
+    <w:abstractNumId w:val="9"/>
   </w:num>
   <w:num w:numId="12" w16cid:durableId="1481073909">
-    <w:abstractNumId w:val="9"/>
+    <w:abstractNumId w:val="10"/>
   </w:num>
   <w:num w:numId="13" w16cid:durableId="2040547139">
-    <w:abstractNumId w:val="3"/>
+    <w:abstractNumId w:val="4"/>
   </w:num>
   <w:num w:numId="14" w16cid:durableId="283075567">
     <w:abstractNumId w:val="0"/>
   </w:num>
   <w:num w:numId="15" w16cid:durableId="1317877187">
-    <w:abstractNumId w:val="16"/>
+    <w:abstractNumId w:val="19"/>
   </w:num>
   <w:num w:numId="16" w16cid:durableId="1199707219">
-    <w:abstractNumId w:val="10"/>
+    <w:abstractNumId w:val="12"/>
   </w:num>
   <w:num w:numId="17" w16cid:durableId="774523534">
+    <w:abstractNumId w:val="3"/>
+  </w:num>
+  <w:num w:numId="18" w16cid:durableId="84956492">
+    <w:abstractNumId w:val="21"/>
+  </w:num>
+  <w:num w:numId="19" w16cid:durableId="1414938381">
+    <w:abstractNumId w:val="15"/>
+  </w:num>
+  <w:num w:numId="20" w16cid:durableId="291906950">
     <w:abstractNumId w:val="2"/>
   </w:num>
-  <w:num w:numId="18" w16cid:durableId="84956492">
+  <w:num w:numId="21" w16cid:durableId="419062346">
+    <w:abstractNumId w:val="11"/>
+  </w:num>
+  <w:num w:numId="22" w16cid:durableId="1053433290">
     <w:abstractNumId w:val="18"/>
-  </w:num>
-  <w:num w:numId="19" w16cid:durableId="1414938381">
-    <w:abstractNumId w:val="13"/>
   </w:num>
 </w:numbering>
 </file>
@@ -5597,72 +7573,6 @@
       </w:tblBorders>
     </w:tblPr>
   </w:style>
-  <w:style w:type="character" w:styleId="CommentReference">
-    <w:name w:val="annotation reference"/>
-    <w:basedOn w:val="DefaultParagraphFont"/>
-    <w:uiPriority w:val="99"/>
-    <w:semiHidden/>
-    <w:unhideWhenUsed/>
-    <w:rsid w:val="00FD28D6"/>
-    <w:rPr>
-      <w:sz w:val="16"/>
-      <w:szCs w:val="16"/>
-    </w:rPr>
-  </w:style>
-  <w:style w:type="paragraph" w:styleId="CommentText">
-    <w:name w:val="annotation text"/>
-    <w:basedOn w:val="Normal"/>
-    <w:link w:val="CommentTextChar"/>
-    <w:uiPriority w:val="99"/>
-    <w:unhideWhenUsed/>
-    <w:rsid w:val="00FD28D6"/>
-    <w:pPr>
-      <w:spacing w:line="240" w:lineRule="auto"/>
-    </w:pPr>
-    <w:rPr>
-      <w:sz w:val="20"/>
-      <w:szCs w:val="20"/>
-    </w:rPr>
-  </w:style>
-  <w:style w:type="character" w:customStyle="1" w:styleId="CommentTextChar">
-    <w:name w:val="Comment Text Char"/>
-    <w:basedOn w:val="DefaultParagraphFont"/>
-    <w:link w:val="CommentText"/>
-    <w:uiPriority w:val="99"/>
-    <w:rsid w:val="00FD28D6"/>
-    <w:rPr>
-      <w:sz w:val="20"/>
-      <w:szCs w:val="20"/>
-    </w:rPr>
-  </w:style>
-  <w:style w:type="paragraph" w:styleId="CommentSubject">
-    <w:name w:val="annotation subject"/>
-    <w:basedOn w:val="CommentText"/>
-    <w:next w:val="CommentText"/>
-    <w:link w:val="CommentSubjectChar"/>
-    <w:uiPriority w:val="99"/>
-    <w:semiHidden/>
-    <w:unhideWhenUsed/>
-    <w:rsid w:val="00FD28D6"/>
-    <w:rPr>
-      <w:b/>
-      <w:bCs/>
-    </w:rPr>
-  </w:style>
-  <w:style w:type="character" w:customStyle="1" w:styleId="CommentSubjectChar">
-    <w:name w:val="Comment Subject Char"/>
-    <w:basedOn w:val="CommentTextChar"/>
-    <w:link w:val="CommentSubject"/>
-    <w:uiPriority w:val="99"/>
-    <w:semiHidden/>
-    <w:rsid w:val="00FD28D6"/>
-    <w:rPr>
-      <w:b/>
-      <w:bCs/>
-      <w:sz w:val="20"/>
-      <w:szCs w:val="20"/>
-    </w:rPr>
-  </w:style>
 </w:styles>
 </file>
 

</xml_diff>

<commit_message>
Added chart to write up
and comment. Should we look at the percentage of successful projects in each category?
</commit_message>
<xml_diff>
--- a/6103 Pre Write-Up .docx
+++ b/6103 Pre Write-Up .docx
@@ -262,7 +262,27 @@
         <w:rPr>
           <w:rFonts w:eastAsia="Roboto"/>
         </w:rPr>
-        <w:t>What are the top five (5) categories with the highest number of successes?</w:t>
+        <w:t xml:space="preserve">What are the top five (5) categories with the highest </w:t>
+      </w:r>
+      <w:commentRangeStart w:id="0"/>
+      <w:r>
+        <w:rPr>
+          <w:rFonts w:eastAsia="Roboto"/>
+        </w:rPr>
+        <w:t xml:space="preserve">number </w:t>
+      </w:r>
+      <w:commentRangeEnd w:id="0"/>
+      <w:r>
+        <w:rPr>
+          <w:rStyle w:val="CommentReference"/>
+        </w:rPr>
+        <w:commentReference w:id="0"/>
+      </w:r>
+      <w:r>
+        <w:rPr>
+          <w:rFonts w:eastAsia="Roboto"/>
+        </w:rPr>
+        <w:t>of successes?</w:t>
       </w:r>
     </w:p>
     <w:p>
@@ -311,58 +331,6 @@
     </w:p>
     <w:p>
       <w:pPr>
-        <w:rPr>
-          <w:rFonts w:ascii="Arial" w:hAnsi="Arial" w:cs="Arial"/>
-        </w:rPr>
-      </w:pPr>
-    </w:p>
-    <w:p>
-      <w:pPr>
-        <w:pStyle w:val="ListParagraph"/>
-        <w:ind w:left="1440"/>
-        <w:rPr>
-          <w:rFonts w:ascii="Arial" w:hAnsi="Arial" w:cs="Arial"/>
-        </w:rPr>
-      </w:pPr>
-    </w:p>
-    <w:p>
-      <w:pPr>
-        <w:pStyle w:val="ListParagraph"/>
-        <w:ind w:left="1440"/>
-        <w:rPr>
-          <w:rFonts w:ascii="Arial" w:hAnsi="Arial" w:cs="Arial"/>
-        </w:rPr>
-      </w:pPr>
-    </w:p>
-    <w:p>
-      <w:pPr>
-        <w:pStyle w:val="ListParagraph"/>
-        <w:ind w:left="1440"/>
-        <w:rPr>
-          <w:rFonts w:ascii="Arial" w:hAnsi="Arial" w:cs="Arial"/>
-        </w:rPr>
-      </w:pPr>
-    </w:p>
-    <w:p>
-      <w:pPr>
-        <w:pStyle w:val="ListParagraph"/>
-        <w:ind w:left="1440"/>
-        <w:rPr>
-          <w:rFonts w:ascii="Arial" w:hAnsi="Arial" w:cs="Arial"/>
-        </w:rPr>
-      </w:pPr>
-    </w:p>
-    <w:p>
-      <w:pPr>
-        <w:pStyle w:val="ListParagraph"/>
-        <w:ind w:left="1440"/>
-        <w:rPr>
-          <w:rFonts w:ascii="Arial" w:hAnsi="Arial" w:cs="Arial"/>
-        </w:rPr>
-      </w:pPr>
-    </w:p>
-    <w:p>
-      <w:pPr>
         <w:pStyle w:val="Heading2"/>
         <w:rPr>
           <w:b/>
@@ -374,6 +342,7 @@
           <w:b/>
           <w:bCs/>
         </w:rPr>
+        <w:lastRenderedPageBreak/>
         <w:t>3</w:t>
       </w:r>
       <w:r>
@@ -415,22 +384,13 @@
     <w:p>
       <w:pPr>
         <w:rPr>
-          <w:rFonts w:ascii="Arial" w:hAnsi="Arial" w:cs="Arial"/>
-          <w:b/>
-          <w:bCs/>
-        </w:rPr>
-      </w:pPr>
-      <w:r>
-        <w:rPr>
-          <w:rFonts w:ascii="Arial" w:hAnsi="Arial" w:cs="Arial"/>
-          <w:b/>
-          <w:bCs/>
-        </w:rPr>
-        <w:t xml:space="preserve">     </w:t>
-      </w:r>
-      <w:r>
-        <w:rPr>
-          <w:rFonts w:ascii="Arial" w:hAnsi="Arial" w:cs="Arial"/>
+          <w:rFonts w:cstheme="majorBidi"/>
+          <w:b/>
+          <w:bCs/>
+        </w:rPr>
+      </w:pPr>
+      <w:r>
+        <w:rPr>
           <w:b/>
           <w:bCs/>
         </w:rPr>
@@ -439,28 +399,17 @@
     </w:p>
     <w:p>
       <w:pPr>
-        <w:ind w:firstLine="360"/>
-        <w:rPr>
-          <w:rFonts w:ascii="Arial" w:hAnsi="Arial" w:cs="Arial"/>
-        </w:rPr>
-      </w:pPr>
-      <w:r>
-        <w:rPr>
-          <w:rFonts w:ascii="Arial" w:hAnsi="Arial" w:cs="Arial"/>
-        </w:rPr>
-        <w:t xml:space="preserve">The dataset </w:t>
-      </w:r>
-      <w:r>
-        <w:rPr>
-          <w:rFonts w:ascii="Arial" w:hAnsi="Arial" w:cs="Arial"/>
-        </w:rPr>
-        <w:t>was sourced from Kaggle and contains 378,661 observations with 15 variables. These variables include</w:t>
-      </w:r>
-      <w:r>
-        <w:rPr>
-          <w:rFonts w:ascii="Arial" w:hAnsi="Arial" w:cs="Arial"/>
-        </w:rPr>
-        <w:t>:</w:t>
+        <w:rPr>
+          <w:rFonts w:cstheme="majorBidi"/>
+          <w:b/>
+          <w:bCs/>
+        </w:rPr>
+      </w:pPr>
+      <w:r>
+        <w:rPr>
+          <w:rFonts w:cs="Arial"/>
+        </w:rPr>
+        <w:t>The dataset was sourced from Kaggle and contains 378,661 observations with 15 variables. These variables include:</w:t>
       </w:r>
     </w:p>
     <w:p>
@@ -470,12 +419,12 @@
           <w:numId w:val="19"/>
         </w:numPr>
         <w:rPr>
-          <w:rFonts w:ascii="Arial" w:hAnsi="Arial" w:cs="Arial"/>
-        </w:rPr>
-      </w:pPr>
-      <w:r>
-        <w:rPr>
-          <w:rFonts w:ascii="Arial" w:hAnsi="Arial" w:cs="Arial"/>
+          <w:rFonts w:cs="Arial"/>
+        </w:rPr>
+      </w:pPr>
+      <w:r>
+        <w:rPr>
+          <w:rFonts w:cs="Arial"/>
           <w:b/>
           <w:bCs/>
         </w:rPr>
@@ -483,7 +432,7 @@
       </w:r>
       <w:r>
         <w:rPr>
-          <w:rFonts w:ascii="Arial" w:hAnsi="Arial" w:cs="Arial"/>
+          <w:rFonts w:cs="Arial"/>
         </w:rPr>
         <w:t xml:space="preserve"> The total number of backers who supported a project. </w:t>
       </w:r>
@@ -495,12 +444,12 @@
           <w:numId w:val="19"/>
         </w:numPr>
         <w:rPr>
-          <w:rFonts w:ascii="Arial" w:hAnsi="Arial" w:cs="Arial"/>
-        </w:rPr>
-      </w:pPr>
-      <w:r>
-        <w:rPr>
-          <w:rFonts w:ascii="Arial" w:hAnsi="Arial" w:cs="Arial"/>
+          <w:rFonts w:cs="Arial"/>
+        </w:rPr>
+      </w:pPr>
+      <w:r>
+        <w:rPr>
+          <w:rFonts w:cs="Arial"/>
           <w:b/>
           <w:bCs/>
         </w:rPr>
@@ -508,7 +457,7 @@
       </w:r>
       <w:r>
         <w:rPr>
-          <w:rFonts w:ascii="Arial" w:hAnsi="Arial" w:cs="Arial"/>
+          <w:rFonts w:cs="Arial"/>
         </w:rPr>
         <w:t xml:space="preserve"> The currency in which the project was originally launched. </w:t>
       </w:r>
@@ -520,14 +469,14 @@
           <w:numId w:val="19"/>
         </w:numPr>
         <w:rPr>
-          <w:rFonts w:ascii="Arial" w:hAnsi="Arial" w:cs="Arial"/>
-          <w:b/>
-          <w:bCs/>
-        </w:rPr>
-      </w:pPr>
-      <w:r>
-        <w:rPr>
-          <w:rFonts w:ascii="Arial" w:hAnsi="Arial" w:cs="Arial"/>
+          <w:rFonts w:cs="Arial"/>
+          <w:b/>
+          <w:bCs/>
+        </w:rPr>
+      </w:pPr>
+      <w:r>
+        <w:rPr>
+          <w:rFonts w:cs="Arial"/>
           <w:b/>
           <w:bCs/>
         </w:rPr>
@@ -535,13 +484,13 @@
       </w:r>
       <w:r>
         <w:rPr>
-          <w:rFonts w:ascii="Arial" w:hAnsi="Arial" w:cs="Arial"/>
+          <w:rFonts w:cs="Arial"/>
         </w:rPr>
         <w:t xml:space="preserve"> The country from which the project was launched. (</w:t>
       </w:r>
       <w:r>
         <w:rPr>
-          <w:rFonts w:ascii="Arial" w:hAnsi="Arial" w:cs="Arial"/>
+          <w:rFonts w:cs="Arial"/>
           <w:i/>
           <w:iCs/>
         </w:rPr>
@@ -549,7 +498,7 @@
       </w:r>
       <w:r>
         <w:rPr>
-          <w:rFonts w:ascii="Arial" w:hAnsi="Arial" w:cs="Arial"/>
+          <w:rFonts w:cs="Arial"/>
         </w:rPr>
         <w:t>)</w:t>
       </w:r>
@@ -561,20 +510,30 @@
           <w:numId w:val="19"/>
         </w:numPr>
         <w:rPr>
-          <w:rFonts w:ascii="Arial" w:hAnsi="Arial" w:cs="Arial"/>
-        </w:rPr>
-      </w:pPr>
-      <w:r>
-        <w:rPr>
-          <w:rFonts w:ascii="Arial" w:hAnsi="Arial" w:cs="Arial"/>
-          <w:b/>
-          <w:bCs/>
-        </w:rPr>
-        <w:t>main_category:</w:t>
-      </w:r>
-      <w:r>
-        <w:rPr>
-          <w:rFonts w:ascii="Arial" w:hAnsi="Arial" w:cs="Arial"/>
+          <w:rFonts w:cs="Arial"/>
+        </w:rPr>
+      </w:pPr>
+      <w:proofErr w:type="spellStart"/>
+      <w:r>
+        <w:rPr>
+          <w:rFonts w:cs="Arial"/>
+          <w:b/>
+          <w:bCs/>
+        </w:rPr>
+        <w:t>main_category</w:t>
+      </w:r>
+      <w:proofErr w:type="spellEnd"/>
+      <w:r>
+        <w:rPr>
+          <w:rFonts w:cs="Arial"/>
+          <w:b/>
+          <w:bCs/>
+        </w:rPr>
+        <w:t>:</w:t>
+      </w:r>
+      <w:r>
+        <w:rPr>
+          <w:rFonts w:cs="Arial"/>
         </w:rPr>
         <w:t xml:space="preserve"> The primary category of the project (e.g., Music, Technology). </w:t>
       </w:r>
@@ -586,12 +545,12 @@
           <w:numId w:val="19"/>
         </w:numPr>
         <w:rPr>
-          <w:rFonts w:ascii="Arial" w:hAnsi="Arial" w:cs="Arial"/>
-        </w:rPr>
-      </w:pPr>
-      <w:r>
-        <w:rPr>
-          <w:rFonts w:ascii="Arial" w:hAnsi="Arial" w:cs="Arial"/>
+          <w:rFonts w:cs="Arial"/>
+        </w:rPr>
+      </w:pPr>
+      <w:r>
+        <w:rPr>
+          <w:rFonts w:cs="Arial"/>
           <w:b/>
           <w:bCs/>
         </w:rPr>
@@ -599,7 +558,7 @@
       </w:r>
       <w:r>
         <w:rPr>
-          <w:rFonts w:ascii="Arial" w:hAnsi="Arial" w:cs="Arial"/>
+          <w:rFonts w:cs="Arial"/>
         </w:rPr>
         <w:t xml:space="preserve"> The final status of the project, indicating whether it was successful, failed, or canceled. </w:t>
       </w:r>
@@ -611,20 +570,30 @@
           <w:numId w:val="19"/>
         </w:numPr>
         <w:rPr>
-          <w:rFonts w:ascii="Arial" w:hAnsi="Arial" w:cs="Arial"/>
-        </w:rPr>
-      </w:pPr>
-      <w:r>
-        <w:rPr>
-          <w:rFonts w:ascii="Arial" w:hAnsi="Arial" w:cs="Arial"/>
-          <w:b/>
-          <w:bCs/>
-        </w:rPr>
-        <w:t>usd_pledged_real:</w:t>
-      </w:r>
-      <w:r>
-        <w:rPr>
-          <w:rFonts w:ascii="Arial" w:hAnsi="Arial" w:cs="Arial"/>
+          <w:rFonts w:cs="Arial"/>
+        </w:rPr>
+      </w:pPr>
+      <w:proofErr w:type="spellStart"/>
+      <w:r>
+        <w:rPr>
+          <w:rFonts w:cs="Arial"/>
+          <w:b/>
+          <w:bCs/>
+        </w:rPr>
+        <w:t>usd_pledged_real</w:t>
+      </w:r>
+      <w:proofErr w:type="spellEnd"/>
+      <w:r>
+        <w:rPr>
+          <w:rFonts w:cs="Arial"/>
+          <w:b/>
+          <w:bCs/>
+        </w:rPr>
+        <w:t>:</w:t>
+      </w:r>
+      <w:r>
+        <w:rPr>
+          <w:rFonts w:cs="Arial"/>
         </w:rPr>
         <w:t xml:space="preserve"> The total amount of money pledged to a project in USD. </w:t>
       </w:r>
@@ -636,20 +605,30 @@
           <w:numId w:val="19"/>
         </w:numPr>
         <w:rPr>
-          <w:rFonts w:ascii="Arial" w:hAnsi="Arial" w:cs="Arial"/>
-        </w:rPr>
-      </w:pPr>
-      <w:r>
-        <w:rPr>
-          <w:rFonts w:ascii="Arial" w:hAnsi="Arial" w:cs="Arial"/>
-          <w:b/>
-          <w:bCs/>
-        </w:rPr>
-        <w:t>usd_goal_real:</w:t>
-      </w:r>
-      <w:r>
-        <w:rPr>
-          <w:rFonts w:ascii="Arial" w:hAnsi="Arial" w:cs="Arial"/>
+          <w:rFonts w:cs="Arial"/>
+        </w:rPr>
+      </w:pPr>
+      <w:proofErr w:type="spellStart"/>
+      <w:r>
+        <w:rPr>
+          <w:rFonts w:cs="Arial"/>
+          <w:b/>
+          <w:bCs/>
+        </w:rPr>
+        <w:t>usd_goal_real</w:t>
+      </w:r>
+      <w:proofErr w:type="spellEnd"/>
+      <w:r>
+        <w:rPr>
+          <w:rFonts w:cs="Arial"/>
+          <w:b/>
+          <w:bCs/>
+        </w:rPr>
+        <w:t>:</w:t>
+      </w:r>
+      <w:r>
+        <w:rPr>
+          <w:rFonts w:cs="Arial"/>
         </w:rPr>
         <w:t xml:space="preserve"> The funding goal set by the project creators in USD. </w:t>
       </w:r>
@@ -657,23 +636,21 @@
     <w:p>
       <w:pPr>
         <w:rPr>
-          <w:rFonts w:ascii="Arial" w:hAnsi="Arial" w:cs="Arial"/>
-          <w:b/>
-          <w:bCs/>
-        </w:rPr>
-      </w:pPr>
-    </w:p>
-    <w:p>
-      <w:pPr>
-        <w:rPr>
-          <w:rFonts w:ascii="Arial" w:hAnsi="Arial" w:cs="Arial"/>
-          <w:b/>
-          <w:bCs/>
-        </w:rPr>
-      </w:pPr>
-      <w:r>
-        <w:rPr>
-          <w:rFonts w:ascii="Arial" w:hAnsi="Arial" w:cs="Arial"/>
+          <w:rFonts w:cs="Arial"/>
+        </w:rPr>
+      </w:pPr>
+    </w:p>
+    <w:p>
+      <w:pPr>
+        <w:rPr>
+          <w:rFonts w:cs="Arial"/>
+          <w:b/>
+          <w:bCs/>
+        </w:rPr>
+      </w:pPr>
+      <w:r>
+        <w:rPr>
+          <w:rFonts w:cs="Arial"/>
           <w:b/>
           <w:bCs/>
         </w:rPr>
@@ -742,62 +719,6 @@
     </w:p>
     <w:p>
       <w:pPr>
-        <w:rPr>
-          <w:rFonts w:ascii="Arial" w:hAnsi="Arial" w:cs="Arial"/>
-          <w:b/>
-          <w:bCs/>
-        </w:rPr>
-      </w:pPr>
-      <w:r>
-        <w:rPr>
-          <w:rFonts w:ascii="Arial" w:hAnsi="Arial" w:cs="Arial"/>
-          <w:b/>
-          <w:bCs/>
-          <w:highlight w:val="yellow"/>
-        </w:rPr>
-        <w:t xml:space="preserve">** </w:t>
-      </w:r>
-      <w:r>
-        <w:rPr>
-          <w:rFonts w:ascii="Arial" w:hAnsi="Arial" w:cs="Arial"/>
-          <w:b/>
-          <w:bCs/>
-          <w:highlight w:val="yellow"/>
-        </w:rPr>
-        <w:t xml:space="preserve">Data Limitations </w:t>
-      </w:r>
-      <w:r>
-        <w:rPr>
-          <w:rFonts w:ascii="Arial" w:hAnsi="Arial" w:cs="Arial"/>
-          <w:b/>
-          <w:bCs/>
-          <w:i/>
-          <w:iCs/>
-          <w:highlight w:val="yellow"/>
-        </w:rPr>
-        <w:t>(if any)</w:t>
-      </w:r>
-      <w:r>
-        <w:rPr>
-          <w:rFonts w:ascii="Arial" w:hAnsi="Arial" w:cs="Arial"/>
-          <w:b/>
-          <w:bCs/>
-          <w:highlight w:val="yellow"/>
-        </w:rPr>
-        <w:t xml:space="preserve"> – Can also go at the end? (see above “Conclusions”)</w:t>
-      </w:r>
-    </w:p>
-    <w:p>
-      <w:pPr>
-        <w:rPr>
-          <w:rFonts w:ascii="Arial" w:hAnsi="Arial" w:cs="Arial"/>
-          <w:b/>
-          <w:bCs/>
-        </w:rPr>
-      </w:pPr>
-    </w:p>
-    <w:p>
-      <w:pPr>
         <w:pStyle w:val="Heading2"/>
         <w:rPr>
           <w:b/>
@@ -941,31 +862,31 @@
         <w:rPr>
           <w:rFonts w:ascii="Arial" w:hAnsi="Arial" w:cs="Arial"/>
         </w:rPr>
+        <w:t xml:space="preserve">- </w:t>
+      </w:r>
+      <w:r>
+        <w:rPr>
+          <w:rFonts w:ascii="Arial" w:hAnsi="Arial" w:cs="Arial"/>
+        </w:rPr>
+        <w:t>Plots and analysis</w:t>
+      </w:r>
+    </w:p>
+    <w:p>
+      <w:pPr>
+        <w:rPr>
+          <w:rFonts w:ascii="Arial" w:hAnsi="Arial" w:cs="Arial"/>
+          <w:b/>
+          <w:bCs/>
+        </w:rPr>
+      </w:pPr>
+      <w:r>
+        <w:rPr>
+          <w:rFonts w:ascii="Arial" w:hAnsi="Arial" w:cs="Arial"/>
+          <w:b/>
+          <w:bCs/>
+          <w:noProof/>
+        </w:rPr>
         <w:lastRenderedPageBreak/>
-        <w:t xml:space="preserve">- </w:t>
-      </w:r>
-      <w:r>
-        <w:rPr>
-          <w:rFonts w:ascii="Arial" w:hAnsi="Arial" w:cs="Arial"/>
-        </w:rPr>
-        <w:t>Plots and analysis</w:t>
-      </w:r>
-    </w:p>
-    <w:p>
-      <w:pPr>
-        <w:rPr>
-          <w:rFonts w:ascii="Arial" w:hAnsi="Arial" w:cs="Arial"/>
-          <w:b/>
-          <w:bCs/>
-        </w:rPr>
-      </w:pPr>
-      <w:r>
-        <w:rPr>
-          <w:rFonts w:ascii="Arial" w:hAnsi="Arial" w:cs="Arial"/>
-          <w:b/>
-          <w:bCs/>
-          <w:noProof/>
-        </w:rPr>
         <w:drawing>
           <wp:inline distT="0" distB="0" distL="0" distR="0" wp14:anchorId="1FA84339" wp14:editId="26E1F3F3">
             <wp:extent cx="5943600" cy="3533775"/>
@@ -982,7 +903,7 @@
                     <pic:cNvPicPr/>
                   </pic:nvPicPr>
                   <pic:blipFill>
-                    <a:blip r:embed="rId9"/>
+                    <a:blip r:embed="rId13"/>
                     <a:stretch>
                       <a:fillRect/>
                     </a:stretch>
@@ -1033,7 +954,6 @@
         <w:rPr>
           <w:noProof/>
         </w:rPr>
-        <w:lastRenderedPageBreak/>
         <w:drawing>
           <wp:anchor distT="0" distB="0" distL="114300" distR="114300" simplePos="0" relativeHeight="251663360" behindDoc="0" locked="0" layoutInCell="1" allowOverlap="1" wp14:anchorId="36DF027D" wp14:editId="644109CE">
             <wp:simplePos x="0" y="0"/>
@@ -1058,7 +978,7 @@
                     <pic:cNvPicPr/>
                   </pic:nvPicPr>
                   <pic:blipFill>
-                    <a:blip r:embed="rId10">
+                    <a:blip r:embed="rId14">
                       <a:extLst>
                         <a:ext uri="{28A0092B-C50C-407E-A947-70E740481C1C}">
                           <a14:useLocalDpi xmlns:a14="http://schemas.microsoft.com/office/drawing/2010/main" val="0"/>
@@ -1103,6 +1023,7 @@
         <w:rPr>
           <w:noProof/>
         </w:rPr>
+        <w:lastRenderedPageBreak/>
         <w:drawing>
           <wp:anchor distT="0" distB="0" distL="114300" distR="114300" simplePos="0" relativeHeight="251661312" behindDoc="0" locked="0" layoutInCell="1" allowOverlap="1" wp14:anchorId="291B7486" wp14:editId="0446DAE9">
             <wp:simplePos x="0" y="0"/>
@@ -1127,7 +1048,7 @@
                     <pic:cNvPicPr/>
                   </pic:nvPicPr>
                   <pic:blipFill>
-                    <a:blip r:embed="rId11">
+                    <a:blip r:embed="rId15">
                       <a:extLst>
                         <a:ext uri="{28A0092B-C50C-407E-A947-70E740481C1C}">
                           <a14:useLocalDpi xmlns:a14="http://schemas.microsoft.com/office/drawing/2010/main" val="0"/>
@@ -1501,6 +1422,55 @@
         </w:rPr>
         <w:lastRenderedPageBreak/>
         <w:drawing>
+          <wp:inline distT="0" distB="0" distL="0" distR="0" wp14:anchorId="4713E678" wp14:editId="40D3FE42">
+            <wp:extent cx="5943600" cy="3545840"/>
+            <wp:effectExtent l="0" t="0" r="0" b="0"/>
+            <wp:docPr id="1518010936" name="Picture 1"/>
+            <wp:cNvGraphicFramePr>
+              <a:graphicFrameLocks xmlns:a="http://schemas.openxmlformats.org/drawingml/2006/main" noChangeAspect="1"/>
+            </wp:cNvGraphicFramePr>
+            <a:graphic xmlns:a="http://schemas.openxmlformats.org/drawingml/2006/main">
+              <a:graphicData uri="http://schemas.openxmlformats.org/drawingml/2006/picture">
+                <pic:pic xmlns:pic="http://schemas.openxmlformats.org/drawingml/2006/picture">
+                  <pic:nvPicPr>
+                    <pic:cNvPr id="1518010936" name="Picture 1518010936"/>
+                    <pic:cNvPicPr/>
+                  </pic:nvPicPr>
+                  <pic:blipFill>
+                    <a:blip r:embed="rId16">
+                      <a:extLst>
+                        <a:ext uri="{28A0092B-C50C-407E-A947-70E740481C1C}">
+                          <a14:useLocalDpi xmlns:a14="http://schemas.microsoft.com/office/drawing/2010/main" val="0"/>
+                        </a:ext>
+                      </a:extLst>
+                    </a:blip>
+                    <a:stretch>
+                      <a:fillRect/>
+                    </a:stretch>
+                  </pic:blipFill>
+                  <pic:spPr>
+                    <a:xfrm>
+                      <a:off x="0" y="0"/>
+                      <a:ext cx="5943600" cy="3545840"/>
+                    </a:xfrm>
+                    <a:prstGeom prst="rect">
+                      <a:avLst/>
+                    </a:prstGeom>
+                  </pic:spPr>
+                </pic:pic>
+              </a:graphicData>
+            </a:graphic>
+          </wp:inline>
+        </w:drawing>
+      </w:r>
+      <w:r>
+        <w:rPr>
+          <w:b/>
+          <w:bCs/>
+          <w:noProof/>
+        </w:rPr>
+        <w:lastRenderedPageBreak/>
+        <w:drawing>
           <wp:inline distT="0" distB="0" distL="0" distR="0" wp14:anchorId="0AF58588" wp14:editId="0449004E">
             <wp:extent cx="3703020" cy="5532120"/>
             <wp:effectExtent l="0" t="0" r="0" b="0"/>
@@ -1516,7 +1486,7 @@
                     <pic:cNvPicPr/>
                   </pic:nvPicPr>
                   <pic:blipFill>
-                    <a:blip r:embed="rId12"/>
+                    <a:blip r:embed="rId17"/>
                     <a:stretch>
                       <a:fillRect/>
                     </a:stretch>
@@ -1567,7 +1537,7 @@
                     <pic:cNvPicPr/>
                   </pic:nvPicPr>
                   <pic:blipFill>
-                    <a:blip r:embed="rId13">
+                    <a:blip r:embed="rId18">
                       <a:extLst>
                         <a:ext uri="{28A0092B-C50C-407E-A947-70E740481C1C}">
                           <a14:useLocalDpi xmlns:a14="http://schemas.microsoft.com/office/drawing/2010/main" val="0"/>
@@ -2039,6 +2009,45 @@
     </w:sectPr>
   </w:body>
 </w:document>
+</file>
+
+<file path=word/comments.xml><?xml version="1.0" encoding="utf-8"?>
+<w:comments xmlns:wpc="http://schemas.microsoft.com/office/word/2010/wordprocessingCanvas" xmlns:cx="http://schemas.microsoft.com/office/drawing/2014/chartex" xmlns:cx1="http://schemas.microsoft.com/office/drawing/2015/9/8/chartex" xmlns:cx2="http://schemas.microsoft.com/office/drawing/2015/10/21/chartex" xmlns:cx3="http://schemas.microsoft.com/office/drawing/2016/5/9/chartex" xmlns:cx4="http://schemas.microsoft.com/office/drawing/2016/5/10/chartex" xmlns:cx5="http://schemas.microsoft.com/office/drawing/2016/5/11/chartex" xmlns:cx6="http://schemas.microsoft.com/office/drawing/2016/5/12/chartex" xmlns:cx7="http://schemas.microsoft.com/office/drawing/2016/5/13/chartex" xmlns:cx8="http://schemas.microsoft.com/office/drawing/2016/5/14/chartex" xmlns:mc="http://schemas.openxmlformats.org/markup-compatibility/2006" xmlns:aink="http://schemas.microsoft.com/office/drawing/2016/ink" xmlns:am3d="http://schemas.microsoft.com/office/drawing/2017/model3d" xmlns:o="urn:schemas-microsoft-com:office:office" xmlns:oel="http://schemas.microsoft.com/office/2019/extlst" xmlns:r="http://schemas.openxmlformats.org/officeDocument/2006/relationships" xmlns:m="http://schemas.openxmlformats.org/officeDocument/2006/math" xmlns:v="urn:schemas-microsoft-com:vml" xmlns:wp14="http://schemas.microsoft.com/office/word/2010/wordprocessingDrawing" xmlns:wp="http://schemas.openxmlformats.org/drawingml/2006/wordprocessingDrawing" xmlns:w10="urn:schemas-microsoft-com:office:word" xmlns:w="http://schemas.openxmlformats.org/wordprocessingml/2006/main" xmlns:w14="http://schemas.microsoft.com/office/word/2010/wordml" xmlns:w15="http://schemas.microsoft.com/office/word/2012/wordml" xmlns:w16cex="http://schemas.microsoft.com/office/word/2018/wordml/cex" xmlns:w16cid="http://schemas.microsoft.com/office/word/2016/wordml/cid" xmlns:w16="http://schemas.microsoft.com/office/word/2018/wordml" xmlns:w16du="http://schemas.microsoft.com/office/word/2023/wordml/word16du" xmlns:w16sdtdh="http://schemas.microsoft.com/office/word/2020/wordml/sdtdatahash" xmlns:w16se="http://schemas.microsoft.com/office/word/2015/wordml/symex" xmlns:wpg="http://schemas.microsoft.com/office/word/2010/wordprocessingGroup" xmlns:wpi="http://schemas.microsoft.com/office/word/2010/wordprocessingInk" xmlns:wne="http://schemas.microsoft.com/office/word/2006/wordml" xmlns:wps="http://schemas.microsoft.com/office/word/2010/wordprocessingShape" mc:Ignorable="w14 w15 w16se w16cid w16 w16cex w16sdtdh w16du wp14">
+  <w:comment w:id="0" w:author="Tanya Visser" w:date="2024-12-11T11:53:00Z" w:initials="TV">
+    <w:p>
+      <w:pPr>
+        <w:pStyle w:val="CommentText"/>
+      </w:pPr>
+      <w:r>
+        <w:rPr>
+          <w:rStyle w:val="CommentReference"/>
+        </w:rPr>
+        <w:annotationRef/>
+      </w:r>
+      <w:r>
+        <w:t>Percentage?</w:t>
+      </w:r>
+    </w:p>
+  </w:comment>
+</w:comments>
+</file>
+
+<file path=word/commentsExtended.xml><?xml version="1.0" encoding="utf-8"?>
+<w15:commentsEx xmlns:wpc="http://schemas.microsoft.com/office/word/2010/wordprocessingCanvas" xmlns:cx="http://schemas.microsoft.com/office/drawing/2014/chartex" xmlns:cx1="http://schemas.microsoft.com/office/drawing/2015/9/8/chartex" xmlns:cx2="http://schemas.microsoft.com/office/drawing/2015/10/21/chartex" xmlns:cx3="http://schemas.microsoft.com/office/drawing/2016/5/9/chartex" xmlns:cx4="http://schemas.microsoft.com/office/drawing/2016/5/10/chartex" xmlns:cx5="http://schemas.microsoft.com/office/drawing/2016/5/11/chartex" xmlns:cx6="http://schemas.microsoft.com/office/drawing/2016/5/12/chartex" xmlns:cx7="http://schemas.microsoft.com/office/drawing/2016/5/13/chartex" xmlns:cx8="http://schemas.microsoft.com/office/drawing/2016/5/14/chartex" xmlns:mc="http://schemas.openxmlformats.org/markup-compatibility/2006" xmlns:aink="http://schemas.microsoft.com/office/drawing/2016/ink" xmlns:am3d="http://schemas.microsoft.com/office/drawing/2017/model3d" xmlns:o="urn:schemas-microsoft-com:office:office" xmlns:oel="http://schemas.microsoft.com/office/2019/extlst" xmlns:r="http://schemas.openxmlformats.org/officeDocument/2006/relationships" xmlns:m="http://schemas.openxmlformats.org/officeDocument/2006/math" xmlns:v="urn:schemas-microsoft-com:vml" xmlns:wp14="http://schemas.microsoft.com/office/word/2010/wordprocessingDrawing" xmlns:wp="http://schemas.openxmlformats.org/drawingml/2006/wordprocessingDrawing" xmlns:w10="urn:schemas-microsoft-com:office:word" xmlns:w="http://schemas.openxmlformats.org/wordprocessingml/2006/main" xmlns:w14="http://schemas.microsoft.com/office/word/2010/wordml" xmlns:w15="http://schemas.microsoft.com/office/word/2012/wordml" xmlns:w16cex="http://schemas.microsoft.com/office/word/2018/wordml/cex" xmlns:w16cid="http://schemas.microsoft.com/office/word/2016/wordml/cid" xmlns:w16="http://schemas.microsoft.com/office/word/2018/wordml" xmlns:w16du="http://schemas.microsoft.com/office/word/2023/wordml/word16du" xmlns:w16sdtdh="http://schemas.microsoft.com/office/word/2020/wordml/sdtdatahash" xmlns:w16se="http://schemas.microsoft.com/office/word/2015/wordml/symex" xmlns:wpg="http://schemas.microsoft.com/office/word/2010/wordprocessingGroup" xmlns:wpi="http://schemas.microsoft.com/office/word/2010/wordprocessingInk" xmlns:wne="http://schemas.microsoft.com/office/word/2006/wordml" xmlns:wps="http://schemas.microsoft.com/office/word/2010/wordprocessingShape" mc:Ignorable="w14 w15 w16se w16cid w16 w16cex w16sdtdh w16du wp14">
+  <w15:commentEx w15:paraId="3399A4D1" w15:done="0"/>
+</w15:commentsEx>
+</file>
+
+<file path=word/commentsExtensible.xml><?xml version="1.0" encoding="utf-8"?>
+<w16cex:commentsExtensible xmlns:wpc="http://schemas.microsoft.com/office/word/2010/wordprocessingCanvas" xmlns:cx="http://schemas.microsoft.com/office/drawing/2014/chartex" xmlns:cx1="http://schemas.microsoft.com/office/drawing/2015/9/8/chartex" xmlns:cx2="http://schemas.microsoft.com/office/drawing/2015/10/21/chartex" xmlns:cx3="http://schemas.microsoft.com/office/drawing/2016/5/9/chartex" xmlns:cx4="http://schemas.microsoft.com/office/drawing/2016/5/10/chartex" xmlns:cx5="http://schemas.microsoft.com/office/drawing/2016/5/11/chartex" xmlns:cx6="http://schemas.microsoft.com/office/drawing/2016/5/12/chartex" xmlns:cx7="http://schemas.microsoft.com/office/drawing/2016/5/13/chartex" xmlns:cx8="http://schemas.microsoft.com/office/drawing/2016/5/14/chartex" xmlns:cr="http://schemas.microsoft.com/office/comments/2020/reactions" xmlns:mc="http://schemas.openxmlformats.org/markup-compatibility/2006" xmlns:aink="http://schemas.microsoft.com/office/drawing/2016/ink" xmlns:am3d="http://schemas.microsoft.com/office/drawing/2017/model3d" xmlns:o="urn:schemas-microsoft-com:office:office" xmlns:oel="http://schemas.microsoft.com/office/2019/extlst" xmlns:r="http://schemas.openxmlformats.org/officeDocument/2006/relationships" xmlns:m="http://schemas.openxmlformats.org/officeDocument/2006/math" xmlns:v="urn:schemas-microsoft-com:vml" xmlns:wp14="http://schemas.microsoft.com/office/word/2010/wordprocessingDrawing" xmlns:wp="http://schemas.openxmlformats.org/drawingml/2006/wordprocessingDrawing" xmlns:w10="urn:schemas-microsoft-com:office:word" xmlns:w="http://schemas.openxmlformats.org/wordprocessingml/2006/main" xmlns:w14="http://schemas.microsoft.com/office/word/2010/wordml" xmlns:w15="http://schemas.microsoft.com/office/word/2012/wordml" xmlns:w16cex="http://schemas.microsoft.com/office/word/2018/wordml/cex" xmlns:w16cid="http://schemas.microsoft.com/office/word/2016/wordml/cid" xmlns:w16="http://schemas.microsoft.com/office/word/2018/wordml" xmlns:w16du="http://schemas.microsoft.com/office/word/2023/wordml/word16du" xmlns:w16sdtdh="http://schemas.microsoft.com/office/word/2020/wordml/sdtdatahash" xmlns:w16se="http://schemas.microsoft.com/office/word/2015/wordml/symex" xmlns:wpg="http://schemas.microsoft.com/office/word/2010/wordprocessingGroup" xmlns:wpi="http://schemas.microsoft.com/office/word/2010/wordprocessingInk" xmlns:wne="http://schemas.microsoft.com/office/word/2006/wordml" xmlns:wps="http://schemas.microsoft.com/office/word/2010/wordprocessingShape" mc:Ignorable="w14 w15 w16se w16cid w16 w16cex w16sdtdh cr w16du wp14">
+  <w16cex:commentExtensible w16cex:durableId="53876847" w16cex:dateUtc="2024-12-11T16:53:00Z"/>
+</w16cex:commentsExtensible>
+</file>
+
+<file path=word/commentsIds.xml><?xml version="1.0" encoding="utf-8"?>
+<w16cid:commentsIds xmlns:wpc="http://schemas.microsoft.com/office/word/2010/wordprocessingCanvas" xmlns:cx="http://schemas.microsoft.com/office/drawing/2014/chartex" xmlns:cx1="http://schemas.microsoft.com/office/drawing/2015/9/8/chartex" xmlns:cx2="http://schemas.microsoft.com/office/drawing/2015/10/21/chartex" xmlns:cx3="http://schemas.microsoft.com/office/drawing/2016/5/9/chartex" xmlns:cx4="http://schemas.microsoft.com/office/drawing/2016/5/10/chartex" xmlns:cx5="http://schemas.microsoft.com/office/drawing/2016/5/11/chartex" xmlns:cx6="http://schemas.microsoft.com/office/drawing/2016/5/12/chartex" xmlns:cx7="http://schemas.microsoft.com/office/drawing/2016/5/13/chartex" xmlns:cx8="http://schemas.microsoft.com/office/drawing/2016/5/14/chartex" xmlns:mc="http://schemas.openxmlformats.org/markup-compatibility/2006" xmlns:aink="http://schemas.microsoft.com/office/drawing/2016/ink" xmlns:am3d="http://schemas.microsoft.com/office/drawing/2017/model3d" xmlns:o="urn:schemas-microsoft-com:office:office" xmlns:oel="http://schemas.microsoft.com/office/2019/extlst" xmlns:r="http://schemas.openxmlformats.org/officeDocument/2006/relationships" xmlns:m="http://schemas.openxmlformats.org/officeDocument/2006/math" xmlns:v="urn:schemas-microsoft-com:vml" xmlns:wp14="http://schemas.microsoft.com/office/word/2010/wordprocessingDrawing" xmlns:wp="http://schemas.openxmlformats.org/drawingml/2006/wordprocessingDrawing" xmlns:w10="urn:schemas-microsoft-com:office:word" xmlns:w="http://schemas.openxmlformats.org/wordprocessingml/2006/main" xmlns:w14="http://schemas.microsoft.com/office/word/2010/wordml" xmlns:w15="http://schemas.microsoft.com/office/word/2012/wordml" xmlns:w16cex="http://schemas.microsoft.com/office/word/2018/wordml/cex" xmlns:w16cid="http://schemas.microsoft.com/office/word/2016/wordml/cid" xmlns:w16="http://schemas.microsoft.com/office/word/2018/wordml" xmlns:w16du="http://schemas.microsoft.com/office/word/2023/wordml/word16du" xmlns:w16sdtdh="http://schemas.microsoft.com/office/word/2020/wordml/sdtdatahash" xmlns:w16se="http://schemas.microsoft.com/office/word/2015/wordml/symex" xmlns:wpg="http://schemas.microsoft.com/office/word/2010/wordprocessingGroup" xmlns:wpi="http://schemas.microsoft.com/office/word/2010/wordprocessingInk" xmlns:wne="http://schemas.microsoft.com/office/word/2006/wordml" xmlns:wps="http://schemas.microsoft.com/office/word/2010/wordprocessingShape" mc:Ignorable="w14 w15 w16se w16cid w16 w16cex w16sdtdh w16du wp14">
+  <w16cid:commentId w16cid:paraId="3399A4D1" w16cid:durableId="53876847"/>
+</w16cid:commentsIds>
 </file>
 
 <file path=word/endnotes.xml><?xml version="1.0" encoding="utf-8"?>
@@ -4613,6 +4622,14 @@
     <w:abstractNumId w:val="13"/>
   </w:num>
 </w:numbering>
+</file>
+
+<file path=word/people.xml><?xml version="1.0" encoding="utf-8"?>
+<w15:people xmlns:wpc="http://schemas.microsoft.com/office/word/2010/wordprocessingCanvas" xmlns:cx="http://schemas.microsoft.com/office/drawing/2014/chartex" xmlns:cx1="http://schemas.microsoft.com/office/drawing/2015/9/8/chartex" xmlns:cx2="http://schemas.microsoft.com/office/drawing/2015/10/21/chartex" xmlns:cx3="http://schemas.microsoft.com/office/drawing/2016/5/9/chartex" xmlns:cx4="http://schemas.microsoft.com/office/drawing/2016/5/10/chartex" xmlns:cx5="http://schemas.microsoft.com/office/drawing/2016/5/11/chartex" xmlns:cx6="http://schemas.microsoft.com/office/drawing/2016/5/12/chartex" xmlns:cx7="http://schemas.microsoft.com/office/drawing/2016/5/13/chartex" xmlns:cx8="http://schemas.microsoft.com/office/drawing/2016/5/14/chartex" xmlns:mc="http://schemas.openxmlformats.org/markup-compatibility/2006" xmlns:aink="http://schemas.microsoft.com/office/drawing/2016/ink" xmlns:am3d="http://schemas.microsoft.com/office/drawing/2017/model3d" xmlns:o="urn:schemas-microsoft-com:office:office" xmlns:oel="http://schemas.microsoft.com/office/2019/extlst" xmlns:r="http://schemas.openxmlformats.org/officeDocument/2006/relationships" xmlns:m="http://schemas.openxmlformats.org/officeDocument/2006/math" xmlns:v="urn:schemas-microsoft-com:vml" xmlns:wp14="http://schemas.microsoft.com/office/word/2010/wordprocessingDrawing" xmlns:wp="http://schemas.openxmlformats.org/drawingml/2006/wordprocessingDrawing" xmlns:w10="urn:schemas-microsoft-com:office:word" xmlns:w="http://schemas.openxmlformats.org/wordprocessingml/2006/main" xmlns:w14="http://schemas.microsoft.com/office/word/2010/wordml" xmlns:w15="http://schemas.microsoft.com/office/word/2012/wordml" xmlns:w16cex="http://schemas.microsoft.com/office/word/2018/wordml/cex" xmlns:w16cid="http://schemas.microsoft.com/office/word/2016/wordml/cid" xmlns:w16="http://schemas.microsoft.com/office/word/2018/wordml" xmlns:w16du="http://schemas.microsoft.com/office/word/2023/wordml/word16du" xmlns:w16sdtdh="http://schemas.microsoft.com/office/word/2020/wordml/sdtdatahash" xmlns:w16se="http://schemas.microsoft.com/office/word/2015/wordml/symex" xmlns:wpg="http://schemas.microsoft.com/office/word/2010/wordprocessingGroup" xmlns:wpi="http://schemas.microsoft.com/office/word/2010/wordprocessingInk" xmlns:wne="http://schemas.microsoft.com/office/word/2006/wordml" xmlns:wps="http://schemas.microsoft.com/office/word/2010/wordprocessingShape" mc:Ignorable="w14 w15 w16se w16cid w16 w16cex w16sdtdh w16du wp14">
+  <w15:person w15:author="Tanya Visser">
+    <w15:presenceInfo w15:providerId="Windows Live" w15:userId="58d079fad29b7290"/>
+  </w15:person>
+</w15:people>
 </file>
 
 <file path=word/styles.xml><?xml version="1.0" encoding="utf-8"?>
@@ -5602,6 +5619,74 @@
       <w:shd w:val="clear" w:color="auto" w:fill="E1DFDD"/>
     </w:rPr>
   </w:style>
+  <w:style w:type="character" w:styleId="CommentReference">
+    <w:name w:val="annotation reference"/>
+    <w:basedOn w:val="DefaultParagraphFont"/>
+    <w:uiPriority w:val="99"/>
+    <w:semiHidden/>
+    <w:unhideWhenUsed/>
+    <w:rsid w:val="001807BB"/>
+    <w:rPr>
+      <w:sz w:val="16"/>
+      <w:szCs w:val="16"/>
+    </w:rPr>
+  </w:style>
+  <w:style w:type="paragraph" w:styleId="CommentText">
+    <w:name w:val="annotation text"/>
+    <w:basedOn w:val="Normal"/>
+    <w:link w:val="CommentTextChar"/>
+    <w:uiPriority w:val="99"/>
+    <w:semiHidden/>
+    <w:unhideWhenUsed/>
+    <w:rsid w:val="001807BB"/>
+    <w:pPr>
+      <w:spacing w:line="240" w:lineRule="auto"/>
+    </w:pPr>
+    <w:rPr>
+      <w:sz w:val="20"/>
+      <w:szCs w:val="20"/>
+    </w:rPr>
+  </w:style>
+  <w:style w:type="character" w:customStyle="1" w:styleId="CommentTextChar">
+    <w:name w:val="Comment Text Char"/>
+    <w:basedOn w:val="DefaultParagraphFont"/>
+    <w:link w:val="CommentText"/>
+    <w:uiPriority w:val="99"/>
+    <w:semiHidden/>
+    <w:rsid w:val="001807BB"/>
+    <w:rPr>
+      <w:sz w:val="20"/>
+      <w:szCs w:val="20"/>
+    </w:rPr>
+  </w:style>
+  <w:style w:type="paragraph" w:styleId="CommentSubject">
+    <w:name w:val="annotation subject"/>
+    <w:basedOn w:val="CommentText"/>
+    <w:next w:val="CommentText"/>
+    <w:link w:val="CommentSubjectChar"/>
+    <w:uiPriority w:val="99"/>
+    <w:semiHidden/>
+    <w:unhideWhenUsed/>
+    <w:rsid w:val="001807BB"/>
+    <w:rPr>
+      <w:b/>
+      <w:bCs/>
+    </w:rPr>
+  </w:style>
+  <w:style w:type="character" w:customStyle="1" w:styleId="CommentSubjectChar">
+    <w:name w:val="Comment Subject Char"/>
+    <w:basedOn w:val="CommentTextChar"/>
+    <w:link w:val="CommentSubject"/>
+    <w:uiPriority w:val="99"/>
+    <w:semiHidden/>
+    <w:rsid w:val="001807BB"/>
+    <w:rPr>
+      <w:b/>
+      <w:bCs/>
+      <w:sz w:val="20"/>
+      <w:szCs w:val="20"/>
+    </w:rPr>
+  </w:style>
 </w:styles>
 </file>
 

</xml_diff>

<commit_message>
code and write up
</commit_message>
<xml_diff>
--- a/6103 Pre Write-Up .docx
+++ b/6103 Pre Write-Up .docx
@@ -149,6 +149,11 @@
       </w:r>
     </w:p>
     <w:p>
+      <w:r>
+        <w:t xml:space="preserve">Kickstarter is an “all or none” funding scheme, meaning if a campaign does not raise the entirety of its goal funding, it gets zero funding, all the money pledged everts to the donors, and the project fails. </w:t>
+      </w:r>
+    </w:p>
+    <w:p>
       <w:pPr>
         <w:pStyle w:val="Heading2"/>
         <w:rPr>
@@ -326,6 +331,7 @@
         <w:rPr>
           <w:rFonts w:eastAsia="Roboto"/>
         </w:rPr>
+        <w:lastRenderedPageBreak/>
         <w:t xml:space="preserve">Through these questions, we aim to determine if Kickstarter campaign outcomes are predictable and identify which features/attributes contribute to the success of a campaign. </w:t>
       </w:r>
     </w:p>
@@ -342,7 +348,6 @@
           <w:b/>
           <w:bCs/>
         </w:rPr>
-        <w:lastRenderedPageBreak/>
         <w:t>3</w:t>
       </w:r>
       <w:r>
@@ -659,62 +664,113 @@
     </w:p>
     <w:p>
       <w:pPr>
-        <w:pStyle w:val="ListParagraph"/>
-        <w:numPr>
-          <w:ilvl w:val="0"/>
-          <w:numId w:val="11"/>
-        </w:numPr>
-        <w:rPr>
-          <w:rFonts w:ascii="Arial" w:hAnsi="Arial" w:cs="Arial"/>
-        </w:rPr>
-      </w:pPr>
-      <w:r>
-        <w:rPr>
-          <w:rFonts w:ascii="Arial" w:hAnsi="Arial" w:cs="Arial"/>
-        </w:rPr>
-        <w:t>Mention removal of variables or rows</w:t>
-      </w:r>
-    </w:p>
-    <w:p>
-      <w:pPr>
-        <w:pStyle w:val="ListParagraph"/>
-        <w:numPr>
-          <w:ilvl w:val="0"/>
-          <w:numId w:val="11"/>
-        </w:numPr>
-        <w:rPr>
-          <w:rFonts w:ascii="Arial" w:hAnsi="Arial" w:cs="Arial"/>
-        </w:rPr>
-      </w:pPr>
-      <w:r>
-        <w:rPr>
-          <w:rFonts w:ascii="Arial" w:hAnsi="Arial" w:cs="Arial"/>
-        </w:rPr>
-        <w:t>Any missing /NA?</w:t>
-      </w:r>
-    </w:p>
-    <w:p>
-      <w:pPr>
-        <w:pStyle w:val="ListParagraph"/>
-        <w:numPr>
-          <w:ilvl w:val="0"/>
-          <w:numId w:val="11"/>
-        </w:numPr>
-        <w:rPr>
-          <w:rFonts w:ascii="Arial" w:hAnsi="Arial" w:cs="Arial"/>
-        </w:rPr>
-      </w:pPr>
-      <w:r>
-        <w:rPr>
-          <w:rFonts w:ascii="Arial" w:hAnsi="Arial" w:cs="Arial"/>
-        </w:rPr>
-        <w:t>Any data type conversions?</w:t>
-      </w:r>
-      <w:r>
-        <w:rPr>
-          <w:rFonts w:ascii="Arial" w:hAnsi="Arial" w:cs="Arial"/>
-        </w:rPr>
-        <w:br/>
+        <w:rPr>
+          <w:rFonts w:ascii="Arial" w:hAnsi="Arial" w:cs="Arial"/>
+        </w:rPr>
+      </w:pPr>
+      <w:r>
+        <w:rPr>
+          <w:rFonts w:ascii="Arial" w:hAnsi="Arial" w:cs="Arial"/>
+        </w:rPr>
+        <w:t xml:space="preserve">The dataset was sourced from Kaggle.com. It was </w:t>
+      </w:r>
+      <w:proofErr w:type="spellStart"/>
+      <w:r>
+        <w:rPr>
+          <w:rFonts w:ascii="Arial" w:hAnsi="Arial" w:cs="Arial"/>
+        </w:rPr>
+        <w:t>subsetted</w:t>
+      </w:r>
+      <w:proofErr w:type="spellEnd"/>
+      <w:r>
+        <w:rPr>
+          <w:rFonts w:ascii="Arial" w:hAnsi="Arial" w:cs="Arial"/>
+        </w:rPr>
+        <w:t xml:space="preserve"> to include only campaigns that were successful or failed – rows reflecting any other campaign states were removed. This reduced the dataset to approximately 331,000 observations. A variable called Duration was created by finding the difference between the “launched” and “deadline” variables. “</w:t>
+      </w:r>
+      <w:proofErr w:type="spellStart"/>
+      <w:proofErr w:type="gramStart"/>
+      <w:r>
+        <w:rPr>
+          <w:rFonts w:ascii="Arial" w:hAnsi="Arial" w:cs="Arial"/>
+        </w:rPr>
+        <w:t>main</w:t>
+      </w:r>
+      <w:proofErr w:type="gramEnd"/>
+      <w:r>
+        <w:rPr>
+          <w:rFonts w:ascii="Arial" w:hAnsi="Arial" w:cs="Arial"/>
+        </w:rPr>
+        <w:t>_category</w:t>
+      </w:r>
+      <w:proofErr w:type="spellEnd"/>
+      <w:r>
+        <w:rPr>
+          <w:rFonts w:ascii="Arial" w:hAnsi="Arial" w:cs="Arial"/>
+        </w:rPr>
+        <w:t xml:space="preserve">”, “currency”, “state” and “country” variable were converted to categorical data type. </w:t>
+      </w:r>
+      <w:r>
+        <w:rPr>
+          <w:rFonts w:ascii="Arial" w:hAnsi="Arial" w:cs="Arial"/>
+        </w:rPr>
+        <w:t xml:space="preserve">A subset called </w:t>
+      </w:r>
+      <w:proofErr w:type="spellStart"/>
+      <w:r>
+        <w:rPr>
+          <w:rFonts w:ascii="Arial" w:hAnsi="Arial" w:cs="Arial"/>
+        </w:rPr>
+        <w:t>kickstarter_final</w:t>
+      </w:r>
+      <w:proofErr w:type="spellEnd"/>
+      <w:r>
+        <w:rPr>
+          <w:rFonts w:ascii="Arial" w:hAnsi="Arial" w:cs="Arial"/>
+        </w:rPr>
+        <w:t xml:space="preserve"> was created to include “</w:t>
+      </w:r>
+      <w:proofErr w:type="spellStart"/>
+      <w:r>
+        <w:rPr>
+          <w:rFonts w:ascii="Arial" w:hAnsi="Arial" w:cs="Arial"/>
+        </w:rPr>
+        <w:t>main_category</w:t>
+      </w:r>
+      <w:proofErr w:type="spellEnd"/>
+      <w:r>
+        <w:rPr>
+          <w:rFonts w:ascii="Arial" w:hAnsi="Arial" w:cs="Arial"/>
+        </w:rPr>
+        <w:t>”, “currency”, “state”, “backers”, “country”, “</w:t>
+      </w:r>
+      <w:proofErr w:type="spellStart"/>
+      <w:r>
+        <w:rPr>
+          <w:rFonts w:ascii="Arial" w:hAnsi="Arial" w:cs="Arial"/>
+        </w:rPr>
+        <w:t>usd_pledged_real</w:t>
+      </w:r>
+      <w:proofErr w:type="spellEnd"/>
+      <w:r>
+        <w:rPr>
+          <w:rFonts w:ascii="Arial" w:hAnsi="Arial" w:cs="Arial"/>
+        </w:rPr>
+        <w:t>”, “</w:t>
+      </w:r>
+      <w:proofErr w:type="spellStart"/>
+      <w:r>
+        <w:rPr>
+          <w:rFonts w:ascii="Arial" w:hAnsi="Arial" w:cs="Arial"/>
+        </w:rPr>
+        <w:t>usd_goal_real</w:t>
+      </w:r>
+      <w:proofErr w:type="spellEnd"/>
+      <w:r>
+        <w:rPr>
+          <w:rFonts w:ascii="Arial" w:hAnsi="Arial" w:cs="Arial"/>
+        </w:rPr>
+        <w:t>”, and “Duration.</w:t>
       </w:r>
     </w:p>
     <w:p>
@@ -725,6 +781,7 @@
           <w:bCs/>
         </w:rPr>
       </w:pPr>
+      <w:proofErr w:type="spellStart"/>
       <w:r>
         <w:rPr>
           <w:b/>
@@ -737,12 +794,19 @@
           <w:b/>
           <w:bCs/>
         </w:rPr>
-        <w:t>. Literature Review (if applicable)</w:t>
-      </w:r>
-    </w:p>
-    <w:p>
-      <w:pPr>
-        <w:ind w:firstLine="720"/>
+        <w:t xml:space="preserve">. </w:t>
+      </w:r>
+      <w:proofErr w:type="spellEnd"/>
+      <w:r>
+        <w:rPr>
+          <w:b/>
+          <w:bCs/>
+        </w:rPr>
+        <w:t>Literature Review (if applicable)</w:t>
+      </w:r>
+    </w:p>
+    <w:p>
+      <w:pPr>
         <w:rPr>
           <w:rFonts w:ascii="Arial" w:hAnsi="Arial" w:cs="Arial"/>
           <w:sz w:val="16"/>
@@ -753,7 +817,133 @@
         <w:rPr>
           <w:rFonts w:ascii="Arial" w:hAnsi="Arial" w:cs="Arial"/>
         </w:rPr>
-        <w:t>- Any previous research/ analysis on this?</w:t>
+        <w:t xml:space="preserve">Online crowdfunding platforms are an increasingly popular way for </w:t>
+      </w:r>
+      <w:r>
+        <w:rPr>
+          <w:rFonts w:ascii="Arial" w:hAnsi="Arial" w:cs="Arial"/>
+        </w:rPr>
+        <w:t xml:space="preserve">ordinary people to finance a wide variety of projects ranging from creative arts to healthcare support. In a 2016 study, Ethan </w:t>
+      </w:r>
+      <w:proofErr w:type="spellStart"/>
+      <w:r>
+        <w:rPr>
+          <w:rFonts w:ascii="Arial" w:hAnsi="Arial" w:cs="Arial"/>
+        </w:rPr>
+        <w:t>Mollick</w:t>
+      </w:r>
+      <w:proofErr w:type="spellEnd"/>
+      <w:r>
+        <w:rPr>
+          <w:rFonts w:ascii="Arial" w:hAnsi="Arial" w:cs="Arial"/>
+        </w:rPr>
+        <w:t xml:space="preserve"> of the Wharton School at the University of Pennsylvania, reported that each dollar given to projects via Kickstarter resulted in a mean of $2.46 in additional revenue (though this was not spread evening though categories). He also reported that Kickstarter projects had resulted in more than 5,000 ongoing </w:t>
+      </w:r>
+      <w:proofErr w:type="gramStart"/>
+      <w:r>
+        <w:rPr>
+          <w:rFonts w:ascii="Arial" w:hAnsi="Arial" w:cs="Arial"/>
+        </w:rPr>
+        <w:t>full time</w:t>
+      </w:r>
+      <w:proofErr w:type="gramEnd"/>
+      <w:r>
+        <w:rPr>
+          <w:rFonts w:ascii="Arial" w:hAnsi="Arial" w:cs="Arial"/>
+        </w:rPr>
+        <w:t xml:space="preserve"> jobs </w:t>
+      </w:r>
+      <w:r>
+        <w:rPr>
+          <w:rFonts w:ascii="Arial" w:hAnsi="Arial" w:cs="Arial"/>
+        </w:rPr>
+        <w:lastRenderedPageBreak/>
+        <w:t>besides those of the creators, and more than 160,000 temporary positions. The successful campaign also resulted in more than 2,600 patent applications (</w:t>
+      </w:r>
+      <w:proofErr w:type="spellStart"/>
+      <w:r>
+        <w:rPr>
+          <w:rFonts w:ascii="Arial" w:hAnsi="Arial" w:cs="Arial"/>
+        </w:rPr>
+        <w:t>Mollick</w:t>
+      </w:r>
+      <w:proofErr w:type="spellEnd"/>
+      <w:r>
+        <w:rPr>
+          <w:rFonts w:ascii="Arial" w:hAnsi="Arial" w:cs="Arial"/>
+        </w:rPr>
+        <w:t>, 2016).</w:t>
+      </w:r>
+      <w:r>
+        <w:rPr>
+          <w:rFonts w:ascii="Arial" w:hAnsi="Arial" w:cs="Arial"/>
+        </w:rPr>
+        <w:t xml:space="preserve"> However, as more campaign have been launched, there has been an observed decrease in success rate, suspected to be due to </w:t>
+      </w:r>
+    </w:p>
+    <w:p>
+      <w:pPr>
+        <w:pStyle w:val="Heading2"/>
+        <w:rPr>
+          <w:b/>
+          <w:bCs/>
+        </w:rPr>
+      </w:pPr>
+      <w:r>
+        <w:rPr>
+          <w:b/>
+          <w:bCs/>
+        </w:rPr>
+        <w:t>5</w:t>
+      </w:r>
+      <w:r>
+        <w:rPr>
+          <w:b/>
+          <w:bCs/>
+        </w:rPr>
+        <w:t>.</w:t>
+      </w:r>
+      <w:r>
+        <w:rPr>
+          <w:b/>
+          <w:bCs/>
+        </w:rPr>
+        <w:t xml:space="preserve"> E</w:t>
+      </w:r>
+      <w:r>
+        <w:rPr>
+          <w:b/>
+          <w:bCs/>
+        </w:rPr>
+        <w:t xml:space="preserve">xploratory </w:t>
+      </w:r>
+      <w:r>
+        <w:rPr>
+          <w:b/>
+          <w:bCs/>
+        </w:rPr>
+        <w:t>D</w:t>
+      </w:r>
+      <w:r>
+        <w:rPr>
+          <w:b/>
+          <w:bCs/>
+        </w:rPr>
+        <w:t xml:space="preserve">ata </w:t>
+      </w:r>
+      <w:r>
+        <w:rPr>
+          <w:b/>
+          <w:bCs/>
+        </w:rPr>
+        <w:t>A</w:t>
+      </w:r>
+      <w:r>
+        <w:rPr>
+          <w:b/>
+          <w:bCs/>
+        </w:rPr>
+        <w:t>nalysis</w:t>
       </w:r>
     </w:p>
     <w:p>
@@ -761,74 +951,19 @@
         <w:ind w:firstLine="720"/>
         <w:rPr>
           <w:rFonts w:ascii="Arial" w:hAnsi="Arial" w:cs="Arial"/>
-          <w:sz w:val="16"/>
-          <w:szCs w:val="16"/>
-        </w:rPr>
-      </w:pPr>
-    </w:p>
-    <w:p>
-      <w:pPr>
-        <w:pStyle w:val="Heading2"/>
-        <w:rPr>
-          <w:b/>
-          <w:bCs/>
-        </w:rPr>
-      </w:pPr>
-      <w:r>
-        <w:rPr>
-          <w:b/>
-          <w:bCs/>
-        </w:rPr>
-        <w:t>5</w:t>
-      </w:r>
-      <w:r>
-        <w:rPr>
-          <w:b/>
-          <w:bCs/>
-        </w:rPr>
-        <w:t>.</w:t>
-      </w:r>
-      <w:r>
-        <w:rPr>
-          <w:b/>
-          <w:bCs/>
-        </w:rPr>
-        <w:t xml:space="preserve"> E</w:t>
-      </w:r>
-      <w:r>
-        <w:rPr>
-          <w:b/>
-          <w:bCs/>
-        </w:rPr>
-        <w:t xml:space="preserve">xploratory </w:t>
-      </w:r>
-      <w:r>
-        <w:rPr>
-          <w:b/>
-          <w:bCs/>
-        </w:rPr>
-        <w:t>D</w:t>
-      </w:r>
-      <w:r>
-        <w:rPr>
-          <w:b/>
-          <w:bCs/>
-        </w:rPr>
-        <w:t xml:space="preserve">ata </w:t>
-      </w:r>
-      <w:r>
-        <w:rPr>
-          <w:b/>
-          <w:bCs/>
-        </w:rPr>
-        <w:t>A</w:t>
-      </w:r>
-      <w:r>
-        <w:rPr>
-          <w:b/>
-          <w:bCs/>
-        </w:rPr>
-        <w:t>nalysis</w:t>
+        </w:rPr>
+      </w:pPr>
+      <w:r>
+        <w:rPr>
+          <w:rFonts w:ascii="Arial" w:hAnsi="Arial" w:cs="Arial"/>
+        </w:rPr>
+        <w:t xml:space="preserve">- </w:t>
+      </w:r>
+      <w:r>
+        <w:rPr>
+          <w:rFonts w:ascii="Arial" w:hAnsi="Arial" w:cs="Arial"/>
+        </w:rPr>
+        <w:t>Descriptive Statistics</w:t>
       </w:r>
     </w:p>
     <w:p>
@@ -848,26 +983,6 @@
         <w:rPr>
           <w:rFonts w:ascii="Arial" w:hAnsi="Arial" w:cs="Arial"/>
         </w:rPr>
-        <w:t>Descriptive Statistics</w:t>
-      </w:r>
-    </w:p>
-    <w:p>
-      <w:pPr>
-        <w:ind w:firstLine="720"/>
-        <w:rPr>
-          <w:rFonts w:ascii="Arial" w:hAnsi="Arial" w:cs="Arial"/>
-        </w:rPr>
-      </w:pPr>
-      <w:r>
-        <w:rPr>
-          <w:rFonts w:ascii="Arial" w:hAnsi="Arial" w:cs="Arial"/>
-        </w:rPr>
-        <w:t xml:space="preserve">- </w:t>
-      </w:r>
-      <w:r>
-        <w:rPr>
-          <w:rFonts w:ascii="Arial" w:hAnsi="Arial" w:cs="Arial"/>
-        </w:rPr>
         <w:t>Plots and analysis</w:t>
       </w:r>
     </w:p>
@@ -886,7 +1001,6 @@
           <w:bCs/>
           <w:noProof/>
         </w:rPr>
-        <w:lastRenderedPageBreak/>
         <w:drawing>
           <wp:inline distT="0" distB="0" distL="0" distR="0" wp14:anchorId="1FA84339" wp14:editId="26E1F3F3">
             <wp:extent cx="5943600" cy="3533775"/>
@@ -954,6 +1068,7 @@
         <w:rPr>
           <w:noProof/>
         </w:rPr>
+        <w:lastRenderedPageBreak/>
         <w:drawing>
           <wp:anchor distT="0" distB="0" distL="114300" distR="114300" simplePos="0" relativeHeight="251663360" behindDoc="0" locked="0" layoutInCell="1" allowOverlap="1" wp14:anchorId="36DF027D" wp14:editId="644109CE">
             <wp:simplePos x="0" y="0"/>
@@ -1023,7 +1138,6 @@
         <w:rPr>
           <w:noProof/>
         </w:rPr>
-        <w:lastRenderedPageBreak/>
         <w:drawing>
           <wp:anchor distT="0" distB="0" distL="114300" distR="114300" simplePos="0" relativeHeight="251661312" behindDoc="0" locked="0" layoutInCell="1" allowOverlap="1" wp14:anchorId="291B7486" wp14:editId="0446DAE9">
             <wp:simplePos x="0" y="0"/>
@@ -2000,7 +2114,35 @@
         <w:t>. References (APA Style)</w:t>
       </w:r>
     </w:p>
-    <w:p/>
+    <w:p>
+      <w:proofErr w:type="spellStart"/>
+      <w:r>
+        <w:t>Mollick</w:t>
+      </w:r>
+      <w:proofErr w:type="spellEnd"/>
+      <w:r>
+        <w:t>, Ethan R., Containing Multitudes: The Many Impacts of Kickstarter Funding (July 11, 2016). Available at SSRN: </w:t>
+      </w:r>
+      <w:hyperlink r:id="rId19" w:tgtFrame="_blank" w:history="1">
+        <w:r>
+          <w:rPr>
+            <w:rStyle w:val="Hyperlink"/>
+          </w:rPr>
+          <w:t>https://ssrn.com/abstract=2808000</w:t>
+        </w:r>
+      </w:hyperlink>
+      <w:r>
+        <w:t> or </w:t>
+      </w:r>
+      <w:hyperlink r:id="rId20" w:tgtFrame="_blank" w:history="1">
+        <w:r>
+          <w:rPr>
+            <w:rStyle w:val="Hyperlink"/>
+          </w:rPr>
+          <w:t>http://dx.doi.org/10.2139/ssrn.2808000</w:t>
+        </w:r>
+      </w:hyperlink>
+    </w:p>
     <w:sectPr>
       <w:pgSz w:w="12240" w:h="15840"/>
       <w:pgMar w:top="1440" w:right="1440" w:bottom="1440" w:left="1440" w:header="720" w:footer="720" w:gutter="0"/>
@@ -5227,7 +5369,6 @@
   <w:style w:type="character" w:default="1" w:styleId="DefaultParagraphFont">
     <w:name w:val="Default Paragraph Font"/>
     <w:uiPriority w:val="1"/>
-    <w:semiHidden/>
     <w:unhideWhenUsed/>
   </w:style>
   <w:style w:type="table" w:default="1" w:styleId="TableNormal">

</xml_diff>

<commit_message>
write up and py updates, images
</commit_message>
<xml_diff>
--- a/6103 Pre Write-Up .docx
+++ b/6103 Pre Write-Up .docx
@@ -1031,24 +1031,14 @@
       <w:r>
         <w:t xml:space="preserve">Figure </w:t>
       </w:r>
-      <w:r>
-        <w:fldChar w:fldCharType="begin"/>
-      </w:r>
-      <w:r>
-        <w:instrText xml:space="preserve"> SEQ Figure \* ARABIC </w:instrText>
-      </w:r>
-      <w:r>
-        <w:fldChar w:fldCharType="separate"/>
-      </w:r>
-      <w:r>
-        <w:rPr>
-          <w:noProof/>
-        </w:rPr>
-        <w:t>1</w:t>
-      </w:r>
-      <w:r>
-        <w:fldChar w:fldCharType="end"/>
-      </w:r>
+      <w:fldSimple w:instr=" SEQ Figure \* ARABIC ">
+        <w:r>
+          <w:rPr>
+            <w:noProof/>
+          </w:rPr>
+          <w:t>1</w:t>
+        </w:r>
+      </w:fldSimple>
       <w:r>
         <w:t>. Distribution of final campaign state</w:t>
       </w:r>
@@ -1161,24 +1151,14 @@
                             <w:r>
                               <w:t xml:space="preserve">Figure </w:t>
                             </w:r>
-                            <w:r>
-                              <w:fldChar w:fldCharType="begin"/>
-                            </w:r>
-                            <w:r>
-                              <w:instrText xml:space="preserve"> SEQ Figure \* ARABIC </w:instrText>
-                            </w:r>
-                            <w:r>
-                              <w:fldChar w:fldCharType="separate"/>
-                            </w:r>
-                            <w:r>
-                              <w:rPr>
-                                <w:noProof/>
-                              </w:rPr>
-                              <w:t>3</w:t>
-                            </w:r>
-                            <w:r>
-                              <w:fldChar w:fldCharType="end"/>
-                            </w:r>
+                            <w:fldSimple w:instr=" SEQ Figure \* ARABIC ">
+                              <w:r>
+                                <w:rPr>
+                                  <w:noProof/>
+                                </w:rPr>
+                                <w:t>2</w:t>
+                              </w:r>
+                            </w:fldSimple>
                             <w:r>
                               <w:t>. Distribution of final campaign state by country</w:t>
                             </w:r>
@@ -1219,24 +1199,14 @@
                       <w:r>
                         <w:t xml:space="preserve">Figure </w:t>
                       </w:r>
-                      <w:r>
-                        <w:fldChar w:fldCharType="begin"/>
-                      </w:r>
-                      <w:r>
-                        <w:instrText xml:space="preserve"> SEQ Figure \* ARABIC </w:instrText>
-                      </w:r>
-                      <w:r>
-                        <w:fldChar w:fldCharType="separate"/>
-                      </w:r>
-                      <w:r>
-                        <w:rPr>
-                          <w:noProof/>
-                        </w:rPr>
-                        <w:t>3</w:t>
-                      </w:r>
-                      <w:r>
-                        <w:fldChar w:fldCharType="end"/>
-                      </w:r>
+                      <w:fldSimple w:instr=" SEQ Figure \* ARABIC ">
+                        <w:r>
+                          <w:rPr>
+                            <w:noProof/>
+                          </w:rPr>
+                          <w:t>2</w:t>
+                        </w:r>
+                      </w:fldSimple>
                       <w:r>
                         <w:t>. Distribution of final campaign state by country</w:t>
                       </w:r>
@@ -1360,24 +1330,14 @@
                             <w:r>
                               <w:t xml:space="preserve">Figure </w:t>
                             </w:r>
-                            <w:r>
-                              <w:fldChar w:fldCharType="begin"/>
-                            </w:r>
-                            <w:r>
-                              <w:instrText xml:space="preserve"> SEQ Figure \* ARABIC </w:instrText>
-                            </w:r>
-                            <w:r>
-                              <w:fldChar w:fldCharType="separate"/>
-                            </w:r>
-                            <w:r>
-                              <w:rPr>
-                                <w:noProof/>
-                              </w:rPr>
-                              <w:t>2</w:t>
-                            </w:r>
-                            <w:r>
-                              <w:fldChar w:fldCharType="end"/>
-                            </w:r>
+                            <w:fldSimple w:instr=" SEQ Figure \* ARABIC ">
+                              <w:r>
+                                <w:rPr>
+                                  <w:noProof/>
+                                </w:rPr>
+                                <w:t>3</w:t>
+                              </w:r>
+                            </w:fldSimple>
                             <w:r>
                               <w:t>. Distribution of final campaign outcome by currency</w:t>
                             </w:r>
@@ -1411,24 +1371,14 @@
                       <w:r>
                         <w:t xml:space="preserve">Figure </w:t>
                       </w:r>
-                      <w:r>
-                        <w:fldChar w:fldCharType="begin"/>
-                      </w:r>
-                      <w:r>
-                        <w:instrText xml:space="preserve"> SEQ Figure \* ARABIC </w:instrText>
-                      </w:r>
-                      <w:r>
-                        <w:fldChar w:fldCharType="separate"/>
-                      </w:r>
-                      <w:r>
-                        <w:rPr>
-                          <w:noProof/>
-                        </w:rPr>
-                        <w:t>2</w:t>
-                      </w:r>
-                      <w:r>
-                        <w:fldChar w:fldCharType="end"/>
-                      </w:r>
+                      <w:fldSimple w:instr=" SEQ Figure \* ARABIC ">
+                        <w:r>
+                          <w:rPr>
+                            <w:noProof/>
+                          </w:rPr>
+                          <w:t>3</w:t>
+                        </w:r>
+                      </w:fldSimple>
                       <w:r>
                         <w:t>. Distribution of final campaign outcome by currency</w:t>
                       </w:r>
@@ -1851,37 +1801,139 @@
     </w:p>
     <w:p>
       <w:r>
-        <w:t>To make these insights more visually appealing and intuitive, these values can be represented in a bar chart</w:t>
-      </w:r>
-      <w:r>
-        <w:t xml:space="preserve"> as seen below</w:t>
-      </w:r>
-      <w:r>
-        <w:t xml:space="preserve"> (by raw data, by percentage</w:t>
-      </w:r>
-      <w:r>
-        <w:t>:</w:t>
-      </w:r>
-    </w:p>
-    <w:p>
-      <w:pPr>
-        <w:pStyle w:val="Heading2"/>
-        <w:rPr>
-          <w:b/>
-          <w:bCs/>
-        </w:rPr>
-      </w:pPr>
-      <w:r>
-        <w:rPr>
-          <w:b/>
-          <w:bCs/>
+        <w:rPr>
           <w:noProof/>
         </w:rPr>
-        <w:lastRenderedPageBreak/>
+        <mc:AlternateContent>
+          <mc:Choice Requires="wps">
+            <w:drawing>
+              <wp:anchor distT="0" distB="0" distL="114300" distR="114300" simplePos="0" relativeHeight="251670528" behindDoc="0" locked="0" layoutInCell="1" allowOverlap="1" wp14:anchorId="626937A0" wp14:editId="4FB901DA">
+                <wp:simplePos x="0" y="0"/>
+                <wp:positionH relativeFrom="column">
+                  <wp:posOffset>-127635</wp:posOffset>
+                </wp:positionH>
+                <wp:positionV relativeFrom="paragraph">
+                  <wp:posOffset>4427220</wp:posOffset>
+                </wp:positionV>
+                <wp:extent cx="5946775" cy="635"/>
+                <wp:effectExtent l="0" t="0" r="0" b="12065"/>
+                <wp:wrapTopAndBottom/>
+                <wp:docPr id="854704558" name="Text Box 1"/>
+                <wp:cNvGraphicFramePr/>
+                <a:graphic xmlns:a="http://schemas.openxmlformats.org/drawingml/2006/main">
+                  <a:graphicData uri="http://schemas.microsoft.com/office/word/2010/wordprocessingShape">
+                    <wps:wsp>
+                      <wps:cNvSpPr txBox="1"/>
+                      <wps:spPr>
+                        <a:xfrm>
+                          <a:off x="0" y="0"/>
+                          <a:ext cx="5946775" cy="635"/>
+                        </a:xfrm>
+                        <a:prstGeom prst="rect">
+                          <a:avLst/>
+                        </a:prstGeom>
+                        <a:solidFill>
+                          <a:prstClr val="white"/>
+                        </a:solidFill>
+                        <a:ln>
+                          <a:noFill/>
+                        </a:ln>
+                      </wps:spPr>
+                      <wps:txbx>
+                        <w:txbxContent>
+                          <w:p>
+                            <w:pPr>
+                              <w:pStyle w:val="Caption"/>
+                              <w:rPr>
+                                <w:b/>
+                                <w:bCs/>
+                                <w:noProof/>
+                              </w:rPr>
+                            </w:pPr>
+                            <w:r>
+                              <w:t xml:space="preserve">Figure </w:t>
+                            </w:r>
+                            <w:fldSimple w:instr=" SEQ Figure \* ARABIC ">
+                              <w:r>
+                                <w:rPr>
+                                  <w:noProof/>
+                                </w:rPr>
+                                <w:t>4</w:t>
+                              </w:r>
+                            </w:fldSimple>
+                            <w:r>
+                              <w:t>. Top 5 categories with highest percentage of successful projects</w:t>
+                            </w:r>
+                          </w:p>
+                        </w:txbxContent>
+                      </wps:txbx>
+                      <wps:bodyPr rot="0" spcFirstLastPara="0" vertOverflow="overflow" horzOverflow="overflow" vert="horz" wrap="square" lIns="0" tIns="0" rIns="0" bIns="0" numCol="1" spcCol="0" rtlCol="0" fromWordArt="0" anchor="t" anchorCtr="0" forceAA="0" compatLnSpc="1">
+                        <a:prstTxWarp prst="textNoShape">
+                          <a:avLst/>
+                        </a:prstTxWarp>
+                        <a:spAutoFit/>
+                      </wps:bodyPr>
+                    </wps:wsp>
+                  </a:graphicData>
+                </a:graphic>
+              </wp:anchor>
+            </w:drawing>
+          </mc:Choice>
+          <mc:Fallback>
+            <w:pict>
+              <v:shape w14:anchorId="626937A0" id="_x0000_s1028" type="#_x0000_t202" style="position:absolute;margin-left:-10.05pt;margin-top:348.6pt;width:468.25pt;height:.05pt;z-index:251670528;visibility:visible;mso-wrap-style:square;mso-wrap-distance-left:9pt;mso-wrap-distance-top:0;mso-wrap-distance-right:9pt;mso-wrap-distance-bottom:0;mso-position-horizontal:absolute;mso-position-horizontal-relative:text;mso-position-vertical:absolute;mso-position-vertical-relative:text;v-text-anchor:top" o:gfxdata="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" stroked="f">
+                <v:textbox style="mso-fit-shape-to-text:t" inset="0,0,0,0">
+                  <w:txbxContent>
+                    <w:p>
+                      <w:pPr>
+                        <w:pStyle w:val="Caption"/>
+                        <w:rPr>
+                          <w:b/>
+                          <w:bCs/>
+                          <w:noProof/>
+                        </w:rPr>
+                      </w:pPr>
+                      <w:r>
+                        <w:t xml:space="preserve">Figure </w:t>
+                      </w:r>
+                      <w:fldSimple w:instr=" SEQ Figure \* ARABIC ">
+                        <w:r>
+                          <w:rPr>
+                            <w:noProof/>
+                          </w:rPr>
+                          <w:t>4</w:t>
+                        </w:r>
+                      </w:fldSimple>
+                      <w:r>
+                        <w:t>. Top 5 categories with highest percentage of successful projects</w:t>
+                      </w:r>
+                    </w:p>
+                  </w:txbxContent>
+                </v:textbox>
+                <w10:wrap type="topAndBottom"/>
+              </v:shape>
+            </w:pict>
+          </mc:Fallback>
+        </mc:AlternateContent>
+      </w:r>
+      <w:r>
+        <w:rPr>
+          <w:b/>
+          <w:bCs/>
+          <w:noProof/>
+        </w:rPr>
         <w:drawing>
-          <wp:inline distT="0" distB="0" distL="0" distR="0" wp14:anchorId="4713E678" wp14:editId="0618742B">
-            <wp:extent cx="5943600" cy="3545840"/>
+          <wp:anchor distT="0" distB="0" distL="114300" distR="114300" simplePos="0" relativeHeight="251668480" behindDoc="0" locked="0" layoutInCell="1" allowOverlap="1" wp14:anchorId="4713E678" wp14:editId="4BDA6943">
+            <wp:simplePos x="0" y="0"/>
+            <wp:positionH relativeFrom="column">
+              <wp:posOffset>-127679</wp:posOffset>
+            </wp:positionH>
+            <wp:positionV relativeFrom="paragraph">
+              <wp:posOffset>974489</wp:posOffset>
+            </wp:positionV>
+            <wp:extent cx="5947006" cy="3547872"/>
             <wp:effectExtent l="0" t="0" r="0" b="0"/>
+            <wp:wrapTopAndBottom/>
             <wp:docPr id="1518010936" name="Picture 1"/>
             <wp:cNvGraphicFramePr>
               <a:graphicFrameLocks xmlns:a="http://schemas.openxmlformats.org/drawingml/2006/main" noChangeAspect="1"/>
@@ -1908,7 +1960,7 @@
                   <pic:spPr>
                     <a:xfrm>
                       <a:off x="0" y="0"/>
-                      <a:ext cx="5943600" cy="3545840"/>
+                      <a:ext cx="5947006" cy="3547872"/>
                     </a:xfrm>
                     <a:prstGeom prst="rect">
                       <a:avLst/>
@@ -1917,9 +1969,27 @@
                 </pic:pic>
               </a:graphicData>
             </a:graphic>
-          </wp:inline>
+            <wp14:sizeRelV relativeFrom="margin">
+              <wp14:pctHeight>0</wp14:pctHeight>
+            </wp14:sizeRelV>
+          </wp:anchor>
         </w:drawing>
       </w:r>
+      <w:r>
+        <w:t>To make these insights more visually appealing and intuitive, these values can be represented in a bar chart</w:t>
+      </w:r>
+      <w:r>
+        <w:t xml:space="preserve"> as seen below</w:t>
+      </w:r>
+      <w:r>
+        <w:t xml:space="preserve"> (</w:t>
+      </w:r>
+      <w:r>
+        <w:t>Fig. 4)</w:t>
+      </w:r>
+      <w:r>
+        <w:t>:</w:t>
+      </w:r>
     </w:p>
     <w:p>
       <w:pPr>
@@ -1929,17 +1999,21 @@
           <w:bCs/>
         </w:rPr>
       </w:pPr>
+    </w:p>
+    <w:p>
+      <w:pPr>
+        <w:pStyle w:val="Heading2"/>
+      </w:pPr>
       <w:r>
         <w:rPr>
           <w:b/>
           <w:bCs/>
           <w:noProof/>
         </w:rPr>
-        <w:lastRenderedPageBreak/>
         <w:drawing>
-          <wp:inline distT="0" distB="0" distL="0" distR="0" wp14:anchorId="0AF58588" wp14:editId="7E2EBDEA">
-            <wp:extent cx="3703020" cy="5532120"/>
-            <wp:effectExtent l="0" t="0" r="0" b="0"/>
+          <wp:inline distT="0" distB="0" distL="0" distR="0" wp14:anchorId="0AF58588" wp14:editId="36A29020">
+            <wp:extent cx="3703320" cy="5532568"/>
+            <wp:effectExtent l="0" t="0" r="5080" b="5080"/>
             <wp:docPr id="1311933621" name="Picture 1" descr="A graph of a number of backers&#10;&#10;Description automatically generated"/>
             <wp:cNvGraphicFramePr>
               <a:graphicFrameLocks xmlns:a="http://schemas.openxmlformats.org/drawingml/2006/main" noChangeAspect="1"/>
@@ -1960,7 +2034,7 @@
                   <pic:spPr>
                     <a:xfrm>
                       <a:off x="0" y="0"/>
-                      <a:ext cx="3713887" cy="5548355"/>
+                      <a:ext cx="3703320" cy="5532568"/>
                     </a:xfrm>
                     <a:prstGeom prst="rect">
                       <a:avLst/>
@@ -1975,6 +2049,34 @@
     </w:p>
     <w:p>
       <w:pPr>
+        <w:pStyle w:val="Caption"/>
+        <w:rPr>
+          <w:b/>
+          <w:bCs/>
+        </w:rPr>
+      </w:pPr>
+      <w:r>
+        <w:t xml:space="preserve">Figure </w:t>
+      </w:r>
+      <w:fldSimple w:instr=" SEQ Figure \* ARABIC ">
+        <w:r>
+          <w:rPr>
+            <w:noProof/>
+          </w:rPr>
+          <w:t>5</w:t>
+        </w:r>
+      </w:fldSimple>
+      <w:r>
+        <w:t>. Final campaign state by number of backers and funding goal</w:t>
+      </w:r>
+    </w:p>
+    <w:p>
+      <w:r>
+        <w:t xml:space="preserve">Successful campaigns have more backers and smaller funding goals, while failed campaigns have fewer backer and large to extremely large finding goals (Fig. 5). This is intuitively logical as large goals may dissuade backers due to a perception of unattainability leading to failure. </w:t>
+      </w:r>
+    </w:p>
+    <w:p>
+      <w:pPr>
         <w:pStyle w:val="Heading2"/>
         <w:rPr>
           <w:b/>
@@ -2074,6 +2176,7 @@
           <w:i/>
           <w:iCs/>
         </w:rPr>
+        <w:lastRenderedPageBreak/>
         <w:t xml:space="preserve">- Analyze/ Evaluate Models using </w:t>
       </w:r>
       <w:r>
@@ -5686,6 +5789,7 @@
   <w:style w:type="character" w:default="1" w:styleId="DefaultParagraphFont">
     <w:name w:val="Default Paragraph Font"/>
     <w:uiPriority w:val="1"/>
+    <w:semiHidden/>
     <w:unhideWhenUsed/>
   </w:style>
   <w:style w:type="table" w:default="1" w:styleId="TableNormal">

</xml_diff>

<commit_message>
Added US only EDA and Model
</commit_message>
<xml_diff>
--- a/6103 Pre Write-Up .docx
+++ b/6103 Pre Write-Up .docx
@@ -65,7 +65,6 @@
           <w:szCs w:val="32"/>
         </w:rPr>
       </w:pPr>
-      <w:proofErr w:type="spellStart"/>
       <w:r>
         <w:rPr>
           <w:rFonts w:ascii="Times New Roman" w:hAnsi="Times New Roman" w:cs="Times New Roman"/>
@@ -74,40 +73,7 @@
           <w:sz w:val="32"/>
           <w:szCs w:val="32"/>
         </w:rPr>
-        <w:t>Fardin</w:t>
-      </w:r>
-      <w:proofErr w:type="spellEnd"/>
-      <w:r>
-        <w:rPr>
-          <w:rFonts w:ascii="Times New Roman" w:hAnsi="Times New Roman" w:cs="Times New Roman"/>
-          <w:b/>
-          <w:bCs/>
-          <w:sz w:val="32"/>
-          <w:szCs w:val="32"/>
-        </w:rPr>
-        <w:t xml:space="preserve"> Hafiz, </w:t>
-      </w:r>
-      <w:proofErr w:type="spellStart"/>
-      <w:r>
-        <w:rPr>
-          <w:rFonts w:ascii="Times New Roman" w:hAnsi="Times New Roman" w:cs="Times New Roman"/>
-          <w:b/>
-          <w:bCs/>
-          <w:sz w:val="32"/>
-          <w:szCs w:val="32"/>
-        </w:rPr>
-        <w:t>Leshauna</w:t>
-      </w:r>
-      <w:proofErr w:type="spellEnd"/>
-      <w:r>
-        <w:rPr>
-          <w:rFonts w:ascii="Times New Roman" w:hAnsi="Times New Roman" w:cs="Times New Roman"/>
-          <w:b/>
-          <w:bCs/>
-          <w:sz w:val="32"/>
-          <w:szCs w:val="32"/>
-        </w:rPr>
-        <w:t xml:space="preserve"> Hartman</w:t>
+        <w:t>Fardin Hafiz, Leshauna Hartman</w:t>
       </w:r>
       <w:r>
         <w:rPr>
@@ -217,31 +183,7 @@
           <w:sz w:val="32"/>
           <w:szCs w:val="32"/>
         </w:rPr>
-        <w:t xml:space="preserve">Professor Divya </w:t>
-      </w:r>
-      <w:proofErr w:type="spellStart"/>
-      <w:r>
-        <w:rPr>
-          <w:rFonts w:ascii="Times New Roman" w:hAnsi="Times New Roman" w:cs="Times New Roman"/>
-          <w:b/>
-          <w:bCs/>
-          <w:color w:val="auto"/>
-          <w:sz w:val="32"/>
-          <w:szCs w:val="32"/>
-        </w:rPr>
-        <w:t>Pandove</w:t>
-      </w:r>
-      <w:proofErr w:type="spellEnd"/>
-      <w:r>
-        <w:rPr>
-          <w:rFonts w:ascii="Times New Roman" w:hAnsi="Times New Roman" w:cs="Times New Roman"/>
-          <w:b/>
-          <w:bCs/>
-          <w:color w:val="auto"/>
-          <w:sz w:val="32"/>
-          <w:szCs w:val="32"/>
-        </w:rPr>
-        <w:t xml:space="preserve"> Narula</w:t>
+        <w:t>Professor Divya Pandove Narula</w:t>
       </w:r>
     </w:p>
     <w:p>
@@ -959,23 +901,13 @@
           <w:rFonts w:ascii="Times New Roman" w:hAnsi="Times New Roman" w:cs="Times New Roman"/>
         </w:rPr>
       </w:pPr>
-      <w:proofErr w:type="spellStart"/>
       <w:r>
         <w:rPr>
           <w:rFonts w:ascii="Times New Roman" w:hAnsi="Times New Roman" w:cs="Times New Roman"/>
           <w:b/>
           <w:bCs/>
         </w:rPr>
-        <w:t>main_category</w:t>
-      </w:r>
-      <w:proofErr w:type="spellEnd"/>
-      <w:r>
-        <w:rPr>
-          <w:rFonts w:ascii="Times New Roman" w:hAnsi="Times New Roman" w:cs="Times New Roman"/>
-          <w:b/>
-          <w:bCs/>
-        </w:rPr>
-        <w:t>:</w:t>
+        <w:t>main_category:</w:t>
       </w:r>
       <w:r>
         <w:rPr>
@@ -1023,23 +955,13 @@
           <w:rFonts w:ascii="Times New Roman" w:hAnsi="Times New Roman" w:cs="Times New Roman"/>
         </w:rPr>
       </w:pPr>
-      <w:proofErr w:type="spellStart"/>
       <w:r>
         <w:rPr>
           <w:rFonts w:ascii="Times New Roman" w:hAnsi="Times New Roman" w:cs="Times New Roman"/>
           <w:b/>
           <w:bCs/>
         </w:rPr>
-        <w:t>usd_pledged_real</w:t>
-      </w:r>
-      <w:proofErr w:type="spellEnd"/>
-      <w:r>
-        <w:rPr>
-          <w:rFonts w:ascii="Times New Roman" w:hAnsi="Times New Roman" w:cs="Times New Roman"/>
-          <w:b/>
-          <w:bCs/>
-        </w:rPr>
-        <w:t>:</w:t>
+        <w:t>usd_pledged_real:</w:t>
       </w:r>
       <w:r>
         <w:rPr>
@@ -1060,23 +982,13 @@
           <w:rFonts w:ascii="Times New Roman" w:hAnsi="Times New Roman" w:cs="Times New Roman"/>
         </w:rPr>
       </w:pPr>
-      <w:proofErr w:type="spellStart"/>
       <w:r>
         <w:rPr>
           <w:rFonts w:ascii="Times New Roman" w:hAnsi="Times New Roman" w:cs="Times New Roman"/>
           <w:b/>
           <w:bCs/>
         </w:rPr>
-        <w:t>usd_goal_real</w:t>
-      </w:r>
-      <w:proofErr w:type="spellEnd"/>
-      <w:r>
-        <w:rPr>
-          <w:rFonts w:ascii="Times New Roman" w:hAnsi="Times New Roman" w:cs="Times New Roman"/>
-          <w:b/>
-          <w:bCs/>
-        </w:rPr>
-        <w:t>:</w:t>
+        <w:t>usd_goal_real:</w:t>
       </w:r>
       <w:r>
         <w:rPr>
@@ -1136,21 +1048,7 @@
         <w:rPr>
           <w:rFonts w:ascii="Times New Roman" w:hAnsi="Times New Roman" w:cs="Times New Roman"/>
         </w:rPr>
-        <w:t xml:space="preserve"> was </w:t>
-      </w:r>
-      <w:proofErr w:type="spellStart"/>
-      <w:r>
-        <w:rPr>
-          <w:rFonts w:ascii="Times New Roman" w:hAnsi="Times New Roman" w:cs="Times New Roman"/>
-        </w:rPr>
-        <w:t>subsetted</w:t>
-      </w:r>
-      <w:proofErr w:type="spellEnd"/>
-      <w:r>
-        <w:rPr>
-          <w:rFonts w:ascii="Times New Roman" w:hAnsi="Times New Roman" w:cs="Times New Roman"/>
-        </w:rPr>
-        <w:t xml:space="preserve"> to include only campaigns that were successful or failed – rows reflecting any other campaign states were removed. This reduced the dataset to approximately 331,000 observations. A </w:t>
+        <w:t xml:space="preserve"> was subsetted to include only campaigns that were successful or failed – rows reflecting any other campaign states were removed. This reduced the dataset to approximately 331,000 observations. A </w:t>
       </w:r>
       <w:r>
         <w:rPr>
@@ -1174,29 +1072,7 @@
         <w:rPr>
           <w:rFonts w:ascii="Times New Roman" w:hAnsi="Times New Roman" w:cs="Times New Roman"/>
         </w:rPr>
-        <w:t xml:space="preserve"> was created by finding the difference between the “launched” and “deadline” variables. “</w:t>
-      </w:r>
-      <w:proofErr w:type="spellStart"/>
-      <w:proofErr w:type="gramStart"/>
-      <w:r>
-        <w:rPr>
-          <w:rFonts w:ascii="Times New Roman" w:hAnsi="Times New Roman" w:cs="Times New Roman"/>
-        </w:rPr>
-        <w:t>main</w:t>
-      </w:r>
-      <w:proofErr w:type="gramEnd"/>
-      <w:r>
-        <w:rPr>
-          <w:rFonts w:ascii="Times New Roman" w:hAnsi="Times New Roman" w:cs="Times New Roman"/>
-        </w:rPr>
-        <w:t>_category</w:t>
-      </w:r>
-      <w:proofErr w:type="spellEnd"/>
-      <w:r>
-        <w:rPr>
-          <w:rFonts w:ascii="Times New Roman" w:hAnsi="Times New Roman" w:cs="Times New Roman"/>
-        </w:rPr>
-        <w:t>”, “currency”, “state” and “country” variable were converted to categorical data type</w:t>
+        <w:t xml:space="preserve"> was created by finding the difference between the “launched” and “deadline” variables. “main_category”, “currency”, “state” and “country” variable were converted to categorical data type</w:t>
       </w:r>
       <w:r>
         <w:rPr>
@@ -1221,63 +1097,7 @@
           <w:rFonts w:ascii="Times New Roman" w:hAnsi="Times New Roman" w:cs="Times New Roman"/>
         </w:rPr>
         <w:lastRenderedPageBreak/>
-        <w:t xml:space="preserve">called </w:t>
-      </w:r>
-      <w:proofErr w:type="spellStart"/>
-      <w:r>
-        <w:rPr>
-          <w:rFonts w:ascii="Times New Roman" w:hAnsi="Times New Roman" w:cs="Times New Roman"/>
-        </w:rPr>
-        <w:t>kickstarter_final</w:t>
-      </w:r>
-      <w:proofErr w:type="spellEnd"/>
-      <w:r>
-        <w:rPr>
-          <w:rFonts w:ascii="Times New Roman" w:hAnsi="Times New Roman" w:cs="Times New Roman"/>
-        </w:rPr>
-        <w:t xml:space="preserve"> was created to include “</w:t>
-      </w:r>
-      <w:proofErr w:type="spellStart"/>
-      <w:r>
-        <w:rPr>
-          <w:rFonts w:ascii="Times New Roman" w:hAnsi="Times New Roman" w:cs="Times New Roman"/>
-        </w:rPr>
-        <w:t>main_category</w:t>
-      </w:r>
-      <w:proofErr w:type="spellEnd"/>
-      <w:r>
-        <w:rPr>
-          <w:rFonts w:ascii="Times New Roman" w:hAnsi="Times New Roman" w:cs="Times New Roman"/>
-        </w:rPr>
-        <w:t>”, “currency”, “state”, “backers”, “country”, “</w:t>
-      </w:r>
-      <w:proofErr w:type="spellStart"/>
-      <w:r>
-        <w:rPr>
-          <w:rFonts w:ascii="Times New Roman" w:hAnsi="Times New Roman" w:cs="Times New Roman"/>
-        </w:rPr>
-        <w:t>usd_pledged_real</w:t>
-      </w:r>
-      <w:proofErr w:type="spellEnd"/>
-      <w:r>
-        <w:rPr>
-          <w:rFonts w:ascii="Times New Roman" w:hAnsi="Times New Roman" w:cs="Times New Roman"/>
-        </w:rPr>
-        <w:t>”, “</w:t>
-      </w:r>
-      <w:proofErr w:type="spellStart"/>
-      <w:r>
-        <w:rPr>
-          <w:rFonts w:ascii="Times New Roman" w:hAnsi="Times New Roman" w:cs="Times New Roman"/>
-        </w:rPr>
-        <w:t>usd_goal_real</w:t>
-      </w:r>
-      <w:proofErr w:type="spellEnd"/>
-      <w:r>
-        <w:rPr>
-          <w:rFonts w:ascii="Times New Roman" w:hAnsi="Times New Roman" w:cs="Times New Roman"/>
-        </w:rPr>
-        <w:t>”, and “Duration</w:t>
+        <w:t>called kickstarter_final was created to include “main_category”, “currency”, “state”, “backers”, “country”, “usd_pledged_real”, “usd_goal_real”, and “Duration</w:t>
       </w:r>
       <w:r>
         <w:rPr>
@@ -1352,49 +1172,7 @@
         <w:rPr>
           <w:rFonts w:ascii="Times New Roman" w:hAnsi="Times New Roman" w:cs="Times New Roman"/>
         </w:rPr>
-        <w:t xml:space="preserve">In a 2016 study, Ethan </w:t>
-      </w:r>
-      <w:proofErr w:type="spellStart"/>
-      <w:r>
-        <w:rPr>
-          <w:rFonts w:ascii="Times New Roman" w:hAnsi="Times New Roman" w:cs="Times New Roman"/>
-        </w:rPr>
-        <w:t>Mollick</w:t>
-      </w:r>
-      <w:proofErr w:type="spellEnd"/>
-      <w:r>
-        <w:rPr>
-          <w:rFonts w:ascii="Times New Roman" w:hAnsi="Times New Roman" w:cs="Times New Roman"/>
-        </w:rPr>
-        <w:t xml:space="preserve"> of the Wharton School at the University of Pennsylvania, reported that each dollar given to projects via Kickstarter resulted in a mean of $2.46 in additional revenue (though this was not spread evening though categories). He also reported that Kickstarter projects had resulted in more than 5,000 ongoing </w:t>
-      </w:r>
-      <w:proofErr w:type="gramStart"/>
-      <w:r>
-        <w:rPr>
-          <w:rFonts w:ascii="Times New Roman" w:hAnsi="Times New Roman" w:cs="Times New Roman"/>
-        </w:rPr>
-        <w:t>full time</w:t>
-      </w:r>
-      <w:proofErr w:type="gramEnd"/>
-      <w:r>
-        <w:rPr>
-          <w:rFonts w:ascii="Times New Roman" w:hAnsi="Times New Roman" w:cs="Times New Roman"/>
-        </w:rPr>
-        <w:t xml:space="preserve"> jobs besides those of the creators, and more than 160,000 temporary positions. The successful campaign also resulted in more than 2,600 patent applications (</w:t>
-      </w:r>
-      <w:proofErr w:type="spellStart"/>
-      <w:r>
-        <w:rPr>
-          <w:rFonts w:ascii="Times New Roman" w:hAnsi="Times New Roman" w:cs="Times New Roman"/>
-        </w:rPr>
-        <w:t>Mollick</w:t>
-      </w:r>
-      <w:proofErr w:type="spellEnd"/>
-      <w:r>
-        <w:rPr>
-          <w:rFonts w:ascii="Times New Roman" w:hAnsi="Times New Roman" w:cs="Times New Roman"/>
-        </w:rPr>
-        <w:t>, 2016).</w:t>
+        <w:t>In a 2016 study, Ethan Mollick of the Wharton School at the University of Pennsylvania, reported that each dollar given to projects via Kickstarter resulted in a mean of $2.46 in additional revenue (though this was not spread evening though categories). He also reported that Kickstarter projects had resulted in more than 5,000 ongoing full time jobs besides those of the creators, and more than 160,000 temporary positions. The successful campaign also resulted in more than 2,600 patent applications (Mollick, 2016).</w:t>
       </w:r>
       <w:r>
         <w:rPr>
@@ -1697,19 +1475,11 @@
           <w:rFonts w:ascii="Times New Roman" w:hAnsi="Times New Roman" w:cs="Times New Roman"/>
         </w:rPr>
       </w:pPr>
-      <w:proofErr w:type="gramStart"/>
-      <w:r>
-        <w:rPr>
-          <w:rFonts w:ascii="Times New Roman" w:hAnsi="Times New Roman" w:cs="Times New Roman"/>
-        </w:rPr>
-        <w:t>Next</w:t>
-      </w:r>
-      <w:proofErr w:type="gramEnd"/>
-      <w:r>
-        <w:rPr>
-          <w:rFonts w:ascii="Times New Roman" w:hAnsi="Times New Roman" w:cs="Times New Roman"/>
-        </w:rPr>
-        <w:t xml:space="preserve"> we examined the distribution of project outcomes by currency and country. You can clearly see in the graphs below that projects based in the US and funded with the US Dollar far outnumber those in any other </w:t>
+      <w:r>
+        <w:rPr>
+          <w:rFonts w:ascii="Times New Roman" w:hAnsi="Times New Roman" w:cs="Times New Roman"/>
+        </w:rPr>
+        <w:t xml:space="preserve">Next we examined the distribution of project outcomes by currency and country. You can clearly see in the graphs below that projects based in the US and funded with the US Dollar far outnumber those in any other </w:t>
       </w:r>
       <w:r>
         <w:rPr>
@@ -1842,27 +1612,14 @@
                             <w:r>
                               <w:t xml:space="preserve">Figure </w:t>
                             </w:r>
-                            <w:r>
-                              <w:fldChar w:fldCharType="begin"/>
-                            </w:r>
-                            <w:r>
-                              <w:instrText xml:space="preserve"> SEQ Figure \* ARABIC </w:instrText>
-                            </w:r>
-                            <w:r>
-                              <w:fldChar w:fldCharType="separate"/>
-                            </w:r>
-                            <w:r>
-                              <w:rPr>
-                                <w:noProof/>
-                              </w:rPr>
-                              <w:t>2</w:t>
-                            </w:r>
-                            <w:r>
-                              <w:rPr>
-                                <w:noProof/>
-                              </w:rPr>
-                              <w:fldChar w:fldCharType="end"/>
-                            </w:r>
+                            <w:fldSimple w:instr=" SEQ Figure \* ARABIC ">
+                              <w:r>
+                                <w:rPr>
+                                  <w:noProof/>
+                                </w:rPr>
+                                <w:t>2</w:t>
+                              </w:r>
+                            </w:fldSimple>
                             <w:r>
                               <w:t>. Distribution of final campaign state by country</w:t>
                             </w:r>
@@ -1890,7 +1647,7 @@
                 <v:stroke joinstyle="miter"/>
                 <v:path gradientshapeok="t" o:connecttype="rect"/>
               </v:shapetype>
-              <v:shape id="_x0000_s1026" type="#_x0000_t202" style="position:absolute;margin-left:20.4pt;margin-top:262.8pt;width:468pt;height:14.4pt;z-index:251678720;visibility:visible;mso-wrap-style:square;mso-height-percent:0;mso-wrap-distance-left:9pt;mso-wrap-distance-top:0;mso-wrap-distance-right:9pt;mso-wrap-distance-bottom:0;mso-position-horizontal:absolute;mso-position-horizontal-relative:margin;mso-position-vertical:absolute;mso-position-vertical-relative:text;mso-height-percent:0;mso-height-relative:margin;v-text-anchor:top" o:gfxdata="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" stroked="f">
+              <v:shape id="_x0000_s1026" type="#_x0000_t202" style="position:absolute;margin-left:20.4pt;margin-top:262.8pt;width:468pt;height:14.4pt;z-index:251678720;visibility:visible;mso-wrap-style:square;mso-height-percent:0;mso-wrap-distance-left:9pt;mso-wrap-distance-top:0;mso-wrap-distance-right:9pt;mso-wrap-distance-bottom:0;mso-position-horizontal:absolute;mso-position-horizontal-relative:margin;mso-position-vertical:absolute;mso-position-vertical-relative:text;mso-height-percent:0;mso-height-relative:margin;v-text-anchor:top" o:gfxdata="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" stroked="f">
                 <v:textbox inset="0,0,0,0">
                   <w:txbxContent>
                     <w:p>
@@ -1903,27 +1660,14 @@
                       <w:r>
                         <w:t xml:space="preserve">Figure </w:t>
                       </w:r>
-                      <w:r>
-                        <w:fldChar w:fldCharType="begin"/>
-                      </w:r>
-                      <w:r>
-                        <w:instrText xml:space="preserve"> SEQ Figure \* ARABIC </w:instrText>
-                      </w:r>
-                      <w:r>
-                        <w:fldChar w:fldCharType="separate"/>
-                      </w:r>
-                      <w:r>
-                        <w:rPr>
-                          <w:noProof/>
-                        </w:rPr>
-                        <w:t>2</w:t>
-                      </w:r>
-                      <w:r>
-                        <w:rPr>
-                          <w:noProof/>
-                        </w:rPr>
-                        <w:fldChar w:fldCharType="end"/>
-                      </w:r>
+                      <w:fldSimple w:instr=" SEQ Figure \* ARABIC ">
+                        <w:r>
+                          <w:rPr>
+                            <w:noProof/>
+                          </w:rPr>
+                          <w:t>2</w:t>
+                        </w:r>
+                      </w:fldSimple>
                       <w:r>
                         <w:t>. Distribution of final campaign state by country</w:t>
                       </w:r>
@@ -2065,27 +1809,14 @@
                             <w:r>
                               <w:t xml:space="preserve">Figure </w:t>
                             </w:r>
-                            <w:r>
-                              <w:fldChar w:fldCharType="begin"/>
-                            </w:r>
-                            <w:r>
-                              <w:instrText xml:space="preserve"> SEQ Figure \* ARABIC </w:instrText>
-                            </w:r>
-                            <w:r>
-                              <w:fldChar w:fldCharType="separate"/>
-                            </w:r>
-                            <w:r>
-                              <w:rPr>
-                                <w:noProof/>
-                              </w:rPr>
-                              <w:t>3</w:t>
-                            </w:r>
-                            <w:r>
-                              <w:rPr>
-                                <w:noProof/>
-                              </w:rPr>
-                              <w:fldChar w:fldCharType="end"/>
-                            </w:r>
+                            <w:fldSimple w:instr=" SEQ Figure \* ARABIC ">
+                              <w:r>
+                                <w:rPr>
+                                  <w:noProof/>
+                                </w:rPr>
+                                <w:t>3</w:t>
+                              </w:r>
+                            </w:fldSimple>
                             <w:r>
                               <w:t>. Distribution of final campaign outcome by currency</w:t>
                             </w:r>
@@ -2112,7 +1843,7 @@
           </mc:Choice>
           <mc:Fallback>
             <w:pict>
-              <v:shape w14:anchorId="7D16DEEF" id="_x0000_s1027" type="#_x0000_t202" style="position:absolute;margin-left:410.3pt;margin-top:268.6pt;width:461.5pt;height:20.9pt;z-index:251665408;visibility:visible;mso-wrap-style:square;mso-width-percent:0;mso-height-percent:0;mso-wrap-distance-left:9pt;mso-wrap-distance-top:0;mso-wrap-distance-right:9pt;mso-wrap-distance-bottom:0;mso-position-horizontal:right;mso-position-horizontal-relative:margin;mso-position-vertical:absolute;mso-position-vertical-relative:text;mso-width-percent:0;mso-height-percent:0;mso-width-relative:margin;mso-height-relative:margin;v-text-anchor:top" o:gfxdata="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" stroked="f">
+              <v:shape w14:anchorId="7D16DEEF" id="_x0000_s1027" type="#_x0000_t202" style="position:absolute;margin-left:410.3pt;margin-top:268.6pt;width:461.5pt;height:20.9pt;z-index:251665408;visibility:visible;mso-wrap-style:square;mso-width-percent:0;mso-height-percent:0;mso-wrap-distance-left:9pt;mso-wrap-distance-top:0;mso-wrap-distance-right:9pt;mso-wrap-distance-bottom:0;mso-position-horizontal:right;mso-position-horizontal-relative:margin;mso-position-vertical:absolute;mso-position-vertical-relative:text;mso-width-percent:0;mso-height-percent:0;mso-width-relative:margin;mso-height-relative:margin;v-text-anchor:top" o:gfxdata="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" stroked="f">
                 <v:textbox style="mso-fit-shape-to-text:t" inset="0,0,0,0">
                   <w:txbxContent>
                     <w:p>
@@ -2125,27 +1856,14 @@
                       <w:r>
                         <w:t xml:space="preserve">Figure </w:t>
                       </w:r>
-                      <w:r>
-                        <w:fldChar w:fldCharType="begin"/>
-                      </w:r>
-                      <w:r>
-                        <w:instrText xml:space="preserve"> SEQ Figure \* ARABIC </w:instrText>
-                      </w:r>
-                      <w:r>
-                        <w:fldChar w:fldCharType="separate"/>
-                      </w:r>
-                      <w:r>
-                        <w:rPr>
-                          <w:noProof/>
-                        </w:rPr>
-                        <w:t>3</w:t>
-                      </w:r>
-                      <w:r>
-                        <w:rPr>
-                          <w:noProof/>
-                        </w:rPr>
-                        <w:fldChar w:fldCharType="end"/>
-                      </w:r>
+                      <w:fldSimple w:instr=" SEQ Figure \* ARABIC ">
+                        <w:r>
+                          <w:rPr>
+                            <w:noProof/>
+                          </w:rPr>
+                          <w:t>3</w:t>
+                        </w:r>
+                      </w:fldSimple>
                       <w:r>
                         <w:t>. Distribution of final campaign outcome by currency</w:t>
                       </w:r>
@@ -2671,27 +2389,14 @@
                             <w:r>
                               <w:t xml:space="preserve">Figure </w:t>
                             </w:r>
-                            <w:r>
-                              <w:fldChar w:fldCharType="begin"/>
-                            </w:r>
-                            <w:r>
-                              <w:instrText xml:space="preserve"> SEQ Figure \* ARABIC </w:instrText>
-                            </w:r>
-                            <w:r>
-                              <w:fldChar w:fldCharType="separate"/>
-                            </w:r>
-                            <w:r>
-                              <w:rPr>
-                                <w:noProof/>
-                              </w:rPr>
-                              <w:t>4</w:t>
-                            </w:r>
-                            <w:r>
-                              <w:rPr>
-                                <w:noProof/>
-                              </w:rPr>
-                              <w:fldChar w:fldCharType="end"/>
-                            </w:r>
+                            <w:fldSimple w:instr=" SEQ Figure \* ARABIC ">
+                              <w:r>
+                                <w:rPr>
+                                  <w:noProof/>
+                                </w:rPr>
+                                <w:t>4</w:t>
+                              </w:r>
+                            </w:fldSimple>
                             <w:r>
                               <w:t>. Top 5 categories with highest percentage of successful projects</w:t>
                             </w:r>
@@ -2712,7 +2417,7 @@
           </mc:Choice>
           <mc:Fallback>
             <w:pict>
-              <v:shape w14:anchorId="626937A0" id="_x0000_s1028" type="#_x0000_t202" style="position:absolute;left:0;text-align:left;margin-left:0;margin-top:680.4pt;width:468.25pt;height:21pt;z-index:251670528;visibility:visible;mso-wrap-style:square;mso-wrap-distance-left:9pt;mso-wrap-distance-top:0;mso-wrap-distance-right:9pt;mso-wrap-distance-bottom:0;mso-position-horizontal:absolute;mso-position-horizontal-relative:margin;mso-position-vertical:absolute;mso-position-vertical-relative:page;v-text-anchor:top" o:gfxdata="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" stroked="f">
+              <v:shape w14:anchorId="626937A0" id="_x0000_s1028" type="#_x0000_t202" style="position:absolute;left:0;text-align:left;margin-left:0;margin-top:680.4pt;width:468.25pt;height:21pt;z-index:251670528;visibility:visible;mso-wrap-style:square;mso-wrap-distance-left:9pt;mso-wrap-distance-top:0;mso-wrap-distance-right:9pt;mso-wrap-distance-bottom:0;mso-position-horizontal:absolute;mso-position-horizontal-relative:margin;mso-position-vertical:absolute;mso-position-vertical-relative:page;v-text-anchor:top" o:gfxdata="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" stroked="f">
                 <v:textbox style="mso-fit-shape-to-text:t" inset="0,0,0,0">
                   <w:txbxContent>
                     <w:p>
@@ -2727,27 +2432,14 @@
                       <w:r>
                         <w:t xml:space="preserve">Figure </w:t>
                       </w:r>
-                      <w:r>
-                        <w:fldChar w:fldCharType="begin"/>
-                      </w:r>
-                      <w:r>
-                        <w:instrText xml:space="preserve"> SEQ Figure \* ARABIC </w:instrText>
-                      </w:r>
-                      <w:r>
-                        <w:fldChar w:fldCharType="separate"/>
-                      </w:r>
-                      <w:r>
-                        <w:rPr>
-                          <w:noProof/>
-                        </w:rPr>
-                        <w:t>4</w:t>
-                      </w:r>
-                      <w:r>
-                        <w:rPr>
-                          <w:noProof/>
-                        </w:rPr>
-                        <w:fldChar w:fldCharType="end"/>
-                      </w:r>
+                      <w:fldSimple w:instr=" SEQ Figure \* ARABIC ">
+                        <w:r>
+                          <w:rPr>
+                            <w:noProof/>
+                          </w:rPr>
+                          <w:t>4</w:t>
+                        </w:r>
+                      </w:fldSimple>
                       <w:r>
                         <w:t>. Top 5 categories with highest percentage of successful projects</w:t>
                       </w:r>
@@ -2953,112 +2645,18 @@
       <w:r>
         <w:rPr>
           <w:rFonts w:ascii="Times New Roman" w:hAnsi="Times New Roman" w:cs="Times New Roman"/>
-        </w:rPr>
-        <w:t xml:space="preserve">Successful campaigns have more backers and smaller funding goals, while failed campaigns have fewer backer and large to extremely large finding goals (Fig. 5). This is intuitively logical as large goals may dissuade backers due to a perception of unattainability leading to failure. </w:t>
-      </w:r>
-    </w:p>
-    <w:p>
-      <w:pPr>
-        <w:pStyle w:val="Heading2"/>
-        <w:spacing w:line="360" w:lineRule="auto"/>
-        <w:ind w:firstLine="720"/>
-        <w:rPr>
-          <w:rFonts w:ascii="Times New Roman" w:hAnsi="Times New Roman" w:cs="Times New Roman"/>
-          <w:b/>
-          <w:bCs/>
-          <w:sz w:val="24"/>
-          <w:szCs w:val="24"/>
-        </w:rPr>
-      </w:pPr>
-    </w:p>
-    <w:p>
-      <w:pPr>
-        <w:pStyle w:val="Heading2"/>
-        <w:spacing w:line="360" w:lineRule="auto"/>
-        <w:rPr>
-          <w:rFonts w:asciiTheme="minorHAnsi" w:hAnsiTheme="minorHAnsi" w:cs="Times New Roman"/>
-          <w:b/>
-          <w:bCs/>
-          <w:color w:val="215E99" w:themeColor="text2" w:themeTint="BF"/>
-        </w:rPr>
-      </w:pPr>
-    </w:p>
-    <w:p>
-      <w:pPr>
-        <w:pStyle w:val="Heading2"/>
-        <w:spacing w:line="360" w:lineRule="auto"/>
-        <w:rPr>
-          <w:rFonts w:asciiTheme="minorHAnsi" w:hAnsiTheme="minorHAnsi" w:cs="Times New Roman"/>
-          <w:b/>
-          <w:bCs/>
-          <w:color w:val="215E99" w:themeColor="text2" w:themeTint="BF"/>
-        </w:rPr>
-      </w:pPr>
-    </w:p>
-    <w:p>
-      <w:pPr>
-        <w:pStyle w:val="Heading2"/>
-        <w:spacing w:line="360" w:lineRule="auto"/>
-        <w:rPr>
-          <w:rFonts w:asciiTheme="minorHAnsi" w:hAnsiTheme="minorHAnsi" w:cs="Times New Roman"/>
-          <w:b/>
-          <w:bCs/>
-          <w:color w:val="215E99" w:themeColor="text2" w:themeTint="BF"/>
-        </w:rPr>
-      </w:pPr>
-    </w:p>
-    <w:p>
-      <w:pPr>
-        <w:pStyle w:val="Heading2"/>
-        <w:spacing w:line="360" w:lineRule="auto"/>
-        <w:rPr>
-          <w:rFonts w:asciiTheme="minorHAnsi" w:hAnsiTheme="minorHAnsi" w:cs="Times New Roman"/>
-          <w:b/>
-          <w:bCs/>
-          <w:color w:val="215E99" w:themeColor="text2" w:themeTint="BF"/>
-        </w:rPr>
-      </w:pPr>
-    </w:p>
-    <w:p>
-      <w:pPr>
-        <w:pStyle w:val="Heading2"/>
-        <w:spacing w:line="360" w:lineRule="auto"/>
-        <w:rPr>
-          <w:rFonts w:asciiTheme="minorHAnsi" w:hAnsiTheme="minorHAnsi" w:cs="Times New Roman"/>
-          <w:b/>
-          <w:bCs/>
-          <w:color w:val="215E99" w:themeColor="text2" w:themeTint="BF"/>
-        </w:rPr>
-      </w:pPr>
-    </w:p>
-    <w:p>
-      <w:pPr>
-        <w:pStyle w:val="Heading2"/>
-        <w:spacing w:line="360" w:lineRule="auto"/>
-        <w:rPr>
-          <w:rFonts w:asciiTheme="minorHAnsi" w:hAnsiTheme="minorHAnsi" w:cs="Times New Roman"/>
-          <w:b/>
-          <w:bCs/>
-          <w:color w:val="215E99" w:themeColor="text2" w:themeTint="BF"/>
-        </w:rPr>
-      </w:pPr>
-      <w:r>
-        <w:rPr>
-          <w:rFonts w:ascii="Times New Roman" w:hAnsi="Times New Roman" w:cs="Times New Roman"/>
           <w:noProof/>
-          <w:sz w:val="24"/>
-          <w:szCs w:val="24"/>
         </w:rPr>
         <mc:AlternateContent>
           <mc:Choice Requires="wps">
             <w:drawing>
-              <wp:anchor distT="0" distB="0" distL="114300" distR="114300" simplePos="0" relativeHeight="251681792" behindDoc="0" locked="0" layoutInCell="1" allowOverlap="1" wp14:anchorId="1538D5D2" wp14:editId="461D17C2">
+              <wp:anchor distT="0" distB="0" distL="114300" distR="114300" simplePos="0" relativeHeight="251681792" behindDoc="0" locked="0" layoutInCell="1" allowOverlap="1" wp14:anchorId="1538D5D2" wp14:editId="098EB9CD">
                 <wp:simplePos x="0" y="0"/>
                 <wp:positionH relativeFrom="margin">
-                  <wp:align>right</wp:align>
+                  <wp:posOffset>-193675</wp:posOffset>
                 </wp:positionH>
                 <wp:positionV relativeFrom="page">
-                  <wp:posOffset>6521450</wp:posOffset>
+                  <wp:posOffset>6567170</wp:posOffset>
                 </wp:positionV>
                 <wp:extent cx="5946775" cy="266700"/>
                 <wp:effectExtent l="0" t="0" r="0" b="0"/>
@@ -3171,7 +2769,7 @@
           </mc:Choice>
           <mc:Fallback>
             <w:pict>
-              <v:shape w14:anchorId="1538D5D2" id="_x0000_s1029" type="#_x0000_t202" style="position:absolute;margin-left:417.05pt;margin-top:513.5pt;width:468.25pt;height:21pt;z-index:251681792;visibility:visible;mso-wrap-style:square;mso-height-percent:0;mso-wrap-distance-left:9pt;mso-wrap-distance-top:0;mso-wrap-distance-right:9pt;mso-wrap-distance-bottom:0;mso-position-horizontal:right;mso-position-horizontal-relative:margin;mso-position-vertical:absolute;mso-position-vertical-relative:page;mso-height-percent:0;mso-height-relative:margin;v-text-anchor:top" o:gfxdata="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" stroked="f">
+              <v:shape w14:anchorId="1538D5D2" id="_x0000_s1029" type="#_x0000_t202" style="position:absolute;margin-left:-15.25pt;margin-top:517.1pt;width:468.25pt;height:21pt;z-index:251681792;visibility:visible;mso-wrap-style:square;mso-height-percent:0;mso-wrap-distance-left:9pt;mso-wrap-distance-top:0;mso-wrap-distance-right:9pt;mso-wrap-distance-bottom:0;mso-position-horizontal:absolute;mso-position-horizontal-relative:margin;mso-position-vertical:absolute;mso-position-vertical-relative:page;mso-height-percent:0;mso-height-relative:margin;v-text-anchor:top" o:gfxdata="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" stroked="f">
                 <v:textbox inset="0,0,0,0">
                   <w:txbxContent>
                     <w:p>
@@ -3250,6 +2848,190 @@
       </w:r>
       <w:r>
         <w:rPr>
+          <w:rFonts w:ascii="Times New Roman" w:hAnsi="Times New Roman" w:cs="Times New Roman"/>
+        </w:rPr>
+        <w:t xml:space="preserve">Successful campaigns have more backers and smaller funding goals, while failed campaigns have fewer backer and large to extremely large finding goals (Fig. 5). This is intuitively logical as large goals may dissuade backers due to a perception of unattainability leading to failure. </w:t>
+      </w:r>
+    </w:p>
+    <w:p>
+      <w:pPr>
+        <w:pStyle w:val="Heading2"/>
+        <w:spacing w:line="360" w:lineRule="auto"/>
+        <w:rPr>
+          <w:rFonts w:asciiTheme="minorHAnsi" w:hAnsiTheme="minorHAnsi" w:cs="Times New Roman"/>
+          <w:b/>
+          <w:bCs/>
+          <w:color w:val="215E99" w:themeColor="text2" w:themeTint="BF"/>
+        </w:rPr>
+      </w:pPr>
+      <w:r>
+        <w:rPr>
+          <w:noProof/>
+        </w:rPr>
+        <w:lastRenderedPageBreak/>
+        <w:drawing>
+          <wp:inline distT="0" distB="0" distL="0" distR="0" wp14:anchorId="39CE0B0F" wp14:editId="216B48F3">
+            <wp:extent cx="5600700" cy="3925875"/>
+            <wp:effectExtent l="0" t="0" r="0" b="0"/>
+            <wp:docPr id="508593487" name="Picture 4"/>
+            <wp:cNvGraphicFramePr>
+              <a:graphicFrameLocks xmlns:a="http://schemas.openxmlformats.org/drawingml/2006/main" noChangeAspect="1"/>
+            </wp:cNvGraphicFramePr>
+            <a:graphic xmlns:a="http://schemas.openxmlformats.org/drawingml/2006/main">
+              <a:graphicData uri="http://schemas.openxmlformats.org/drawingml/2006/picture">
+                <pic:pic xmlns:pic="http://schemas.openxmlformats.org/drawingml/2006/picture">
+                  <pic:nvPicPr>
+                    <pic:cNvPr id="508593487" name="Picture 508593487"/>
+                    <pic:cNvPicPr/>
+                  </pic:nvPicPr>
+                  <pic:blipFill>
+                    <a:blip r:embed="rId14">
+                      <a:extLst>
+                        <a:ext uri="{28A0092B-C50C-407E-A947-70E740481C1C}">
+                          <a14:useLocalDpi xmlns:a14="http://schemas.microsoft.com/office/drawing/2010/main" val="0"/>
+                        </a:ext>
+                      </a:extLst>
+                    </a:blip>
+                    <a:stretch>
+                      <a:fillRect/>
+                    </a:stretch>
+                  </pic:blipFill>
+                  <pic:spPr>
+                    <a:xfrm>
+                      <a:off x="0" y="0"/>
+                      <a:ext cx="5602382" cy="3927054"/>
+                    </a:xfrm>
+                    <a:prstGeom prst="rect">
+                      <a:avLst/>
+                    </a:prstGeom>
+                  </pic:spPr>
+                </pic:pic>
+              </a:graphicData>
+            </a:graphic>
+          </wp:inline>
+        </w:drawing>
+      </w:r>
+    </w:p>
+    <w:p>
+      <w:pPr>
+        <w:pStyle w:val="Caption"/>
+        <w:jc w:val="both"/>
+      </w:pPr>
+      <w:r>
+        <w:t xml:space="preserve">Figure </w:t>
+      </w:r>
+      <w:r>
+        <w:t>6</w:t>
+      </w:r>
+      <w:r>
+        <w:t xml:space="preserve">. </w:t>
+      </w:r>
+      <w:r>
+        <w:t xml:space="preserve">Success rate by main category and median funding goal in USD for all countries. </w:t>
+      </w:r>
+    </w:p>
+    <w:p>
+      <w:r>
+        <w:t xml:space="preserve">For all countries, the categories with the highest success rates had lower funding goals and the categories with the lowest success rates had the highest funding goals (Fig. 6). It appears that most technology campaigns fail related to their very high funding goals. </w:t>
+      </w:r>
+    </w:p>
+    <w:p>
+      <w:r>
+        <w:rPr>
+          <w:noProof/>
+        </w:rPr>
+        <w:lastRenderedPageBreak/>
+        <w:drawing>
+          <wp:inline distT="0" distB="0" distL="0" distR="0" wp14:anchorId="6B719AF7" wp14:editId="5FD3DCCE">
+            <wp:extent cx="5576711" cy="3909060"/>
+            <wp:effectExtent l="0" t="0" r="5080" b="0"/>
+            <wp:docPr id="556399928" name="Picture 5"/>
+            <wp:cNvGraphicFramePr>
+              <a:graphicFrameLocks xmlns:a="http://schemas.openxmlformats.org/drawingml/2006/main" noChangeAspect="1"/>
+            </wp:cNvGraphicFramePr>
+            <a:graphic xmlns:a="http://schemas.openxmlformats.org/drawingml/2006/main">
+              <a:graphicData uri="http://schemas.openxmlformats.org/drawingml/2006/picture">
+                <pic:pic xmlns:pic="http://schemas.openxmlformats.org/drawingml/2006/picture">
+                  <pic:nvPicPr>
+                    <pic:cNvPr id="556399928" name="Picture 556399928"/>
+                    <pic:cNvPicPr/>
+                  </pic:nvPicPr>
+                  <pic:blipFill>
+                    <a:blip r:embed="rId15">
+                      <a:extLst>
+                        <a:ext uri="{28A0092B-C50C-407E-A947-70E740481C1C}">
+                          <a14:useLocalDpi xmlns:a14="http://schemas.microsoft.com/office/drawing/2010/main" val="0"/>
+                        </a:ext>
+                      </a:extLst>
+                    </a:blip>
+                    <a:stretch>
+                      <a:fillRect/>
+                    </a:stretch>
+                  </pic:blipFill>
+                  <pic:spPr>
+                    <a:xfrm>
+                      <a:off x="0" y="0"/>
+                      <a:ext cx="5579633" cy="3911108"/>
+                    </a:xfrm>
+                    <a:prstGeom prst="rect">
+                      <a:avLst/>
+                    </a:prstGeom>
+                  </pic:spPr>
+                </pic:pic>
+              </a:graphicData>
+            </a:graphic>
+          </wp:inline>
+        </w:drawing>
+      </w:r>
+    </w:p>
+    <w:p>
+      <w:pPr>
+        <w:pStyle w:val="Caption"/>
+        <w:jc w:val="both"/>
+      </w:pPr>
+      <w:r>
+        <w:t xml:space="preserve">Figure </w:t>
+      </w:r>
+      <w:r>
+        <w:t>7</w:t>
+      </w:r>
+      <w:r>
+        <w:t xml:space="preserve">. </w:t>
+      </w:r>
+      <w:r>
+        <w:t xml:space="preserve">Success rate by main category and median funding goal in USD for US projects only. </w:t>
+      </w:r>
+    </w:p>
+    <w:p>
+      <w:r>
+        <w:t xml:space="preserve">When we subset the data to include US projects only, we find the same result: the categories with the highest success rates had lower funding goals and the categories with the lowest success rates had the highest funding goals (Fig. 7). However, technology appears to slightly improve their success rate despite having the highest funding goals. </w:t>
+      </w:r>
+    </w:p>
+    <w:p>
+      <w:pPr>
+        <w:pStyle w:val="Heading2"/>
+        <w:spacing w:line="360" w:lineRule="auto"/>
+        <w:rPr>
+          <w:rFonts w:asciiTheme="minorHAnsi" w:hAnsiTheme="minorHAnsi" w:cs="Times New Roman"/>
+          <w:b/>
+          <w:bCs/>
+          <w:color w:val="215E99" w:themeColor="text2" w:themeTint="BF"/>
+        </w:rPr>
+      </w:pPr>
+    </w:p>
+    <w:p>
+      <w:pPr>
+        <w:pStyle w:val="Heading2"/>
+        <w:spacing w:line="360" w:lineRule="auto"/>
+        <w:rPr>
+          <w:rFonts w:asciiTheme="minorHAnsi" w:hAnsiTheme="minorHAnsi" w:cs="Times New Roman"/>
+          <w:b/>
+          <w:bCs/>
+          <w:color w:val="215E99" w:themeColor="text2" w:themeTint="BF"/>
+        </w:rPr>
+      </w:pPr>
+      <w:r>
+        <w:rPr>
           <w:rFonts w:asciiTheme="minorHAnsi" w:hAnsiTheme="minorHAnsi" w:cs="Times New Roman"/>
           <w:b/>
           <w:bCs/>
@@ -3301,20 +3083,26 @@
         <w:rPr>
           <w:rFonts w:ascii="Times New Roman" w:hAnsi="Times New Roman" w:cs="Times New Roman"/>
         </w:rPr>
+        <w:t>To create the decision tree, we created a training set and then fit a tree to max depth 8. This produced a complex tree with 34 leaf nodes, but</w:t>
+      </w:r>
+      <w:r>
+        <w:rPr>
+          <w:rFonts w:ascii="Times New Roman" w:hAnsi="Times New Roman" w:cs="Times New Roman"/>
+        </w:rPr>
+        <w:t xml:space="preserve"> </w:t>
+      </w:r>
+      <w:r>
+        <w:rPr>
+          <w:rFonts w:ascii="Times New Roman" w:hAnsi="Times New Roman" w:cs="Times New Roman"/>
+        </w:rPr>
+        <w:t xml:space="preserve">training error rate of 0. The test error rate for </w:t>
+      </w:r>
+      <w:r>
+        <w:rPr>
+          <w:rFonts w:ascii="Times New Roman" w:hAnsi="Times New Roman" w:cs="Times New Roman"/>
+        </w:rPr>
         <w:lastRenderedPageBreak/>
-        <w:t>To create the decision tree, we created a training set and then fit a tree to max depth 8. This produced a complex tree with 34 leaf nodes, but</w:t>
-      </w:r>
-      <w:r>
-        <w:rPr>
-          <w:rFonts w:ascii="Times New Roman" w:hAnsi="Times New Roman" w:cs="Times New Roman"/>
-        </w:rPr>
-        <w:t xml:space="preserve"> </w:t>
-      </w:r>
-      <w:r>
-        <w:rPr>
-          <w:rFonts w:ascii="Times New Roman" w:hAnsi="Times New Roman" w:cs="Times New Roman"/>
-        </w:rPr>
-        <w:t>training error rate of 0. The test error rate for this tree was 5.2% which</w:t>
+        <w:t>this tree was 5.2% which</w:t>
       </w:r>
       <w:r>
         <w:rPr>
@@ -3403,7 +3191,7 @@
                     <pic:cNvPicPr/>
                   </pic:nvPicPr>
                   <pic:blipFill>
-                    <a:blip r:embed="rId14">
+                    <a:blip r:embed="rId16">
                       <a:extLst>
                         <a:ext uri="{28A0092B-C50C-407E-A947-70E740481C1C}">
                           <a14:useLocalDpi xmlns:a14="http://schemas.microsoft.com/office/drawing/2010/main" val="0"/>
@@ -3441,73 +3229,59 @@
         <w:t xml:space="preserve">Figure </w:t>
       </w:r>
       <w:r>
-        <w:fldChar w:fldCharType="begin"/>
-      </w:r>
-      <w:r>
-        <w:instrText xml:space="preserve"> SEQ Figure \* ARABIC </w:instrText>
-      </w:r>
-      <w:r>
-        <w:fldChar w:fldCharType="separate"/>
-      </w:r>
-      <w:r>
-        <w:rPr>
+        <w:t>8</w:t>
+      </w:r>
+      <w:r>
+        <w:t>. Decision tree, max depth 8</w:t>
+      </w:r>
+    </w:p>
+    <w:p>
+      <w:pPr>
+        <w:spacing w:line="360" w:lineRule="auto"/>
+        <w:rPr>
+          <w:rFonts w:ascii="Times New Roman" w:hAnsi="Times New Roman" w:cs="Times New Roman"/>
+        </w:rPr>
+      </w:pPr>
+      <w:r>
+        <w:rPr>
+          <w:rFonts w:ascii="Times New Roman" w:hAnsi="Times New Roman" w:cs="Times New Roman"/>
+        </w:rPr>
+        <w:t>We then tried trees at depths 3. 4. and 5.</w:t>
+      </w:r>
+      <w:r>
+        <w:rPr>
+          <w:rFonts w:ascii="Times New Roman" w:hAnsi="Times New Roman" w:cs="Times New Roman"/>
+        </w:rPr>
+        <w:t xml:space="preserve"> </w:t>
+      </w:r>
+      <w:r>
+        <w:rPr>
+          <w:rFonts w:ascii="Times New Roman" w:hAnsi="Times New Roman" w:cs="Times New Roman"/>
+        </w:rPr>
+        <w:t>To</w:t>
+      </w:r>
+      <w:r>
+        <w:rPr>
+          <w:rFonts w:ascii="Times New Roman" w:hAnsi="Times New Roman" w:cs="Times New Roman"/>
+        </w:rPr>
+        <w:t xml:space="preserve"> compare the models at the different depths, we completed cross validation at each and compared the scores using T-tests</w:t>
+      </w:r>
+      <w:r>
+        <w:rPr>
+          <w:rFonts w:ascii="Times New Roman" w:hAnsi="Times New Roman" w:cs="Times New Roman"/>
+        </w:rPr>
+        <w:t>.</w:t>
+      </w:r>
+    </w:p>
+    <w:p>
+      <w:pPr>
+        <w:keepNext/>
+        <w:spacing w:line="360" w:lineRule="auto"/>
+      </w:pPr>
+      <w:r>
+        <w:rPr>
+          <w:rFonts w:ascii="Times New Roman" w:hAnsi="Times New Roman" w:cs="Times New Roman"/>
           <w:noProof/>
-        </w:rPr>
-        <w:t>6</w:t>
-      </w:r>
-      <w:r>
-        <w:fldChar w:fldCharType="end"/>
-      </w:r>
-      <w:r>
-        <w:t>. Decision tree, max depth 8</w:t>
-      </w:r>
-    </w:p>
-    <w:p>
-      <w:pPr>
-        <w:spacing w:line="360" w:lineRule="auto"/>
-        <w:rPr>
-          <w:rFonts w:ascii="Times New Roman" w:hAnsi="Times New Roman" w:cs="Times New Roman"/>
-        </w:rPr>
-      </w:pPr>
-      <w:r>
-        <w:rPr>
-          <w:rFonts w:ascii="Times New Roman" w:hAnsi="Times New Roman" w:cs="Times New Roman"/>
-        </w:rPr>
-        <w:t>We then tried trees at depths 3. 4. and 5.</w:t>
-      </w:r>
-      <w:r>
-        <w:rPr>
-          <w:rFonts w:ascii="Times New Roman" w:hAnsi="Times New Roman" w:cs="Times New Roman"/>
-        </w:rPr>
-        <w:t xml:space="preserve"> </w:t>
-      </w:r>
-      <w:r>
-        <w:rPr>
-          <w:rFonts w:ascii="Times New Roman" w:hAnsi="Times New Roman" w:cs="Times New Roman"/>
-        </w:rPr>
-        <w:t>To</w:t>
-      </w:r>
-      <w:r>
-        <w:rPr>
-          <w:rFonts w:ascii="Times New Roman" w:hAnsi="Times New Roman" w:cs="Times New Roman"/>
-        </w:rPr>
-        <w:t xml:space="preserve"> compare the models at the different depths, we completed cross validation at each and compared the scores using T-tests</w:t>
-      </w:r>
-      <w:r>
-        <w:rPr>
-          <w:rFonts w:ascii="Times New Roman" w:hAnsi="Times New Roman" w:cs="Times New Roman"/>
-        </w:rPr>
-        <w:t>.</w:t>
-      </w:r>
-    </w:p>
-    <w:p>
-      <w:pPr>
-        <w:keepNext/>
-        <w:spacing w:line="360" w:lineRule="auto"/>
-      </w:pPr>
-      <w:r>
-        <w:rPr>
-          <w:rFonts w:ascii="Times New Roman" w:hAnsi="Times New Roman" w:cs="Times New Roman"/>
         </w:rPr>
         <w:lastRenderedPageBreak/>
         <w:drawing>
@@ -3526,7 +3300,7 @@
                     <pic:cNvPicPr/>
                   </pic:nvPicPr>
                   <pic:blipFill>
-                    <a:blip r:embed="rId15"/>
+                    <a:blip r:embed="rId17"/>
                     <a:stretch>
                       <a:fillRect/>
                     </a:stretch>
@@ -3558,22 +3332,7 @@
         <w:t xml:space="preserve">Figure </w:t>
       </w:r>
       <w:r>
-        <w:fldChar w:fldCharType="begin"/>
-      </w:r>
-      <w:r>
-        <w:instrText xml:space="preserve"> SEQ Figure \* ARABIC </w:instrText>
-      </w:r>
-      <w:r>
-        <w:fldChar w:fldCharType="separate"/>
-      </w:r>
-      <w:r>
-        <w:rPr>
-          <w:noProof/>
-        </w:rPr>
-        <w:t>7</w:t>
-      </w:r>
-      <w:r>
-        <w:fldChar w:fldCharType="end"/>
+        <w:t>9</w:t>
       </w:r>
       <w:r>
         <w:t>. Comparison of cross validation depths to find ideal maximum depth</w:t>
@@ -3685,7 +3444,7 @@
                     <pic:cNvPicPr/>
                   </pic:nvPicPr>
                   <pic:blipFill>
-                    <a:blip r:embed="rId16">
+                    <a:blip r:embed="rId18">
                       <a:extLst>
                         <a:ext uri="{28A0092B-C50C-407E-A947-70E740481C1C}">
                           <a14:useLocalDpi xmlns:a14="http://schemas.microsoft.com/office/drawing/2010/main" val="0"/>
@@ -3723,22 +3482,7 @@
         <w:t xml:space="preserve">Figure </w:t>
       </w:r>
       <w:r>
-        <w:fldChar w:fldCharType="begin"/>
-      </w:r>
-      <w:r>
-        <w:instrText xml:space="preserve"> SEQ Figure \* ARABIC </w:instrText>
-      </w:r>
-      <w:r>
-        <w:fldChar w:fldCharType="separate"/>
-      </w:r>
-      <w:r>
-        <w:rPr>
-          <w:noProof/>
-        </w:rPr>
-        <w:t>8</w:t>
-      </w:r>
-      <w:r>
-        <w:fldChar w:fldCharType="end"/>
+        <w:t>10</w:t>
       </w:r>
       <w:r>
         <w:t>. Validation curve for Kickstarter decision tree</w:t>
@@ -3751,7 +3495,6 @@
           <w:rFonts w:ascii="Times New Roman" w:hAnsi="Times New Roman" w:cs="Times New Roman"/>
         </w:rPr>
       </w:pPr>
-      <w:proofErr w:type="gramStart"/>
       <w:r>
         <w:rPr>
           <w:rFonts w:ascii="Times New Roman" w:hAnsi="Times New Roman" w:cs="Times New Roman"/>
@@ -3763,28 +3506,7 @@
         <w:rPr>
           <w:rFonts w:ascii="Times New Roman" w:hAnsi="Times New Roman" w:cs="Times New Roman"/>
         </w:rPr>
-        <w:t>owever</w:t>
-      </w:r>
-      <w:proofErr w:type="gramEnd"/>
-      <w:r>
-        <w:rPr>
-          <w:rFonts w:ascii="Times New Roman" w:hAnsi="Times New Roman" w:cs="Times New Roman"/>
-        </w:rPr>
-        <w:t xml:space="preserve"> the models at these depths are very complex and much more difficult to understand. </w:t>
-      </w:r>
-      <w:proofErr w:type="gramStart"/>
-      <w:r>
-        <w:rPr>
-          <w:rFonts w:ascii="Times New Roman" w:hAnsi="Times New Roman" w:cs="Times New Roman"/>
-        </w:rPr>
-        <w:t>So</w:t>
-      </w:r>
-      <w:proofErr w:type="gramEnd"/>
-      <w:r>
-        <w:rPr>
-          <w:rFonts w:ascii="Times New Roman" w:hAnsi="Times New Roman" w:cs="Times New Roman"/>
-        </w:rPr>
-        <w:t xml:space="preserve"> we elected to use the model with max depth 4 as we felt the slight increase error rate was acceptable in exchange for a much simpler model with only 15 terminal leaf nodes.</w:t>
+        <w:t>owever the models at these depths are very complex and much more difficult to understand. So we elected to use the model with max depth 4 as we felt the slight increase error rate was acceptable in exchange for a much simpler model with only 15 terminal leaf nodes.</w:t>
       </w:r>
     </w:p>
     <w:p>
@@ -3813,7 +3535,7 @@
                     <pic:cNvPicPr/>
                   </pic:nvPicPr>
                   <pic:blipFill>
-                    <a:blip r:embed="rId17">
+                    <a:blip r:embed="rId19">
                       <a:extLst>
                         <a:ext uri="{28A0092B-C50C-407E-A947-70E740481C1C}">
                           <a14:useLocalDpi xmlns:a14="http://schemas.microsoft.com/office/drawing/2010/main" val="0"/>
@@ -3851,22 +3573,7 @@
         <w:t xml:space="preserve">Figure </w:t>
       </w:r>
       <w:r>
-        <w:fldChar w:fldCharType="begin"/>
-      </w:r>
-      <w:r>
-        <w:instrText xml:space="preserve"> SEQ Figure \* ARABIC </w:instrText>
-      </w:r>
-      <w:r>
-        <w:fldChar w:fldCharType="separate"/>
-      </w:r>
-      <w:r>
-        <w:rPr>
-          <w:noProof/>
-        </w:rPr>
-        <w:t>9</w:t>
-      </w:r>
-      <w:r>
-        <w:fldChar w:fldCharType="end"/>
+        <w:t>11</w:t>
       </w:r>
       <w:r>
         <w:t>. Final decision tree, max depth 4</w:t>
@@ -3950,6 +3657,7 @@
       <w:r>
         <w:rPr>
           <w:rFonts w:ascii="Times New Roman" w:eastAsia="Times New Roman" w:hAnsi="Times New Roman" w:cs="Times New Roman"/>
+          <w:noProof/>
           <w:color w:val="AAAAAA"/>
           <w:kern w:val="0"/>
           <w14:ligatures w14:val="none"/>
@@ -3971,7 +3679,7 @@
                     <pic:cNvPicPr/>
                   </pic:nvPicPr>
                   <pic:blipFill>
-                    <a:blip r:embed="rId18"/>
+                    <a:blip r:embed="rId20"/>
                     <a:stretch>
                       <a:fillRect/>
                     </a:stretch>
@@ -4000,6 +3708,7 @@
       <w:r>
         <w:rPr>
           <w:rFonts w:ascii="Times New Roman" w:eastAsia="Times New Roman" w:hAnsi="Times New Roman" w:cs="Times New Roman"/>
+          <w:noProof/>
           <w:color w:val="AAAAAA"/>
           <w:kern w:val="0"/>
           <w14:ligatures w14:val="none"/>
@@ -4020,7 +3729,7 @@
                     <pic:cNvPicPr/>
                   </pic:nvPicPr>
                   <pic:blipFill>
-                    <a:blip r:embed="rId19"/>
+                    <a:blip r:embed="rId21"/>
                     <a:stretch>
                       <a:fillRect/>
                     </a:stretch>
@@ -4372,27 +4081,7 @@
           <w:kern w:val="0"/>
           <w14:ligatures w14:val="none"/>
         </w:rPr>
-        <w:t xml:space="preserve">they get some backers and some pledged amount. Low pledged amounts </w:t>
-      </w:r>
-      <w:proofErr w:type="gramStart"/>
-      <w:r>
-        <w:rPr>
-          <w:rFonts w:ascii="Times New Roman" w:eastAsia="Times New Roman" w:hAnsi="Times New Roman" w:cs="Times New Roman"/>
-          <w:color w:val="000000" w:themeColor="text1"/>
-          <w:kern w:val="0"/>
-          <w14:ligatures w14:val="none"/>
-        </w:rPr>
-        <w:t>leads</w:t>
-      </w:r>
-      <w:proofErr w:type="gramEnd"/>
-      <w:r>
-        <w:rPr>
-          <w:rFonts w:ascii="Times New Roman" w:eastAsia="Times New Roman" w:hAnsi="Times New Roman" w:cs="Times New Roman"/>
-          <w:color w:val="000000" w:themeColor="text1"/>
-          <w:kern w:val="0"/>
-          <w14:ligatures w14:val="none"/>
-        </w:rPr>
-        <w:t xml:space="preserve"> to failure, especially for high goals. Categories play an overall secondary</w:t>
+        <w:t>they get some backers and some pledged amount. Low pledged amounts leads to failure, especially for high goals. Categories play an overall secondary</w:t>
       </w:r>
       <w:r>
         <w:rPr>
@@ -4479,7 +4168,7 @@
                     <pic:cNvPicPr/>
                   </pic:nvPicPr>
                   <pic:blipFill>
-                    <a:blip r:embed="rId20">
+                    <a:blip r:embed="rId22">
                       <a:extLst>
                         <a:ext uri="{28A0092B-C50C-407E-A947-70E740481C1C}">
                           <a14:useLocalDpi xmlns:a14="http://schemas.microsoft.com/office/drawing/2010/main" val="0"/>
@@ -4514,22 +4203,7 @@
         <w:t xml:space="preserve">Figure </w:t>
       </w:r>
       <w:r>
-        <w:fldChar w:fldCharType="begin"/>
-      </w:r>
-      <w:r>
-        <w:instrText xml:space="preserve"> SEQ Figure \* ARABIC </w:instrText>
-      </w:r>
-      <w:r>
-        <w:fldChar w:fldCharType="separate"/>
-      </w:r>
-      <w:r>
-        <w:rPr>
-          <w:noProof/>
-        </w:rPr>
-        <w:t>10</w:t>
-      </w:r>
-      <w:r>
-        <w:fldChar w:fldCharType="end"/>
+        <w:t>12</w:t>
       </w:r>
       <w:r>
         <w:t>. Confusion matrix for decision tree, max depth 4</w:t>
@@ -4613,13 +4287,7 @@
         <w:rPr>
           <w:rFonts w:ascii="Times New Roman" w:hAnsi="Times New Roman" w:cs="Times New Roman"/>
         </w:rPr>
-        <w:t>%.</w:t>
-      </w:r>
-      <w:r>
-        <w:rPr>
-          <w:rFonts w:ascii="Times New Roman" w:hAnsi="Times New Roman" w:cs="Times New Roman"/>
-        </w:rPr>
-        <w:t xml:space="preserve"> We decided max depth 4 provided the best balance between accuracy and readability or utility, without risk of overfitting. </w:t>
+        <w:t xml:space="preserve">%. We decided max depth 4 provided the best balance between accuracy and readability or utility, without risk of overfitting. </w:t>
       </w:r>
     </w:p>
     <w:p/>
@@ -4692,7 +4360,6 @@
         </w:rPr>
         <w:t xml:space="preserve">, </w:t>
       </w:r>
-      <w:proofErr w:type="spellStart"/>
       <w:r>
         <w:rPr>
           <w:rFonts w:ascii="Times New Roman" w:hAnsi="Times New Roman" w:cs="Times New Roman"/>
@@ -4701,30 +4368,19 @@
         </w:rPr>
         <w:t>usd_pledged_real</w:t>
       </w:r>
-      <w:proofErr w:type="spellEnd"/>
       <w:r>
         <w:rPr>
           <w:rFonts w:ascii="Times New Roman" w:hAnsi="Times New Roman" w:cs="Times New Roman"/>
         </w:rPr>
         <w:t xml:space="preserve">, and </w:t>
       </w:r>
-      <w:proofErr w:type="spellStart"/>
       <w:r>
         <w:rPr>
           <w:rFonts w:ascii="Times New Roman" w:hAnsi="Times New Roman" w:cs="Times New Roman"/>
           <w:b/>
           <w:bCs/>
         </w:rPr>
-        <w:t>main_category</w:t>
-      </w:r>
-      <w:proofErr w:type="spellEnd"/>
-      <w:r>
-        <w:rPr>
-          <w:rFonts w:ascii="Times New Roman" w:hAnsi="Times New Roman" w:cs="Times New Roman"/>
-          <w:b/>
-          <w:bCs/>
-        </w:rPr>
-        <w:t xml:space="preserve">, </w:t>
+        <w:t xml:space="preserve">main_category, </w:t>
       </w:r>
       <w:r>
         <w:rPr>
@@ -4732,7 +4388,6 @@
         </w:rPr>
         <w:t xml:space="preserve">for its prediction. The dataset was split into a training set (70%) and a testing set (30%) using the </w:t>
       </w:r>
-      <w:proofErr w:type="spellStart"/>
       <w:r>
         <w:rPr>
           <w:rFonts w:ascii="Times New Roman" w:hAnsi="Times New Roman" w:cs="Times New Roman"/>
@@ -4741,40 +4396,7 @@
           <w:i/>
           <w:iCs/>
         </w:rPr>
-        <w:t>train_test_</w:t>
-      </w:r>
-      <w:proofErr w:type="gramStart"/>
-      <w:r>
-        <w:rPr>
-          <w:rFonts w:ascii="Times New Roman" w:hAnsi="Times New Roman" w:cs="Times New Roman"/>
-          <w:b/>
-          <w:bCs/>
-          <w:i/>
-          <w:iCs/>
-        </w:rPr>
-        <w:t>split</w:t>
-      </w:r>
-      <w:proofErr w:type="spellEnd"/>
-      <w:r>
-        <w:rPr>
-          <w:rFonts w:ascii="Times New Roman" w:hAnsi="Times New Roman" w:cs="Times New Roman"/>
-          <w:b/>
-          <w:bCs/>
-          <w:i/>
-          <w:iCs/>
-        </w:rPr>
-        <w:t>(</w:t>
-      </w:r>
-      <w:proofErr w:type="gramEnd"/>
-      <w:r>
-        <w:rPr>
-          <w:rFonts w:ascii="Times New Roman" w:hAnsi="Times New Roman" w:cs="Times New Roman"/>
-          <w:b/>
-          <w:bCs/>
-          <w:i/>
-          <w:iCs/>
-        </w:rPr>
-        <w:t>)</w:t>
+        <w:t>train_test_split()</w:t>
       </w:r>
       <w:r>
         <w:rPr>
@@ -4821,7 +4443,7 @@
                     <pic:cNvPicPr/>
                   </pic:nvPicPr>
                   <pic:blipFill rotWithShape="1">
-                    <a:blip r:embed="rId21">
+                    <a:blip r:embed="rId23">
                       <a:extLst>
                         <a:ext uri="{28A0092B-C50C-407E-A947-70E740481C1C}">
                           <a14:useLocalDpi xmlns:a14="http://schemas.microsoft.com/office/drawing/2010/main" val="0"/>
@@ -5047,7 +4669,19 @@
                               <w:rPr>
                                 <w:rFonts w:cs="Times New Roman"/>
                               </w:rPr>
-                              <w:t>Figure 7. Logistic Regression Model Summary</w:t>
+                              <w:t xml:space="preserve">Figure </w:t>
+                            </w:r>
+                            <w:r>
+                              <w:rPr>
+                                <w:rFonts w:cs="Times New Roman"/>
+                              </w:rPr>
+                              <w:t>13</w:t>
+                            </w:r>
+                            <w:r>
+                              <w:rPr>
+                                <w:rFonts w:cs="Times New Roman"/>
+                              </w:rPr>
+                              <w:t>. Logistic Regression Model Summary</w:t>
                             </w:r>
                           </w:p>
                           <w:p>
@@ -5088,7 +4722,7 @@
           </mc:Choice>
           <mc:Fallback>
             <w:pict>
-              <v:shape w14:anchorId="1FAA2446" id="Text Box 1" o:spid="_x0000_s1030" type="#_x0000_t202" style="width:258.6pt;height:21pt;visibility:visible;mso-wrap-style:square;mso-left-percent:-10001;mso-top-percent:-10001;mso-position-horizontal:absolute;mso-position-horizontal-relative:char;mso-position-vertical:absolute;mso-position-vertical-relative:line;mso-left-percent:-10001;mso-top-percent:-10001;v-text-anchor:top" o:gfxdata="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" stroked="f">
+              <v:shape w14:anchorId="1FAA2446" id="Text Box 1" o:spid="_x0000_s1030" type="#_x0000_t202" style="width:258.6pt;height:21pt;visibility:visible;mso-wrap-style:square;mso-left-percent:-10001;mso-top-percent:-10001;mso-position-horizontal:absolute;mso-position-horizontal-relative:char;mso-position-vertical:absolute;mso-position-vertical-relative:line;mso-left-percent:-10001;mso-top-percent:-10001;v-text-anchor:top" o:gfxdata="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" stroked="f">
                 <v:textbox inset="0,0,0,0">
                   <w:txbxContent>
                     <w:p>
@@ -5106,7 +4740,19 @@
                         <w:rPr>
                           <w:rFonts w:cs="Times New Roman"/>
                         </w:rPr>
-                        <w:t>Figure 7. Logistic Regression Model Summary</w:t>
+                        <w:t xml:space="preserve">Figure </w:t>
+                      </w:r>
+                      <w:r>
+                        <w:rPr>
+                          <w:rFonts w:cs="Times New Roman"/>
+                        </w:rPr>
+                        <w:t>13</w:t>
+                      </w:r>
+                      <w:r>
+                        <w:rPr>
+                          <w:rFonts w:cs="Times New Roman"/>
+                        </w:rPr>
+                        <w:t>. Logistic Regression Model Summary</w:t>
                       </w:r>
                     </w:p>
                     <w:p>
@@ -5195,23 +4841,13 @@
         </w:rPr>
         <w:t xml:space="preserve">Each unit increase in backers (i.e. each additional backer), the </w:t>
       </w:r>
-      <w:proofErr w:type="gramStart"/>
       <w:r>
         <w:rPr>
           <w:rFonts w:ascii="Times New Roman" w:hAnsi="Times New Roman" w:cs="Times New Roman"/>
           <w:b/>
           <w:bCs/>
         </w:rPr>
-        <w:t>odds</w:t>
-      </w:r>
-      <w:proofErr w:type="gramEnd"/>
-      <w:r>
-        <w:rPr>
-          <w:rFonts w:ascii="Times New Roman" w:hAnsi="Times New Roman" w:cs="Times New Roman"/>
-          <w:b/>
-          <w:bCs/>
-        </w:rPr>
-        <w:t xml:space="preserve"> of success</w:t>
+        <w:t>odds of success</w:t>
       </w:r>
       <w:r>
         <w:rPr>
@@ -5418,21 +5054,7 @@
         <w:rPr>
           <w:rFonts w:ascii="Times New Roman" w:hAnsi="Times New Roman" w:cs="Times New Roman"/>
         </w:rPr>
-        <w:t xml:space="preserve"> have negative coefficients, indicating that campaigns in these categories have a </w:t>
-      </w:r>
-      <w:proofErr w:type="gramStart"/>
-      <w:r>
-        <w:rPr>
-          <w:rFonts w:ascii="Times New Roman" w:hAnsi="Times New Roman" w:cs="Times New Roman"/>
-        </w:rPr>
-        <w:t>lower odds of success</w:t>
-      </w:r>
-      <w:proofErr w:type="gramEnd"/>
-      <w:r>
-        <w:rPr>
-          <w:rFonts w:ascii="Times New Roman" w:hAnsi="Times New Roman" w:cs="Times New Roman"/>
-        </w:rPr>
-        <w:t xml:space="preserve"> when compared to the baseline category, </w:t>
+        <w:t xml:space="preserve"> have negative coefficients, indicating that campaigns in these categories have a lower odds of success when compared to the baseline category, </w:t>
       </w:r>
       <w:r>
         <w:rPr>
@@ -5474,21 +5096,7 @@
         <w:rPr>
           <w:rFonts w:ascii="Times New Roman" w:hAnsi="Times New Roman" w:cs="Times New Roman"/>
         </w:rPr>
-        <w:t xml:space="preserve"> category as </w:t>
-      </w:r>
-      <w:proofErr w:type="gramStart"/>
-      <w:r>
-        <w:rPr>
-          <w:rFonts w:ascii="Times New Roman" w:hAnsi="Times New Roman" w:cs="Times New Roman"/>
-        </w:rPr>
-        <w:t>it</w:t>
-      </w:r>
-      <w:proofErr w:type="gramEnd"/>
-      <w:r>
-        <w:rPr>
-          <w:rFonts w:ascii="Times New Roman" w:hAnsi="Times New Roman" w:cs="Times New Roman"/>
-        </w:rPr>
-        <w:t xml:space="preserve"> odds ratio is approximately 0.3397.</w:t>
+        <w:t xml:space="preserve"> category as it odds ratio is approximately 0.3397.</w:t>
       </w:r>
     </w:p>
     <w:p>
@@ -5605,7 +5213,7 @@
                     <pic:cNvPicPr/>
                   </pic:nvPicPr>
                   <pic:blipFill>
-                    <a:blip r:embed="rId22">
+                    <a:blip r:embed="rId24">
                       <a:extLst>
                         <a:ext uri="{28A0092B-C50C-407E-A947-70E740481C1C}">
                           <a14:useLocalDpi xmlns:a14="http://schemas.microsoft.com/office/drawing/2010/main" val="0"/>
@@ -5654,7 +5262,7 @@
                     </pic:cNvPicPr>
                   </pic:nvPicPr>
                   <pic:blipFill>
-                    <a:blip r:embed="rId23">
+                    <a:blip r:embed="rId25">
                       <a:extLst>
                         <a:ext uri="{28A0092B-C50C-407E-A947-70E740481C1C}">
                           <a14:useLocalDpi xmlns:a14="http://schemas.microsoft.com/office/drawing/2010/main" val="0"/>
@@ -5734,7 +5342,19 @@
                               <w:rPr>
                                 <w:rFonts w:cs="Times New Roman"/>
                               </w:rPr>
-                              <w:t xml:space="preserve">Figure 8. Confusion Matrix </w:t>
+                              <w:t xml:space="preserve">Figure </w:t>
+                            </w:r>
+                            <w:r>
+                              <w:rPr>
+                                <w:rFonts w:cs="Times New Roman"/>
+                              </w:rPr>
+                              <w:t>14</w:t>
+                            </w:r>
+                            <w:r>
+                              <w:rPr>
+                                <w:rFonts w:cs="Times New Roman"/>
+                              </w:rPr>
+                              <w:t xml:space="preserve">. Confusion Matrix </w:t>
                             </w:r>
                             <w:r>
                               <w:rPr>
@@ -5829,7 +5449,7 @@
           </mc:Choice>
           <mc:Fallback>
             <w:pict>
-              <v:shape w14:anchorId="6068BC28" id="_x0000_s1031" type="#_x0000_t202" style="width:265.8pt;height:21pt;visibility:visible;mso-wrap-style:square;mso-left-percent:-10001;mso-top-percent:-10001;mso-position-horizontal:absolute;mso-position-horizontal-relative:char;mso-position-vertical:absolute;mso-position-vertical-relative:line;mso-left-percent:-10001;mso-top-percent:-10001;v-text-anchor:top" o:gfxdata="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" stroked="f">
+              <v:shape w14:anchorId="6068BC28" id="_x0000_s1031" type="#_x0000_t202" style="width:265.8pt;height:21pt;visibility:visible;mso-wrap-style:square;mso-left-percent:-10001;mso-top-percent:-10001;mso-position-horizontal:absolute;mso-position-horizontal-relative:char;mso-position-vertical:absolute;mso-position-vertical-relative:line;mso-left-percent:-10001;mso-top-percent:-10001;v-text-anchor:top" o:gfxdata="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" stroked="f">
                 <v:textbox inset="0,0,0,0">
                   <w:txbxContent>
                     <w:p>
@@ -5847,7 +5467,19 @@
                         <w:rPr>
                           <w:rFonts w:cs="Times New Roman"/>
                         </w:rPr>
-                        <w:t xml:space="preserve">Figure 8. Confusion Matrix </w:t>
+                        <w:t xml:space="preserve">Figure </w:t>
+                      </w:r>
+                      <w:r>
+                        <w:rPr>
+                          <w:rFonts w:cs="Times New Roman"/>
+                        </w:rPr>
+                        <w:t>14</w:t>
+                      </w:r>
+                      <w:r>
+                        <w:rPr>
+                          <w:rFonts w:cs="Times New Roman"/>
+                        </w:rPr>
+                        <w:t xml:space="preserve">. Confusion Matrix </w:t>
                       </w:r>
                       <w:r>
                         <w:rPr>
@@ -5994,7 +5626,7 @@
                     <pic:cNvPicPr/>
                   </pic:nvPicPr>
                   <pic:blipFill>
-                    <a:blip r:embed="rId24">
+                    <a:blip r:embed="rId26">
                       <a:extLst>
                         <a:ext uri="{28A0092B-C50C-407E-A947-70E740481C1C}">
                           <a14:useLocalDpi xmlns:a14="http://schemas.microsoft.com/office/drawing/2010/main" val="0"/>
@@ -6043,7 +5675,7 @@
                     <pic:cNvPicPr/>
                   </pic:nvPicPr>
                   <pic:blipFill>
-                    <a:blip r:embed="rId25">
+                    <a:blip r:embed="rId27">
                       <a:extLst>
                         <a:ext uri="{28A0092B-C50C-407E-A947-70E740481C1C}">
                           <a14:useLocalDpi xmlns:a14="http://schemas.microsoft.com/office/drawing/2010/main" val="0"/>
@@ -6088,17 +5720,6 @@
           <w:bCs/>
         </w:rPr>
       </w:pPr>
-    </w:p>
-    <w:p>
-      <w:pPr>
-        <w:spacing w:line="360" w:lineRule="auto"/>
-        <w:ind w:firstLine="720"/>
-        <w:rPr>
-          <w:rFonts w:ascii="Times New Roman" w:hAnsi="Times New Roman" w:cs="Times New Roman"/>
-          <w:b/>
-          <w:bCs/>
-        </w:rPr>
-      </w:pPr>
       <w:r>
         <w:rPr>
           <w:rFonts w:ascii="Times New Roman" w:hAnsi="Times New Roman" w:cs="Times New Roman"/>
@@ -6107,7 +5728,7 @@
         <mc:AlternateContent>
           <mc:Choice Requires="wps">
             <w:drawing>
-              <wp:inline distT="0" distB="0" distL="0" distR="0" wp14:anchorId="0A9727B9" wp14:editId="07856861">
+              <wp:inline distT="0" distB="0" distL="0" distR="0" wp14:anchorId="4026D7FE" wp14:editId="2D38F1DB">
                 <wp:extent cx="3817620" cy="266700"/>
                 <wp:effectExtent l="0" t="0" r="0" b="0"/>
                 <wp:docPr id="995582864" name="Text Box 1"/>
@@ -6154,7 +5775,7 @@
                               <w:rPr>
                                 <w:rFonts w:cs="Times New Roman"/>
                               </w:rPr>
-                              <w:t>9</w:t>
+                              <w:t>15</w:t>
                             </w:r>
                             <w:r>
                               <w:rPr>
@@ -6231,7 +5852,7 @@
           </mc:Choice>
           <mc:Fallback>
             <w:pict>
-              <v:shape w14:anchorId="0A9727B9" id="_x0000_s1032" type="#_x0000_t202" style="width:300.6pt;height:21pt;visibility:visible;mso-wrap-style:square;mso-left-percent:-10001;mso-top-percent:-10001;mso-position-horizontal:absolute;mso-position-horizontal-relative:char;mso-position-vertical:absolute;mso-position-vertical-relative:line;mso-left-percent:-10001;mso-top-percent:-10001;v-text-anchor:top" o:gfxdata="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" stroked="f">
+              <v:shape w14:anchorId="4026D7FE" id="_x0000_s1032" type="#_x0000_t202" style="width:300.6pt;height:21pt;visibility:visible;mso-wrap-style:square;mso-left-percent:-10001;mso-top-percent:-10001;mso-position-horizontal:absolute;mso-position-horizontal-relative:char;mso-position-vertical:absolute;mso-position-vertical-relative:line;mso-left-percent:-10001;mso-top-percent:-10001;v-text-anchor:top" o:gfxdata="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" stroked="f">
                 <v:textbox inset="0,0,0,0">
                   <w:txbxContent>
                     <w:p>
@@ -6255,7 +5876,7 @@
                         <w:rPr>
                           <w:rFonts w:cs="Times New Roman"/>
                         </w:rPr>
-                        <w:t>9</w:t>
+                        <w:t>15</w:t>
                       </w:r>
                       <w:r>
                         <w:rPr>
@@ -6327,6 +5948,17 @@
     </w:p>
     <w:p>
       <w:pPr>
+        <w:spacing w:line="360" w:lineRule="auto"/>
+        <w:ind w:firstLine="720"/>
+        <w:rPr>
+          <w:rFonts w:ascii="Times New Roman" w:hAnsi="Times New Roman" w:cs="Times New Roman"/>
+          <w:b/>
+          <w:bCs/>
+        </w:rPr>
+      </w:pPr>
+    </w:p>
+    <w:p>
+      <w:pPr>
         <w:pStyle w:val="Caption"/>
         <w:spacing w:line="360" w:lineRule="auto"/>
         <w:rPr>
@@ -6615,7 +6247,7 @@
                     <pic:cNvPicPr/>
                   </pic:nvPicPr>
                   <pic:blipFill>
-                    <a:blip r:embed="rId26">
+                    <a:blip r:embed="rId28">
                       <a:extLst>
                         <a:ext uri="{28A0092B-C50C-407E-A947-70E740481C1C}">
                           <a14:useLocalDpi xmlns:a14="http://schemas.microsoft.com/office/drawing/2010/main" val="0"/>
@@ -6699,7 +6331,19 @@
                               <w:rPr>
                                 <w:rFonts w:cs="Times New Roman"/>
                               </w:rPr>
-                              <w:t xml:space="preserve">Figure 10. Classification Report at Threshold 0.3 </w:t>
+                              <w:t>Figure 1</w:t>
+                            </w:r>
+                            <w:r>
+                              <w:rPr>
+                                <w:rFonts w:cs="Times New Roman"/>
+                              </w:rPr>
+                              <w:t>6</w:t>
+                            </w:r>
+                            <w:r>
+                              <w:rPr>
+                                <w:rFonts w:cs="Times New Roman"/>
+                              </w:rPr>
+                              <w:t xml:space="preserve">. Classification Report at Threshold 0.3 </w:t>
                             </w:r>
                           </w:p>
                           <w:p>
@@ -6758,7 +6402,7 @@
           </mc:Choice>
           <mc:Fallback>
             <w:pict>
-              <v:shape w14:anchorId="6AD00007" id="_x0000_s1033" type="#_x0000_t202" style="width:300.6pt;height:21pt;visibility:visible;mso-wrap-style:square;mso-left-percent:-10001;mso-top-percent:-10001;mso-position-horizontal:absolute;mso-position-horizontal-relative:char;mso-position-vertical:absolute;mso-position-vertical-relative:line;mso-left-percent:-10001;mso-top-percent:-10001;v-text-anchor:top" o:gfxdata="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" stroked="f">
+              <v:shape w14:anchorId="6AD00007" id="_x0000_s1033" type="#_x0000_t202" style="width:300.6pt;height:21pt;visibility:visible;mso-wrap-style:square;mso-left-percent:-10001;mso-top-percent:-10001;mso-position-horizontal:absolute;mso-position-horizontal-relative:char;mso-position-vertical:absolute;mso-position-vertical-relative:line;mso-left-percent:-10001;mso-top-percent:-10001;v-text-anchor:top" o:gfxdata="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" stroked="f">
                 <v:textbox inset="0,0,0,0">
                   <w:txbxContent>
                     <w:p>
@@ -6776,7 +6420,19 @@
                         <w:rPr>
                           <w:rFonts w:cs="Times New Roman"/>
                         </w:rPr>
-                        <w:t xml:space="preserve">Figure 10. Classification Report at Threshold 0.3 </w:t>
+                        <w:t>Figure 1</w:t>
+                      </w:r>
+                      <w:r>
+                        <w:rPr>
+                          <w:rFonts w:cs="Times New Roman"/>
+                        </w:rPr>
+                        <w:t>6</w:t>
+                      </w:r>
+                      <w:r>
+                        <w:rPr>
+                          <w:rFonts w:cs="Times New Roman"/>
+                        </w:rPr>
+                        <w:t xml:space="preserve">. Classification Report at Threshold 0.3 </w:t>
                       </w:r>
                     </w:p>
                     <w:p>
@@ -7059,7 +6715,7 @@
                     <pic:cNvPicPr/>
                   </pic:nvPicPr>
                   <pic:blipFill>
-                    <a:blip r:embed="rId27">
+                    <a:blip r:embed="rId29">
                       <a:extLst>
                         <a:ext uri="{28A0092B-C50C-407E-A947-70E740481C1C}">
                           <a14:useLocalDpi xmlns:a14="http://schemas.microsoft.com/office/drawing/2010/main" val="0"/>
@@ -7140,7 +6796,7 @@
                               <w:rPr>
                                 <w:rFonts w:cs="Times New Roman"/>
                               </w:rPr>
-                              <w:t>1</w:t>
+                              <w:t>7</w:t>
                             </w:r>
                             <w:r>
                               <w:rPr>
@@ -7217,7 +6873,7 @@
           </mc:Choice>
           <mc:Fallback>
             <w:pict>
-              <v:shape w14:anchorId="2F519B35" id="_x0000_s1034" type="#_x0000_t202" style="width:300.6pt;height:21pt;visibility:visible;mso-wrap-style:square;mso-left-percent:-10001;mso-top-percent:-10001;mso-position-horizontal:absolute;mso-position-horizontal-relative:char;mso-position-vertical:absolute;mso-position-vertical-relative:line;mso-left-percent:-10001;mso-top-percent:-10001;v-text-anchor:top" o:gfxdata="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" stroked="f">
+              <v:shape w14:anchorId="2F519B35" id="_x0000_s1034" type="#_x0000_t202" style="width:300.6pt;height:21pt;visibility:visible;mso-wrap-style:square;mso-left-percent:-10001;mso-top-percent:-10001;mso-position-horizontal:absolute;mso-position-horizontal-relative:char;mso-position-vertical:absolute;mso-position-vertical-relative:line;mso-left-percent:-10001;mso-top-percent:-10001;v-text-anchor:top" o:gfxdata="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" stroked="f">
                 <v:textbox inset="0,0,0,0">
                   <w:txbxContent>
                     <w:p>
@@ -7241,7 +6897,7 @@
                         <w:rPr>
                           <w:rFonts w:cs="Times New Roman"/>
                         </w:rPr>
-                        <w:t>1</w:t>
+                        <w:t>7</w:t>
                       </w:r>
                       <w:r>
                         <w:rPr>
@@ -7450,17 +7106,599 @@
     </w:p>
     <w:p>
       <w:pPr>
-        <w:pStyle w:val="Heading2"/>
-        <w:spacing w:line="360" w:lineRule="auto"/>
-        <w:rPr>
-          <w:rFonts w:ascii="Times New Roman" w:hAnsi="Times New Roman" w:cs="Times New Roman"/>
+        <w:jc w:val="both"/>
+      </w:pPr>
+    </w:p>
+    <w:p>
+      <w:pPr>
+        <w:jc w:val="both"/>
+        <w:rPr>
           <w:b/>
           <w:bCs/>
-          <w:color w:val="0070C0"/>
-          <w:sz w:val="24"/>
-          <w:szCs w:val="24"/>
-        </w:rPr>
-      </w:pPr>
+        </w:rPr>
+      </w:pPr>
+      <w:r>
+        <w:rPr>
+          <w:b/>
+          <w:bCs/>
+        </w:rPr>
+        <w:t>Logistic Regression</w:t>
+      </w:r>
+      <w:r>
+        <w:rPr>
+          <w:b/>
+          <w:bCs/>
+        </w:rPr>
+        <w:t xml:space="preserve"> – US only </w:t>
+      </w:r>
+    </w:p>
+    <w:p>
+      <w:pPr>
+        <w:jc w:val="both"/>
+      </w:pPr>
+      <w:r>
+        <w:t xml:space="preserve">Since the US had more Kickstarter campaigns in our dataset by far when compared to all the other countries combined, we wanted to see if completing the logistic regression model on data subset only to the US based projects would increase the accuracy of the model and its predictions. </w:t>
+      </w:r>
+    </w:p>
+    <w:p>
+      <w:pPr>
+        <w:jc w:val="both"/>
+      </w:pPr>
+      <w:r>
+        <w:t>First, we tried a forward step-wise feature selection on 5% of the US data with an 80/20% training/test split and found that `backers`, `usd_pledged_real`, `usd_goal_real`, `Duration`, and `main_category` produced the highest accuracy of 0.9984. This almost perfectly predictive result did not seem reasonable and suggested the model was overfitting the training data. So, we tried different variations of these variables and found that anytime `backers` and `usd_goal_real` were included in the model, the accuracy was over 0.99. We chose to remove `usd_goal_real` since `backers` was chosen to be the most important feature using the forward step-wise feature selection. The VIF created using the features selected with the SFS showed that there was not significant multicollinearity when looking at all of the features together. The results from the SFS and VIF calculation are seen below in Figure 1</w:t>
+      </w:r>
+      <w:r>
+        <w:t>8</w:t>
+      </w:r>
+      <w:r>
+        <w:t xml:space="preserve">. </w:t>
+      </w:r>
+    </w:p>
+    <w:p>
+      <w:pPr>
+        <w:jc w:val="both"/>
+      </w:pPr>
+      <w:r>
+        <w:rPr>
+          <w:noProof/>
+        </w:rPr>
+        <w:lastRenderedPageBreak/>
+        <w:drawing>
+          <wp:inline distT="0" distB="0" distL="0" distR="0" wp14:anchorId="2B422FC1" wp14:editId="252EBE21">
+            <wp:extent cx="5943600" cy="2863215"/>
+            <wp:effectExtent l="0" t="0" r="0" b="0"/>
+            <wp:docPr id="357189816" name="Picture 1"/>
+            <wp:cNvGraphicFramePr>
+              <a:graphicFrameLocks xmlns:a="http://schemas.openxmlformats.org/drawingml/2006/main" noChangeAspect="1"/>
+            </wp:cNvGraphicFramePr>
+            <a:graphic xmlns:a="http://schemas.openxmlformats.org/drawingml/2006/main">
+              <a:graphicData uri="http://schemas.openxmlformats.org/drawingml/2006/picture">
+                <pic:pic xmlns:pic="http://schemas.openxmlformats.org/drawingml/2006/picture">
+                  <pic:nvPicPr>
+                    <pic:cNvPr id="357189816" name=""/>
+                    <pic:cNvPicPr/>
+                  </pic:nvPicPr>
+                  <pic:blipFill>
+                    <a:blip r:embed="rId30"/>
+                    <a:stretch>
+                      <a:fillRect/>
+                    </a:stretch>
+                  </pic:blipFill>
+                  <pic:spPr>
+                    <a:xfrm>
+                      <a:off x="0" y="0"/>
+                      <a:ext cx="5943600" cy="2863215"/>
+                    </a:xfrm>
+                    <a:prstGeom prst="rect">
+                      <a:avLst/>
+                    </a:prstGeom>
+                  </pic:spPr>
+                </pic:pic>
+              </a:graphicData>
+            </a:graphic>
+          </wp:inline>
+        </w:drawing>
+      </w:r>
+    </w:p>
+    <w:p>
+      <w:pPr>
+        <w:pStyle w:val="Caption"/>
+        <w:jc w:val="both"/>
+        <w:rPr>
+          <w:b/>
+          <w:bCs/>
+        </w:rPr>
+      </w:pPr>
+      <w:r>
+        <w:t>Figure 1</w:t>
+      </w:r>
+      <w:r>
+        <w:t>8</w:t>
+      </w:r>
+      <w:r>
+        <w:t xml:space="preserve">. </w:t>
+      </w:r>
+      <w:r>
+        <w:t>Forward Step-Wise Feature Selection of 5% of the US data and VIF calculation.</w:t>
+      </w:r>
+      <w:r>
+        <w:t xml:space="preserve"> </w:t>
+      </w:r>
+    </w:p>
+    <w:p>
+      <w:pPr>
+        <w:jc w:val="both"/>
+      </w:pPr>
+      <w:r>
+        <w:t>The logistic regression model that we created with all of the US data used `backers`, `usd_pledged_real`, and the dummy variables for `main_category` as predictors. We completed an 80/20% training/test split and fit the model. We chose to remove `Duration` because when all of the dummy variables for `main_category` were used in the model, `Duration`’s VIF increased to above 5 and did not change the accuracy. We can see that all of the coefficients are statistically significant in the model since their p-values are very small. With the remaining 3 variables, the VIF was low for all coefficients. Results for the logistic regression model fitted with all of the US data is shown below in Figure 1</w:t>
+      </w:r>
+      <w:r>
+        <w:t>9</w:t>
+      </w:r>
+      <w:r>
+        <w:t>.</w:t>
+      </w:r>
+    </w:p>
+    <w:p>
+      <w:pPr>
+        <w:jc w:val="both"/>
+      </w:pPr>
+    </w:p>
+    <w:p>
+      <w:pPr>
+        <w:jc w:val="both"/>
+      </w:pPr>
+      <w:r>
+        <w:rPr>
+          <w:noProof/>
+        </w:rPr>
+        <w:lastRenderedPageBreak/>
+        <w:drawing>
+          <wp:inline distT="0" distB="0" distL="0" distR="0" wp14:anchorId="0D40C89D" wp14:editId="095CF399">
+            <wp:extent cx="5943600" cy="4083685"/>
+            <wp:effectExtent l="0" t="0" r="0" b="0"/>
+            <wp:docPr id="779766390" name="Picture 1"/>
+            <wp:cNvGraphicFramePr>
+              <a:graphicFrameLocks xmlns:a="http://schemas.openxmlformats.org/drawingml/2006/main" noChangeAspect="1"/>
+            </wp:cNvGraphicFramePr>
+            <a:graphic xmlns:a="http://schemas.openxmlformats.org/drawingml/2006/main">
+              <a:graphicData uri="http://schemas.openxmlformats.org/drawingml/2006/picture">
+                <pic:pic xmlns:pic="http://schemas.openxmlformats.org/drawingml/2006/picture">
+                  <pic:nvPicPr>
+                    <pic:cNvPr id="779766390" name=""/>
+                    <pic:cNvPicPr/>
+                  </pic:nvPicPr>
+                  <pic:blipFill>
+                    <a:blip r:embed="rId31"/>
+                    <a:stretch>
+                      <a:fillRect/>
+                    </a:stretch>
+                  </pic:blipFill>
+                  <pic:spPr>
+                    <a:xfrm>
+                      <a:off x="0" y="0"/>
+                      <a:ext cx="5943600" cy="4083685"/>
+                    </a:xfrm>
+                    <a:prstGeom prst="rect">
+                      <a:avLst/>
+                    </a:prstGeom>
+                  </pic:spPr>
+                </pic:pic>
+              </a:graphicData>
+            </a:graphic>
+          </wp:inline>
+        </w:drawing>
+      </w:r>
+    </w:p>
+    <w:p>
+      <w:pPr>
+        <w:pStyle w:val="Caption"/>
+        <w:jc w:val="both"/>
+      </w:pPr>
+      <w:r>
+        <w:t>Figure 1</w:t>
+      </w:r>
+      <w:r>
+        <w:t>9</w:t>
+      </w:r>
+      <w:r>
+        <w:t xml:space="preserve">. </w:t>
+      </w:r>
+      <w:r>
+        <w:t>US-only Logistic Regression Model.</w:t>
+      </w:r>
+      <w:r>
+        <w:t xml:space="preserve"> </w:t>
+      </w:r>
+    </w:p>
+    <w:p>
+      <w:r>
+        <w:rPr>
+          <w:noProof/>
+        </w:rPr>
+        <w:drawing>
+          <wp:inline distT="0" distB="0" distL="0" distR="0" wp14:anchorId="4DF9EFC6" wp14:editId="08706BCE">
+            <wp:extent cx="3314987" cy="3093988"/>
+            <wp:effectExtent l="0" t="0" r="0" b="0"/>
+            <wp:docPr id="412603809" name="Picture 1"/>
+            <wp:cNvGraphicFramePr>
+              <a:graphicFrameLocks xmlns:a="http://schemas.openxmlformats.org/drawingml/2006/main" noChangeAspect="1"/>
+            </wp:cNvGraphicFramePr>
+            <a:graphic xmlns:a="http://schemas.openxmlformats.org/drawingml/2006/main">
+              <a:graphicData uri="http://schemas.openxmlformats.org/drawingml/2006/picture">
+                <pic:pic xmlns:pic="http://schemas.openxmlformats.org/drawingml/2006/picture">
+                  <pic:nvPicPr>
+                    <pic:cNvPr id="412603809" name=""/>
+                    <pic:cNvPicPr/>
+                  </pic:nvPicPr>
+                  <pic:blipFill>
+                    <a:blip r:embed="rId32"/>
+                    <a:stretch>
+                      <a:fillRect/>
+                    </a:stretch>
+                  </pic:blipFill>
+                  <pic:spPr>
+                    <a:xfrm>
+                      <a:off x="0" y="0"/>
+                      <a:ext cx="3314987" cy="3093988"/>
+                    </a:xfrm>
+                    <a:prstGeom prst="rect">
+                      <a:avLst/>
+                    </a:prstGeom>
+                  </pic:spPr>
+                </pic:pic>
+              </a:graphicData>
+            </a:graphic>
+          </wp:inline>
+        </w:drawing>
+      </w:r>
+    </w:p>
+    <w:p>
+      <w:pPr>
+        <w:pStyle w:val="Caption"/>
+        <w:jc w:val="both"/>
+      </w:pPr>
+      <w:r>
+        <w:t xml:space="preserve">Figure </w:t>
+      </w:r>
+      <w:r>
+        <w:t>20</w:t>
+      </w:r>
+      <w:r>
+        <w:t xml:space="preserve">. </w:t>
+      </w:r>
+      <w:r>
+        <w:t>US-only Logistic Regression Model VIF calculations.</w:t>
+      </w:r>
+    </w:p>
+    <w:p/>
+    <w:p>
+      <w:pPr>
+        <w:jc w:val="both"/>
+      </w:pPr>
+    </w:p>
+    <w:p>
+      <w:pPr>
+        <w:jc w:val="both"/>
+      </w:pPr>
+      <w:r>
+        <w:t xml:space="preserve">The test accuracy of the US-only model was 0.8272 (Fig. </w:t>
+      </w:r>
+      <w:r>
+        <w:t>21</w:t>
+      </w:r>
+      <w:r>
+        <w:t xml:space="preserve">) and the training accuracy of the US-only model was 0.8259 (Fig. </w:t>
+      </w:r>
+      <w:r>
+        <w:t>22</w:t>
+      </w:r>
+      <w:r>
+        <w:t xml:space="preserve">). This suggests that the model is likely not overfitting. This is a slight increase in accuracy for the US-only model compared to the model with all countries. However, a statistical test would have to be performed in order to decide whether this slight increase is statistically significant. </w:t>
+      </w:r>
+    </w:p>
+    <w:tbl>
+      <w:tblPr>
+        <w:tblStyle w:val="TableGrid"/>
+        <w:tblW w:w="0" w:type="auto"/>
+        <w:tblLook w:val="04A0" w:firstRow="1" w:lastRow="0" w:firstColumn="1" w:lastColumn="0" w:noHBand="0" w:noVBand="1"/>
+      </w:tblPr>
+      <w:tblGrid>
+        <w:gridCol w:w="3116"/>
+        <w:gridCol w:w="3117"/>
+        <w:gridCol w:w="3117"/>
+      </w:tblGrid>
+      <w:tr>
+        <w:tc>
+          <w:tcPr>
+            <w:tcW w:w="3116" w:type="dxa"/>
+          </w:tcPr>
+          <w:p>
+            <w:pPr>
+              <w:jc w:val="both"/>
+            </w:pPr>
+          </w:p>
+        </w:tc>
+        <w:tc>
+          <w:tcPr>
+            <w:tcW w:w="3117" w:type="dxa"/>
+          </w:tcPr>
+          <w:p>
+            <w:pPr>
+              <w:jc w:val="both"/>
+            </w:pPr>
+            <w:r>
+              <w:t>All Countries Model</w:t>
+            </w:r>
+          </w:p>
+        </w:tc>
+        <w:tc>
+          <w:tcPr>
+            <w:tcW w:w="3117" w:type="dxa"/>
+          </w:tcPr>
+          <w:p>
+            <w:pPr>
+              <w:jc w:val="both"/>
+            </w:pPr>
+            <w:r>
+              <w:t>US-only Model</w:t>
+            </w:r>
+          </w:p>
+        </w:tc>
+      </w:tr>
+      <w:tr>
+        <w:tc>
+          <w:tcPr>
+            <w:tcW w:w="3116" w:type="dxa"/>
+          </w:tcPr>
+          <w:p>
+            <w:pPr>
+              <w:jc w:val="both"/>
+            </w:pPr>
+            <w:r>
+              <w:t xml:space="preserve">Test Set Accuracy </w:t>
+            </w:r>
+          </w:p>
+        </w:tc>
+        <w:tc>
+          <w:tcPr>
+            <w:tcW w:w="3117" w:type="dxa"/>
+          </w:tcPr>
+          <w:p>
+            <w:pPr>
+              <w:jc w:val="both"/>
+            </w:pPr>
+            <w:r>
+              <w:t>82.41%</w:t>
+            </w:r>
+          </w:p>
+        </w:tc>
+        <w:tc>
+          <w:tcPr>
+            <w:tcW w:w="3117" w:type="dxa"/>
+          </w:tcPr>
+          <w:p>
+            <w:pPr>
+              <w:jc w:val="both"/>
+            </w:pPr>
+            <w:r>
+              <w:t>82.72%</w:t>
+            </w:r>
+          </w:p>
+        </w:tc>
+      </w:tr>
+      <w:tr>
+        <w:tc>
+          <w:tcPr>
+            <w:tcW w:w="3116" w:type="dxa"/>
+          </w:tcPr>
+          <w:p>
+            <w:pPr>
+              <w:jc w:val="both"/>
+            </w:pPr>
+            <w:r>
+              <w:t xml:space="preserve">Training Set Accuracy </w:t>
+            </w:r>
+          </w:p>
+        </w:tc>
+        <w:tc>
+          <w:tcPr>
+            <w:tcW w:w="3117" w:type="dxa"/>
+          </w:tcPr>
+          <w:p>
+            <w:pPr>
+              <w:jc w:val="both"/>
+            </w:pPr>
+            <w:r>
+              <w:t>82.16%</w:t>
+            </w:r>
+          </w:p>
+        </w:tc>
+        <w:tc>
+          <w:tcPr>
+            <w:tcW w:w="3117" w:type="dxa"/>
+          </w:tcPr>
+          <w:p>
+            <w:pPr>
+              <w:jc w:val="both"/>
+            </w:pPr>
+            <w:r>
+              <w:t>82.59%</w:t>
+            </w:r>
+          </w:p>
+        </w:tc>
+      </w:tr>
+    </w:tbl>
+    <w:p>
+      <w:pPr>
+        <w:jc w:val="both"/>
+        <w:rPr>
+          <w:b/>
+          <w:bCs/>
+        </w:rPr>
+      </w:pPr>
+    </w:p>
+    <w:p>
+      <w:pPr>
+        <w:jc w:val="both"/>
+      </w:pPr>
+      <w:r>
+        <w:t>The classification report was very similar between the testing and training data for the US-only model. When looking at the average F-1 score of 0.81 (Fig.</w:t>
+      </w:r>
+      <w:r>
+        <w:t xml:space="preserve"> </w:t>
+      </w:r>
+      <w:r>
+        <w:t>2</w:t>
+      </w:r>
+      <w:r>
+        <w:t>1</w:t>
+      </w:r>
+      <w:r>
+        <w:t>), it indicates that the precision and recall for the model overall is well-balanced. However, it is important to note that there is room for improvement regarding the recall for successful campaigns (class 1) which only had a recall of 0.68 compared to the recall for failed campaigns (class 0) of 0.94 (Fig.</w:t>
+      </w:r>
+      <w:r>
+        <w:t xml:space="preserve"> </w:t>
+      </w:r>
+      <w:r>
+        <w:t>2</w:t>
+      </w:r>
+      <w:r>
+        <w:t>1</w:t>
+      </w:r>
+      <w:r>
+        <w:t>).</w:t>
+      </w:r>
+    </w:p>
+    <w:p>
+      <w:pPr>
+        <w:jc w:val="both"/>
+      </w:pPr>
+      <w:r>
+        <w:rPr>
+          <w:noProof/>
+        </w:rPr>
+        <w:drawing>
+          <wp:inline distT="0" distB="0" distL="0" distR="0" wp14:anchorId="5BE46E63" wp14:editId="656BC0C7">
+            <wp:extent cx="4229467" cy="2530059"/>
+            <wp:effectExtent l="0" t="0" r="0" b="3810"/>
+            <wp:docPr id="19821203" name="Picture 1"/>
+            <wp:cNvGraphicFramePr>
+              <a:graphicFrameLocks xmlns:a="http://schemas.openxmlformats.org/drawingml/2006/main" noChangeAspect="1"/>
+            </wp:cNvGraphicFramePr>
+            <a:graphic xmlns:a="http://schemas.openxmlformats.org/drawingml/2006/main">
+              <a:graphicData uri="http://schemas.openxmlformats.org/drawingml/2006/picture">
+                <pic:pic xmlns:pic="http://schemas.openxmlformats.org/drawingml/2006/picture">
+                  <pic:nvPicPr>
+                    <pic:cNvPr id="19821203" name=""/>
+                    <pic:cNvPicPr/>
+                  </pic:nvPicPr>
+                  <pic:blipFill>
+                    <a:blip r:embed="rId33"/>
+                    <a:stretch>
+                      <a:fillRect/>
+                    </a:stretch>
+                  </pic:blipFill>
+                  <pic:spPr>
+                    <a:xfrm>
+                      <a:off x="0" y="0"/>
+                      <a:ext cx="4229467" cy="2530059"/>
+                    </a:xfrm>
+                    <a:prstGeom prst="rect">
+                      <a:avLst/>
+                    </a:prstGeom>
+                  </pic:spPr>
+                </pic:pic>
+              </a:graphicData>
+            </a:graphic>
+          </wp:inline>
+        </w:drawing>
+      </w:r>
+    </w:p>
+    <w:p>
+      <w:pPr>
+        <w:pStyle w:val="Caption"/>
+        <w:jc w:val="both"/>
+      </w:pPr>
+      <w:r>
+        <w:t xml:space="preserve">Figure </w:t>
+      </w:r>
+      <w:r>
+        <w:t>21</w:t>
+      </w:r>
+      <w:r>
+        <w:t xml:space="preserve">. </w:t>
+      </w:r>
+      <w:r>
+        <w:t>US-only Logistic Regression Model Test Accuracy, Confusion Matrix, and Classification Report.</w:t>
+      </w:r>
+    </w:p>
+    <w:p>
+      <w:pPr>
+        <w:jc w:val="both"/>
+      </w:pPr>
+      <w:r>
+        <w:rPr>
+          <w:noProof/>
+        </w:rPr>
+        <w:lastRenderedPageBreak/>
+        <w:drawing>
+          <wp:inline distT="0" distB="0" distL="0" distR="0" wp14:anchorId="71CF72F3" wp14:editId="3E79BA41">
+            <wp:extent cx="4099915" cy="2453853"/>
+            <wp:effectExtent l="0" t="0" r="0" b="3810"/>
+            <wp:docPr id="388096395" name="Picture 1"/>
+            <wp:cNvGraphicFramePr>
+              <a:graphicFrameLocks xmlns:a="http://schemas.openxmlformats.org/drawingml/2006/main" noChangeAspect="1"/>
+            </wp:cNvGraphicFramePr>
+            <a:graphic xmlns:a="http://schemas.openxmlformats.org/drawingml/2006/main">
+              <a:graphicData uri="http://schemas.openxmlformats.org/drawingml/2006/picture">
+                <pic:pic xmlns:pic="http://schemas.openxmlformats.org/drawingml/2006/picture">
+                  <pic:nvPicPr>
+                    <pic:cNvPr id="388096395" name=""/>
+                    <pic:cNvPicPr/>
+                  </pic:nvPicPr>
+                  <pic:blipFill>
+                    <a:blip r:embed="rId34"/>
+                    <a:stretch>
+                      <a:fillRect/>
+                    </a:stretch>
+                  </pic:blipFill>
+                  <pic:spPr>
+                    <a:xfrm>
+                      <a:off x="0" y="0"/>
+                      <a:ext cx="4099915" cy="2453853"/>
+                    </a:xfrm>
+                    <a:prstGeom prst="rect">
+                      <a:avLst/>
+                    </a:prstGeom>
+                  </pic:spPr>
+                </pic:pic>
+              </a:graphicData>
+            </a:graphic>
+          </wp:inline>
+        </w:drawing>
+      </w:r>
+    </w:p>
+    <w:p>
+      <w:pPr>
+        <w:pStyle w:val="Caption"/>
+        <w:jc w:val="both"/>
+      </w:pPr>
+      <w:r>
+        <w:t xml:space="preserve">Figure </w:t>
+      </w:r>
+      <w:r>
+        <w:t>2</w:t>
+      </w:r>
+      <w:r>
+        <w:t>2</w:t>
+      </w:r>
+      <w:r>
+        <w:t xml:space="preserve">. </w:t>
+      </w:r>
+      <w:r>
+        <w:t>US-only Logistic Regression Model Training Accuracy, Confusion Matrix, and Classification Report.</w:t>
+      </w:r>
     </w:p>
     <w:p>
       <w:pPr>
@@ -7763,19 +8001,11 @@
           <w:u w:val="none"/>
         </w:rPr>
       </w:pPr>
-      <w:proofErr w:type="spellStart"/>
-      <w:r>
-        <w:rPr>
-          <w:rFonts w:ascii="Times New Roman" w:hAnsi="Times New Roman" w:cs="Times New Roman"/>
-        </w:rPr>
-        <w:t>Mollick</w:t>
-      </w:r>
-      <w:proofErr w:type="spellEnd"/>
-      <w:r>
-        <w:rPr>
-          <w:rFonts w:ascii="Times New Roman" w:hAnsi="Times New Roman" w:cs="Times New Roman"/>
-        </w:rPr>
-        <w:t>, E</w:t>
+      <w:r>
+        <w:rPr>
+          <w:rFonts w:ascii="Times New Roman" w:hAnsi="Times New Roman" w:cs="Times New Roman"/>
+        </w:rPr>
+        <w:t>Mollick, E</w:t>
       </w:r>
       <w:r>
         <w:rPr>
@@ -7813,7 +8043,7 @@
         </w:rPr>
         <w:t xml:space="preserve"> </w:t>
       </w:r>
-      <w:hyperlink r:id="rId28" w:history="1">
+      <w:hyperlink r:id="rId35" w:history="1">
         <w:r>
           <w:rPr>
             <w:rStyle w:val="Hyperlink"/>
@@ -7832,7 +8062,7 @@
         </w:rPr>
         <w:t xml:space="preserve">. </w:t>
       </w:r>
-      <w:hyperlink r:id="rId29" w:history="1">
+      <w:hyperlink r:id="rId36" w:history="1">
         <w:r>
           <w:rPr>
             <w:rStyle w:val="Hyperlink"/>
@@ -7869,21 +8099,7 @@
         <w:rPr>
           <w:rFonts w:ascii="Times New Roman" w:hAnsi="Times New Roman" w:cs="Times New Roman"/>
         </w:rPr>
-        <w:t xml:space="preserve">Tran, T., </w:t>
-      </w:r>
-      <w:proofErr w:type="spellStart"/>
-      <w:r>
-        <w:rPr>
-          <w:rFonts w:ascii="Times New Roman" w:hAnsi="Times New Roman" w:cs="Times New Roman"/>
-        </w:rPr>
-        <w:t>Dontham</w:t>
-      </w:r>
-      <w:proofErr w:type="spellEnd"/>
-      <w:r>
-        <w:rPr>
-          <w:rFonts w:ascii="Times New Roman" w:hAnsi="Times New Roman" w:cs="Times New Roman"/>
-        </w:rPr>
-        <w:t>, M.R., Chung, J., &amp; Lee, K. (2016).</w:t>
+        <w:t>Tran, T., Dontham, M.R., Chung, J., &amp; Lee, K. (2016).</w:t>
       </w:r>
       <w:r>
         <w:rPr>
@@ -7917,7 +8133,7 @@
         </w:rPr>
         <w:t xml:space="preserve">, 0:0-0:28. </w:t>
       </w:r>
-      <w:hyperlink r:id="rId30" w:history="1">
+      <w:hyperlink r:id="rId37" w:history="1">
         <w:r>
           <w:rPr>
             <w:rStyle w:val="Hyperlink"/>
@@ -7955,7 +8171,7 @@
       </w:pPr>
     </w:p>
     <w:sectPr>
-      <w:footerReference w:type="default" r:id="rId31"/>
+      <w:footerReference w:type="default" r:id="rId38"/>
       <w:pgSz w:w="12240" w:h="15840"/>
       <w:pgMar w:top="1440" w:right="1440" w:bottom="1440" w:left="1440" w:header="720" w:footer="720" w:gutter="0"/>
       <w:pgNumType w:start="0"/>
@@ -12961,6 +13177,7 @@
   <w:style w:type="character" w:default="1" w:styleId="DefaultParagraphFont">
     <w:name w:val="Default Paragraph Font"/>
     <w:uiPriority w:val="1"/>
+    <w:semiHidden/>
     <w:unhideWhenUsed/>
   </w:style>
   <w:style w:type="table" w:default="1" w:styleId="TableNormal">

</xml_diff>